<commit_message>
prelim work on gui, update gui layout with grids, pycharm project files added
</commit_message>
<xml_diff>
--- a/docs/guilayout_v1.docx
+++ b/docs/guilayout_v1.docx
@@ -3,6 +3,2445 @@
 <w:document xmlns:wpc="http://schemas.microsoft.com/office/word/2010/wordprocessingCanvas" xmlns:cx="http://schemas.microsoft.com/office/drawing/2014/chartex" xmlns:cx1="http://schemas.microsoft.com/office/drawing/2015/9/8/chartex" xmlns:cx2="http://schemas.microsoft.com/office/drawing/2015/10/21/chartex" xmlns:cx3="http://schemas.microsoft.com/office/drawing/2016/5/9/chartex" xmlns:cx4="http://schemas.microsoft.com/office/drawing/2016/5/10/chartex" xmlns:cx5="http://schemas.microsoft.com/office/drawing/2016/5/11/chartex" xmlns:cx6="http://schemas.microsoft.com/office/drawing/2016/5/12/chartex" xmlns:cx7="http://schemas.microsoft.com/office/drawing/2016/5/13/chartex" xmlns:cx8="http://schemas.microsoft.com/office/drawing/2016/5/14/chartex" xmlns:mc="http://schemas.openxmlformats.org/markup-compatibility/2006" xmlns:aink="http://schemas.microsoft.com/office/drawing/2016/ink" xmlns:am3d="http://schemas.microsoft.com/office/drawing/2017/model3d" xmlns:o="urn:schemas-microsoft-com:office:office" xmlns:r="http://schemas.openxmlformats.org/officeDocument/2006/relationships" xmlns:m="http://schemas.openxmlformats.org/officeDocument/2006/math" xmlns:v="urn:schemas-microsoft-com:vml" xmlns:wp14="http://schemas.microsoft.com/office/word/2010/wordprocessingDrawing" xmlns:wp="http://schemas.openxmlformats.org/drawingml/2006/wordprocessingDrawing" xmlns:w10="urn:schemas-microsoft-com:office:word" xmlns:w="http://schemas.openxmlformats.org/wordprocessingml/2006/main" xmlns:w14="http://schemas.microsoft.com/office/word/2010/wordml" xmlns:w15="http://schemas.microsoft.com/office/word/2012/wordml" xmlns:w16cex="http://schemas.microsoft.com/office/word/2018/wordml/cex" xmlns:w16cid="http://schemas.microsoft.com/office/word/2016/wordml/cid" xmlns:w16="http://schemas.microsoft.com/office/word/2018/wordml" xmlns:w16se="http://schemas.microsoft.com/office/word/2015/wordml/symex" xmlns:wpg="http://schemas.microsoft.com/office/word/2010/wordprocessingGroup" xmlns:wpi="http://schemas.microsoft.com/office/word/2010/wordprocessingInk" xmlns:wne="http://schemas.microsoft.com/office/word/2006/wordml" xmlns:wps="http://schemas.microsoft.com/office/word/2010/wordprocessingShape" mc:Ignorable="w14 w15 w16se w16cid w16 w16cex wp14">
   <w:body>
     <w:p>
+      <w:r>
+        <w:rPr>
+          <w:noProof/>
+        </w:rPr>
+        <mc:AlternateContent>
+          <mc:Choice Requires="wps">
+            <w:drawing>
+              <wp:anchor distT="0" distB="0" distL="114300" distR="114300" simplePos="0" relativeHeight="251663360" behindDoc="0" locked="0" layoutInCell="1" allowOverlap="1" wp14:anchorId="2E341D65" wp14:editId="11B81C25">
+                <wp:simplePos x="0" y="0"/>
+                <wp:positionH relativeFrom="column">
+                  <wp:posOffset>4591050</wp:posOffset>
+                </wp:positionH>
+                <wp:positionV relativeFrom="paragraph">
+                  <wp:posOffset>1346200</wp:posOffset>
+                </wp:positionV>
+                <wp:extent cx="1631950" cy="1206500"/>
+                <wp:effectExtent l="0" t="0" r="25400" b="12700"/>
+                <wp:wrapNone/>
+                <wp:docPr id="5" name="Rectangle 5"/>
+                <wp:cNvGraphicFramePr/>
+                <a:graphic xmlns:a="http://schemas.openxmlformats.org/drawingml/2006/main">
+                  <a:graphicData uri="http://schemas.microsoft.com/office/word/2010/wordprocessingShape">
+                    <wps:wsp>
+                      <wps:cNvSpPr/>
+                      <wps:spPr>
+                        <a:xfrm>
+                          <a:off x="0" y="0"/>
+                          <a:ext cx="1631950" cy="1206500"/>
+                        </a:xfrm>
+                        <a:prstGeom prst="rect">
+                          <a:avLst/>
+                        </a:prstGeom>
+                      </wps:spPr>
+                      <wps:style>
+                        <a:lnRef idx="2">
+                          <a:schemeClr val="accent6"/>
+                        </a:lnRef>
+                        <a:fillRef idx="1">
+                          <a:schemeClr val="lt1"/>
+                        </a:fillRef>
+                        <a:effectRef idx="0">
+                          <a:schemeClr val="accent6"/>
+                        </a:effectRef>
+                        <a:fontRef idx="minor">
+                          <a:schemeClr val="dk1"/>
+                        </a:fontRef>
+                      </wps:style>
+                      <wps:bodyPr rot="0" spcFirstLastPara="0" vertOverflow="overflow" horzOverflow="overflow" vert="horz" wrap="square" lIns="91440" tIns="45720" rIns="91440" bIns="45720" numCol="1" spcCol="0" rtlCol="0" fromWordArt="0" anchor="ctr" anchorCtr="0" forceAA="0" compatLnSpc="1">
+                        <a:prstTxWarp prst="textNoShape">
+                          <a:avLst/>
+                        </a:prstTxWarp>
+                        <a:noAutofit/>
+                      </wps:bodyPr>
+                    </wps:wsp>
+                  </a:graphicData>
+                </a:graphic>
+                <wp14:sizeRelV relativeFrom="margin">
+                  <wp14:pctHeight>0</wp14:pctHeight>
+                </wp14:sizeRelV>
+              </wp:anchor>
+            </w:drawing>
+          </mc:Choice>
+          <mc:Fallback>
+            <w:pict>
+              <v:rect w14:anchorId="376EE50E" id="Rectangle 5" o:spid="_x0000_s1026" style="position:absolute;margin-left:361.5pt;margin-top:106pt;width:128.5pt;height:95pt;z-index:251663360;visibility:visible;mso-wrap-style:square;mso-height-percent:0;mso-wrap-distance-left:9pt;mso-wrap-distance-top:0;mso-wrap-distance-right:9pt;mso-wrap-distance-bottom:0;mso-position-horizontal:absolute;mso-position-horizontal-relative:text;mso-position-vertical:absolute;mso-position-vertical-relative:text;mso-height-percent:0;mso-height-relative:margin;v-text-anchor:middle" o:gfxdata="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" fillcolor="white [3201]" strokecolor="#70ad47 [3209]" strokeweight="1pt"/>
+            </w:pict>
+          </mc:Fallback>
+        </mc:AlternateContent>
+      </w:r>
+      <w:r>
+        <w:rPr>
+          <w:noProof/>
+        </w:rPr>
+        <mc:AlternateContent>
+          <mc:Choice Requires="wps">
+            <w:drawing>
+              <wp:anchor distT="0" distB="0" distL="114300" distR="114300" simplePos="0" relativeHeight="251681792" behindDoc="0" locked="0" layoutInCell="1" allowOverlap="1" wp14:anchorId="4A86E1E8" wp14:editId="49C37C42">
+                <wp:simplePos x="0" y="0"/>
+                <wp:positionH relativeFrom="column">
+                  <wp:posOffset>4724400</wp:posOffset>
+                </wp:positionH>
+                <wp:positionV relativeFrom="paragraph">
+                  <wp:posOffset>1473200</wp:posOffset>
+                </wp:positionV>
+                <wp:extent cx="1358900" cy="577850"/>
+                <wp:effectExtent l="0" t="0" r="12700" b="12700"/>
+                <wp:wrapNone/>
+                <wp:docPr id="19" name="Text Box 19"/>
+                <wp:cNvGraphicFramePr/>
+                <a:graphic xmlns:a="http://schemas.openxmlformats.org/drawingml/2006/main">
+                  <a:graphicData uri="http://schemas.microsoft.com/office/word/2010/wordprocessingShape">
+                    <wps:wsp>
+                      <wps:cNvSpPr txBox="1"/>
+                      <wps:spPr>
+                        <a:xfrm>
+                          <a:off x="0" y="0"/>
+                          <a:ext cx="1358900" cy="577850"/>
+                        </a:xfrm>
+                        <a:prstGeom prst="rect">
+                          <a:avLst/>
+                        </a:prstGeom>
+                        <a:solidFill>
+                          <a:schemeClr val="lt1"/>
+                        </a:solidFill>
+                        <a:ln w="6350">
+                          <a:solidFill>
+                            <a:prstClr val="black"/>
+                          </a:solidFill>
+                        </a:ln>
+                      </wps:spPr>
+                      <wps:txbx>
+                        <w:txbxContent>
+                          <w:p>
+                            <w:r>
+                              <w:t>Year Graph</w:t>
+                            </w:r>
+                          </w:p>
+                          <w:p>
+                            <w:r>
+                              <w:t>Projected Vs. Actual</w:t>
+                            </w:r>
+                          </w:p>
+                          <w:p/>
+                        </w:txbxContent>
+                      </wps:txbx>
+                      <wps:bodyPr rot="0" spcFirstLastPara="0" vertOverflow="overflow" horzOverflow="overflow" vert="horz" wrap="square" lIns="91440" tIns="45720" rIns="91440" bIns="45720" numCol="1" spcCol="0" rtlCol="0" fromWordArt="0" anchor="t" anchorCtr="0" forceAA="0" compatLnSpc="1">
+                        <a:prstTxWarp prst="textNoShape">
+                          <a:avLst/>
+                        </a:prstTxWarp>
+                        <a:noAutofit/>
+                      </wps:bodyPr>
+                    </wps:wsp>
+                  </a:graphicData>
+                </a:graphic>
+              </wp:anchor>
+            </w:drawing>
+          </mc:Choice>
+          <mc:Fallback>
+            <w:pict>
+              <v:shapetype w14:anchorId="4A86E1E8" id="_x0000_t202" coordsize="21600,21600" o:spt="202" path="m,l,21600r21600,l21600,xe">
+                <v:stroke joinstyle="miter"/>
+                <v:path gradientshapeok="t" o:connecttype="rect"/>
+              </v:shapetype>
+              <v:shape id="Text Box 19" o:spid="_x0000_s1026" type="#_x0000_t202" style="position:absolute;margin-left:372pt;margin-top:116pt;width:107pt;height:45.5pt;z-index:251681792;visibility:visible;mso-wrap-style:square;mso-wrap-distance-left:9pt;mso-wrap-distance-top:0;mso-wrap-distance-right:9pt;mso-wrap-distance-bottom:0;mso-position-horizontal:absolute;mso-position-horizontal-relative:text;mso-position-vertical:absolute;mso-position-vertical-relative:text;v-text-anchor:top" o:gfxdata="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" fillcolor="white [3201]" strokeweight=".5pt">
+                <v:textbox>
+                  <w:txbxContent>
+                    <w:p>
+                      <w:r>
+                        <w:t>Year Graph</w:t>
+                      </w:r>
+                    </w:p>
+                    <w:p>
+                      <w:r>
+                        <w:t>Projected Vs. Actual</w:t>
+                      </w:r>
+                    </w:p>
+                    <w:p/>
+                  </w:txbxContent>
+                </v:textbox>
+              </v:shape>
+            </w:pict>
+          </mc:Fallback>
+        </mc:AlternateContent>
+      </w:r>
+      <w:r>
+        <w:rPr>
+          <w:noProof/>
+        </w:rPr>
+        <mc:AlternateContent>
+          <mc:Choice Requires="wps">
+            <w:drawing>
+              <wp:anchor distT="0" distB="0" distL="114300" distR="114300" simplePos="0" relativeHeight="251662336" behindDoc="0" locked="0" layoutInCell="1" allowOverlap="1" wp14:anchorId="71D3BC73" wp14:editId="748FFFF6">
+                <wp:simplePos x="0" y="0"/>
+                <wp:positionH relativeFrom="column">
+                  <wp:posOffset>4610100</wp:posOffset>
+                </wp:positionH>
+                <wp:positionV relativeFrom="paragraph">
+                  <wp:posOffset>190500</wp:posOffset>
+                </wp:positionV>
+                <wp:extent cx="1593850" cy="914400"/>
+                <wp:effectExtent l="0" t="0" r="25400" b="19050"/>
+                <wp:wrapNone/>
+                <wp:docPr id="4" name="Rectangle 4"/>
+                <wp:cNvGraphicFramePr/>
+                <a:graphic xmlns:a="http://schemas.openxmlformats.org/drawingml/2006/main">
+                  <a:graphicData uri="http://schemas.microsoft.com/office/word/2010/wordprocessingShape">
+                    <wps:wsp>
+                      <wps:cNvSpPr/>
+                      <wps:spPr>
+                        <a:xfrm>
+                          <a:off x="0" y="0"/>
+                          <a:ext cx="1593850" cy="914400"/>
+                        </a:xfrm>
+                        <a:prstGeom prst="rect">
+                          <a:avLst/>
+                        </a:prstGeom>
+                      </wps:spPr>
+                      <wps:style>
+                        <a:lnRef idx="2">
+                          <a:schemeClr val="accent6"/>
+                        </a:lnRef>
+                        <a:fillRef idx="1">
+                          <a:schemeClr val="lt1"/>
+                        </a:fillRef>
+                        <a:effectRef idx="0">
+                          <a:schemeClr val="accent6"/>
+                        </a:effectRef>
+                        <a:fontRef idx="minor">
+                          <a:schemeClr val="dk1"/>
+                        </a:fontRef>
+                      </wps:style>
+                      <wps:bodyPr rot="0" spcFirstLastPara="0" vertOverflow="overflow" horzOverflow="overflow" vert="horz" wrap="square" lIns="91440" tIns="45720" rIns="91440" bIns="45720" numCol="1" spcCol="0" rtlCol="0" fromWordArt="0" anchor="ctr" anchorCtr="0" forceAA="0" compatLnSpc="1">
+                        <a:prstTxWarp prst="textNoShape">
+                          <a:avLst/>
+                        </a:prstTxWarp>
+                        <a:noAutofit/>
+                      </wps:bodyPr>
+                    </wps:wsp>
+                  </a:graphicData>
+                </a:graphic>
+                <wp14:sizeRelV relativeFrom="margin">
+                  <wp14:pctHeight>0</wp14:pctHeight>
+                </wp14:sizeRelV>
+              </wp:anchor>
+            </w:drawing>
+          </mc:Choice>
+          <mc:Fallback>
+            <w:pict>
+              <v:rect w14:anchorId="28C9C632" id="Rectangle 4" o:spid="_x0000_s1026" style="position:absolute;margin-left:363pt;margin-top:15pt;width:125.5pt;height:1in;z-index:251662336;visibility:visible;mso-wrap-style:square;mso-height-percent:0;mso-wrap-distance-left:9pt;mso-wrap-distance-top:0;mso-wrap-distance-right:9pt;mso-wrap-distance-bottom:0;mso-position-horizontal:absolute;mso-position-horizontal-relative:text;mso-position-vertical:absolute;mso-position-vertical-relative:text;mso-height-percent:0;mso-height-relative:margin;v-text-anchor:middle" o:gfxdata="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" fillcolor="white [3201]" strokecolor="#70ad47 [3209]" strokeweight="1pt"/>
+            </w:pict>
+          </mc:Fallback>
+        </mc:AlternateContent>
+      </w:r>
+      <w:r>
+        <w:rPr>
+          <w:noProof/>
+        </w:rPr>
+        <mc:AlternateContent>
+          <mc:Choice Requires="wps">
+            <w:drawing>
+              <wp:anchor distT="0" distB="0" distL="114300" distR="114300" simplePos="0" relativeHeight="251669504" behindDoc="0" locked="0" layoutInCell="1" allowOverlap="1" wp14:anchorId="5889CF40" wp14:editId="03686216">
+                <wp:simplePos x="0" y="0"/>
+                <wp:positionH relativeFrom="column">
+                  <wp:posOffset>4724400</wp:posOffset>
+                </wp:positionH>
+                <wp:positionV relativeFrom="paragraph">
+                  <wp:posOffset>266700</wp:posOffset>
+                </wp:positionV>
+                <wp:extent cx="1358900" cy="577850"/>
+                <wp:effectExtent l="0" t="0" r="12700" b="12700"/>
+                <wp:wrapNone/>
+                <wp:docPr id="12" name="Text Box 12"/>
+                <wp:cNvGraphicFramePr/>
+                <a:graphic xmlns:a="http://schemas.openxmlformats.org/drawingml/2006/main">
+                  <a:graphicData uri="http://schemas.microsoft.com/office/word/2010/wordprocessingShape">
+                    <wps:wsp>
+                      <wps:cNvSpPr txBox="1"/>
+                      <wps:spPr>
+                        <a:xfrm>
+                          <a:off x="0" y="0"/>
+                          <a:ext cx="1358900" cy="577850"/>
+                        </a:xfrm>
+                        <a:prstGeom prst="rect">
+                          <a:avLst/>
+                        </a:prstGeom>
+                        <a:solidFill>
+                          <a:schemeClr val="lt1"/>
+                        </a:solidFill>
+                        <a:ln w="6350">
+                          <a:solidFill>
+                            <a:prstClr val="black"/>
+                          </a:solidFill>
+                        </a:ln>
+                      </wps:spPr>
+                      <wps:txbx>
+                        <w:txbxContent>
+                          <w:p>
+                            <w:r>
+                              <w:t>Month Graph</w:t>
+                            </w:r>
+                          </w:p>
+                          <w:p>
+                            <w:r>
+                              <w:t>Projected Vs. Actual</w:t>
+                            </w:r>
+                          </w:p>
+                          <w:p/>
+                        </w:txbxContent>
+                      </wps:txbx>
+                      <wps:bodyPr rot="0" spcFirstLastPara="0" vertOverflow="overflow" horzOverflow="overflow" vert="horz" wrap="square" lIns="91440" tIns="45720" rIns="91440" bIns="45720" numCol="1" spcCol="0" rtlCol="0" fromWordArt="0" anchor="t" anchorCtr="0" forceAA="0" compatLnSpc="1">
+                        <a:prstTxWarp prst="textNoShape">
+                          <a:avLst/>
+                        </a:prstTxWarp>
+                        <a:noAutofit/>
+                      </wps:bodyPr>
+                    </wps:wsp>
+                  </a:graphicData>
+                </a:graphic>
+              </wp:anchor>
+            </w:drawing>
+          </mc:Choice>
+          <mc:Fallback>
+            <w:pict>
+              <v:shape w14:anchorId="5889CF40" id="Text Box 12" o:spid="_x0000_s1027" type="#_x0000_t202" style="position:absolute;margin-left:372pt;margin-top:21pt;width:107pt;height:45.5pt;z-index:251669504;visibility:visible;mso-wrap-style:square;mso-wrap-distance-left:9pt;mso-wrap-distance-top:0;mso-wrap-distance-right:9pt;mso-wrap-distance-bottom:0;mso-position-horizontal:absolute;mso-position-horizontal-relative:text;mso-position-vertical:absolute;mso-position-vertical-relative:text;v-text-anchor:top" o:gfxdata="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" fillcolor="white [3201]" strokeweight=".5pt">
+                <v:textbox>
+                  <w:txbxContent>
+                    <w:p>
+                      <w:r>
+                        <w:t>Month Graph</w:t>
+                      </w:r>
+                    </w:p>
+                    <w:p>
+                      <w:r>
+                        <w:t>Projected Vs. Actual</w:t>
+                      </w:r>
+                    </w:p>
+                    <w:p/>
+                  </w:txbxContent>
+                </v:textbox>
+              </v:shape>
+            </w:pict>
+          </mc:Fallback>
+        </mc:AlternateContent>
+      </w:r>
+      <w:r>
+        <w:rPr>
+          <w:noProof/>
+        </w:rPr>
+        <mc:AlternateContent>
+          <mc:Choice Requires="wps">
+            <w:drawing>
+              <wp:anchor distT="0" distB="0" distL="114300" distR="114300" simplePos="0" relativeHeight="251731968" behindDoc="0" locked="0" layoutInCell="1" allowOverlap="1" wp14:anchorId="7CCE9EE2" wp14:editId="0FB77F47">
+                <wp:simplePos x="0" y="0"/>
+                <wp:positionH relativeFrom="column">
+                  <wp:posOffset>5257800</wp:posOffset>
+                </wp:positionH>
+                <wp:positionV relativeFrom="paragraph">
+                  <wp:posOffset>-711200</wp:posOffset>
+                </wp:positionV>
+                <wp:extent cx="317500" cy="241300"/>
+                <wp:effectExtent l="0" t="0" r="25400" b="25400"/>
+                <wp:wrapNone/>
+                <wp:docPr id="46" name="Text Box 46"/>
+                <wp:cNvGraphicFramePr/>
+                <a:graphic xmlns:a="http://schemas.openxmlformats.org/drawingml/2006/main">
+                  <a:graphicData uri="http://schemas.microsoft.com/office/word/2010/wordprocessingShape">
+                    <wps:wsp>
+                      <wps:cNvSpPr txBox="1"/>
+                      <wps:spPr>
+                        <a:xfrm>
+                          <a:off x="0" y="0"/>
+                          <a:ext cx="317500" cy="241300"/>
+                        </a:xfrm>
+                        <a:prstGeom prst="rect">
+                          <a:avLst/>
+                        </a:prstGeom>
+                        <a:solidFill>
+                          <a:schemeClr val="lt1"/>
+                        </a:solidFill>
+                        <a:ln w="6350">
+                          <a:solidFill>
+                            <a:prstClr val="black"/>
+                          </a:solidFill>
+                        </a:ln>
+                      </wps:spPr>
+                      <wps:txbx>
+                        <w:txbxContent>
+                          <w:p>
+                            <w:r>
+                              <w:t>5</w:t>
+                            </w:r>
+                          </w:p>
+                        </w:txbxContent>
+                      </wps:txbx>
+                      <wps:bodyPr rot="0" spcFirstLastPara="0" vertOverflow="overflow" horzOverflow="overflow" vert="horz" wrap="square" lIns="91440" tIns="45720" rIns="91440" bIns="45720" numCol="1" spcCol="0" rtlCol="0" fromWordArt="0" anchor="t" anchorCtr="0" forceAA="0" compatLnSpc="1">
+                        <a:prstTxWarp prst="textNoShape">
+                          <a:avLst/>
+                        </a:prstTxWarp>
+                        <a:noAutofit/>
+                      </wps:bodyPr>
+                    </wps:wsp>
+                  </a:graphicData>
+                </a:graphic>
+                <wp14:sizeRelH relativeFrom="margin">
+                  <wp14:pctWidth>0</wp14:pctWidth>
+                </wp14:sizeRelH>
+                <wp14:sizeRelV relativeFrom="margin">
+                  <wp14:pctHeight>0</wp14:pctHeight>
+                </wp14:sizeRelV>
+              </wp:anchor>
+            </w:drawing>
+          </mc:Choice>
+          <mc:Fallback>
+            <w:pict>
+              <v:shape w14:anchorId="7CCE9EE2" id="Text Box 46" o:spid="_x0000_s1028" type="#_x0000_t202" style="position:absolute;margin-left:414pt;margin-top:-56pt;width:25pt;height:19pt;z-index:251731968;visibility:visible;mso-wrap-style:square;mso-width-percent:0;mso-height-percent:0;mso-wrap-distance-left:9pt;mso-wrap-distance-top:0;mso-wrap-distance-right:9pt;mso-wrap-distance-bottom:0;mso-position-horizontal:absolute;mso-position-horizontal-relative:text;mso-position-vertical:absolute;mso-position-vertical-relative:text;mso-width-percent:0;mso-height-percent:0;mso-width-relative:margin;mso-height-relative:margin;v-text-anchor:top" o:gfxdata="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" fillcolor="white [3201]" strokeweight=".5pt">
+                <v:textbox>
+                  <w:txbxContent>
+                    <w:p>
+                      <w:r>
+                        <w:t>5</w:t>
+                      </w:r>
+                    </w:p>
+                  </w:txbxContent>
+                </v:textbox>
+              </v:shape>
+            </w:pict>
+          </mc:Fallback>
+        </mc:AlternateContent>
+      </w:r>
+      <w:r>
+        <w:rPr>
+          <w:noProof/>
+        </w:rPr>
+        <mc:AlternateContent>
+          <mc:Choice Requires="wps">
+            <w:drawing>
+              <wp:anchor distT="0" distB="0" distL="114300" distR="114300" simplePos="0" relativeHeight="251729920" behindDoc="0" locked="0" layoutInCell="1" allowOverlap="1" wp14:anchorId="5EE976A1" wp14:editId="6821D1EE">
+                <wp:simplePos x="0" y="0"/>
+                <wp:positionH relativeFrom="column">
+                  <wp:posOffset>3606800</wp:posOffset>
+                </wp:positionH>
+                <wp:positionV relativeFrom="paragraph">
+                  <wp:posOffset>-711200</wp:posOffset>
+                </wp:positionV>
+                <wp:extent cx="317500" cy="241300"/>
+                <wp:effectExtent l="0" t="0" r="25400" b="25400"/>
+                <wp:wrapNone/>
+                <wp:docPr id="45" name="Text Box 45"/>
+                <wp:cNvGraphicFramePr/>
+                <a:graphic xmlns:a="http://schemas.openxmlformats.org/drawingml/2006/main">
+                  <a:graphicData uri="http://schemas.microsoft.com/office/word/2010/wordprocessingShape">
+                    <wps:wsp>
+                      <wps:cNvSpPr txBox="1"/>
+                      <wps:spPr>
+                        <a:xfrm>
+                          <a:off x="0" y="0"/>
+                          <a:ext cx="317500" cy="241300"/>
+                        </a:xfrm>
+                        <a:prstGeom prst="rect">
+                          <a:avLst/>
+                        </a:prstGeom>
+                        <a:solidFill>
+                          <a:schemeClr val="lt1"/>
+                        </a:solidFill>
+                        <a:ln w="6350">
+                          <a:solidFill>
+                            <a:prstClr val="black"/>
+                          </a:solidFill>
+                        </a:ln>
+                      </wps:spPr>
+                      <wps:txbx>
+                        <w:txbxContent>
+                          <w:p>
+                            <w:r>
+                              <w:t>4</w:t>
+                            </w:r>
+                          </w:p>
+                        </w:txbxContent>
+                      </wps:txbx>
+                      <wps:bodyPr rot="0" spcFirstLastPara="0" vertOverflow="overflow" horzOverflow="overflow" vert="horz" wrap="square" lIns="91440" tIns="45720" rIns="91440" bIns="45720" numCol="1" spcCol="0" rtlCol="0" fromWordArt="0" anchor="t" anchorCtr="0" forceAA="0" compatLnSpc="1">
+                        <a:prstTxWarp prst="textNoShape">
+                          <a:avLst/>
+                        </a:prstTxWarp>
+                        <a:noAutofit/>
+                      </wps:bodyPr>
+                    </wps:wsp>
+                  </a:graphicData>
+                </a:graphic>
+                <wp14:sizeRelH relativeFrom="margin">
+                  <wp14:pctWidth>0</wp14:pctWidth>
+                </wp14:sizeRelH>
+                <wp14:sizeRelV relativeFrom="margin">
+                  <wp14:pctHeight>0</wp14:pctHeight>
+                </wp14:sizeRelV>
+              </wp:anchor>
+            </w:drawing>
+          </mc:Choice>
+          <mc:Fallback>
+            <w:pict>
+              <v:shape w14:anchorId="5EE976A1" id="Text Box 45" o:spid="_x0000_s1029" type="#_x0000_t202" style="position:absolute;margin-left:284pt;margin-top:-56pt;width:25pt;height:19pt;z-index:251729920;visibility:visible;mso-wrap-style:square;mso-width-percent:0;mso-height-percent:0;mso-wrap-distance-left:9pt;mso-wrap-distance-top:0;mso-wrap-distance-right:9pt;mso-wrap-distance-bottom:0;mso-position-horizontal:absolute;mso-position-horizontal-relative:text;mso-position-vertical:absolute;mso-position-vertical-relative:text;mso-width-percent:0;mso-height-percent:0;mso-width-relative:margin;mso-height-relative:margin;v-text-anchor:top" o:gfxdata="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" fillcolor="white [3201]" strokeweight=".5pt">
+                <v:textbox>
+                  <w:txbxContent>
+                    <w:p>
+                      <w:r>
+                        <w:t>4</w:t>
+                      </w:r>
+                    </w:p>
+                  </w:txbxContent>
+                </v:textbox>
+              </v:shape>
+            </w:pict>
+          </mc:Fallback>
+        </mc:AlternateContent>
+      </w:r>
+      <w:r>
+        <w:rPr>
+          <w:noProof/>
+        </w:rPr>
+        <mc:AlternateContent>
+          <mc:Choice Requires="wps">
+            <w:drawing>
+              <wp:anchor distT="0" distB="0" distL="114300" distR="114300" simplePos="0" relativeHeight="251727872" behindDoc="0" locked="0" layoutInCell="1" allowOverlap="1" wp14:anchorId="4A42C342" wp14:editId="2F0E73BF">
+                <wp:simplePos x="0" y="0"/>
+                <wp:positionH relativeFrom="column">
+                  <wp:posOffset>2578100</wp:posOffset>
+                </wp:positionH>
+                <wp:positionV relativeFrom="paragraph">
+                  <wp:posOffset>-711200</wp:posOffset>
+                </wp:positionV>
+                <wp:extent cx="317500" cy="241300"/>
+                <wp:effectExtent l="0" t="0" r="25400" b="25400"/>
+                <wp:wrapNone/>
+                <wp:docPr id="44" name="Text Box 44"/>
+                <wp:cNvGraphicFramePr/>
+                <a:graphic xmlns:a="http://schemas.openxmlformats.org/drawingml/2006/main">
+                  <a:graphicData uri="http://schemas.microsoft.com/office/word/2010/wordprocessingShape">
+                    <wps:wsp>
+                      <wps:cNvSpPr txBox="1"/>
+                      <wps:spPr>
+                        <a:xfrm>
+                          <a:off x="0" y="0"/>
+                          <a:ext cx="317500" cy="241300"/>
+                        </a:xfrm>
+                        <a:prstGeom prst="rect">
+                          <a:avLst/>
+                        </a:prstGeom>
+                        <a:solidFill>
+                          <a:schemeClr val="lt1"/>
+                        </a:solidFill>
+                        <a:ln w="6350">
+                          <a:solidFill>
+                            <a:prstClr val="black"/>
+                          </a:solidFill>
+                        </a:ln>
+                      </wps:spPr>
+                      <wps:txbx>
+                        <w:txbxContent>
+                          <w:p>
+                            <w:r>
+                              <w:t>3</w:t>
+                            </w:r>
+                          </w:p>
+                        </w:txbxContent>
+                      </wps:txbx>
+                      <wps:bodyPr rot="0" spcFirstLastPara="0" vertOverflow="overflow" horzOverflow="overflow" vert="horz" wrap="square" lIns="91440" tIns="45720" rIns="91440" bIns="45720" numCol="1" spcCol="0" rtlCol="0" fromWordArt="0" anchor="t" anchorCtr="0" forceAA="0" compatLnSpc="1">
+                        <a:prstTxWarp prst="textNoShape">
+                          <a:avLst/>
+                        </a:prstTxWarp>
+                        <a:noAutofit/>
+                      </wps:bodyPr>
+                    </wps:wsp>
+                  </a:graphicData>
+                </a:graphic>
+                <wp14:sizeRelH relativeFrom="margin">
+                  <wp14:pctWidth>0</wp14:pctWidth>
+                </wp14:sizeRelH>
+                <wp14:sizeRelV relativeFrom="margin">
+                  <wp14:pctHeight>0</wp14:pctHeight>
+                </wp14:sizeRelV>
+              </wp:anchor>
+            </w:drawing>
+          </mc:Choice>
+          <mc:Fallback>
+            <w:pict>
+              <v:shape w14:anchorId="4A42C342" id="Text Box 44" o:spid="_x0000_s1030" type="#_x0000_t202" style="position:absolute;margin-left:203pt;margin-top:-56pt;width:25pt;height:19pt;z-index:251727872;visibility:visible;mso-wrap-style:square;mso-width-percent:0;mso-height-percent:0;mso-wrap-distance-left:9pt;mso-wrap-distance-top:0;mso-wrap-distance-right:9pt;mso-wrap-distance-bottom:0;mso-position-horizontal:absolute;mso-position-horizontal-relative:text;mso-position-vertical:absolute;mso-position-vertical-relative:text;mso-width-percent:0;mso-height-percent:0;mso-width-relative:margin;mso-height-relative:margin;v-text-anchor:top" o:gfxdata="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" fillcolor="white [3201]" strokeweight=".5pt">
+                <v:textbox>
+                  <w:txbxContent>
+                    <w:p>
+                      <w:r>
+                        <w:t>3</w:t>
+                      </w:r>
+                    </w:p>
+                  </w:txbxContent>
+                </v:textbox>
+              </v:shape>
+            </w:pict>
+          </mc:Fallback>
+        </mc:AlternateContent>
+      </w:r>
+      <w:r>
+        <w:rPr>
+          <w:noProof/>
+        </w:rPr>
+        <mc:AlternateContent>
+          <mc:Choice Requires="wps">
+            <w:drawing>
+              <wp:anchor distT="0" distB="0" distL="114300" distR="114300" simplePos="0" relativeHeight="251725824" behindDoc="0" locked="0" layoutInCell="1" allowOverlap="1" wp14:anchorId="4FB8DFC3" wp14:editId="5AD0C255">
+                <wp:simplePos x="0" y="0"/>
+                <wp:positionH relativeFrom="column">
+                  <wp:posOffset>1593850</wp:posOffset>
+                </wp:positionH>
+                <wp:positionV relativeFrom="paragraph">
+                  <wp:posOffset>-711200</wp:posOffset>
+                </wp:positionV>
+                <wp:extent cx="317500" cy="241300"/>
+                <wp:effectExtent l="0" t="0" r="25400" b="25400"/>
+                <wp:wrapNone/>
+                <wp:docPr id="43" name="Text Box 43"/>
+                <wp:cNvGraphicFramePr/>
+                <a:graphic xmlns:a="http://schemas.openxmlformats.org/drawingml/2006/main">
+                  <a:graphicData uri="http://schemas.microsoft.com/office/word/2010/wordprocessingShape">
+                    <wps:wsp>
+                      <wps:cNvSpPr txBox="1"/>
+                      <wps:spPr>
+                        <a:xfrm>
+                          <a:off x="0" y="0"/>
+                          <a:ext cx="317500" cy="241300"/>
+                        </a:xfrm>
+                        <a:prstGeom prst="rect">
+                          <a:avLst/>
+                        </a:prstGeom>
+                        <a:solidFill>
+                          <a:schemeClr val="lt1"/>
+                        </a:solidFill>
+                        <a:ln w="6350">
+                          <a:solidFill>
+                            <a:prstClr val="black"/>
+                          </a:solidFill>
+                        </a:ln>
+                      </wps:spPr>
+                      <wps:txbx>
+                        <w:txbxContent>
+                          <w:p>
+                            <w:r>
+                              <w:t>2</w:t>
+                            </w:r>
+                          </w:p>
+                        </w:txbxContent>
+                      </wps:txbx>
+                      <wps:bodyPr rot="0" spcFirstLastPara="0" vertOverflow="overflow" horzOverflow="overflow" vert="horz" wrap="square" lIns="91440" tIns="45720" rIns="91440" bIns="45720" numCol="1" spcCol="0" rtlCol="0" fromWordArt="0" anchor="t" anchorCtr="0" forceAA="0" compatLnSpc="1">
+                        <a:prstTxWarp prst="textNoShape">
+                          <a:avLst/>
+                        </a:prstTxWarp>
+                        <a:noAutofit/>
+                      </wps:bodyPr>
+                    </wps:wsp>
+                  </a:graphicData>
+                </a:graphic>
+                <wp14:sizeRelH relativeFrom="margin">
+                  <wp14:pctWidth>0</wp14:pctWidth>
+                </wp14:sizeRelH>
+                <wp14:sizeRelV relativeFrom="margin">
+                  <wp14:pctHeight>0</wp14:pctHeight>
+                </wp14:sizeRelV>
+              </wp:anchor>
+            </w:drawing>
+          </mc:Choice>
+          <mc:Fallback>
+            <w:pict>
+              <v:shape w14:anchorId="4FB8DFC3" id="Text Box 43" o:spid="_x0000_s1031" type="#_x0000_t202" style="position:absolute;margin-left:125.5pt;margin-top:-56pt;width:25pt;height:19pt;z-index:251725824;visibility:visible;mso-wrap-style:square;mso-width-percent:0;mso-height-percent:0;mso-wrap-distance-left:9pt;mso-wrap-distance-top:0;mso-wrap-distance-right:9pt;mso-wrap-distance-bottom:0;mso-position-horizontal:absolute;mso-position-horizontal-relative:text;mso-position-vertical:absolute;mso-position-vertical-relative:text;mso-width-percent:0;mso-height-percent:0;mso-width-relative:margin;mso-height-relative:margin;v-text-anchor:top" o:gfxdata="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" fillcolor="white [3201]" strokeweight=".5pt">
+                <v:textbox>
+                  <w:txbxContent>
+                    <w:p>
+                      <w:r>
+                        <w:t>2</w:t>
+                      </w:r>
+                    </w:p>
+                  </w:txbxContent>
+                </v:textbox>
+              </v:shape>
+            </w:pict>
+          </mc:Fallback>
+        </mc:AlternateContent>
+      </w:r>
+      <w:r>
+        <w:rPr>
+          <w:noProof/>
+        </w:rPr>
+        <mc:AlternateContent>
+          <mc:Choice Requires="wps">
+            <w:drawing>
+              <wp:anchor distT="0" distB="0" distL="114300" distR="114300" simplePos="0" relativeHeight="251723776" behindDoc="0" locked="0" layoutInCell="1" allowOverlap="1" wp14:anchorId="2CEFA5F9" wp14:editId="6637980A">
+                <wp:simplePos x="0" y="0"/>
+                <wp:positionH relativeFrom="column">
+                  <wp:posOffset>247650</wp:posOffset>
+                </wp:positionH>
+                <wp:positionV relativeFrom="paragraph">
+                  <wp:posOffset>-704850</wp:posOffset>
+                </wp:positionV>
+                <wp:extent cx="317500" cy="241300"/>
+                <wp:effectExtent l="0" t="0" r="25400" b="25400"/>
+                <wp:wrapNone/>
+                <wp:docPr id="42" name="Text Box 42"/>
+                <wp:cNvGraphicFramePr/>
+                <a:graphic xmlns:a="http://schemas.openxmlformats.org/drawingml/2006/main">
+                  <a:graphicData uri="http://schemas.microsoft.com/office/word/2010/wordprocessingShape">
+                    <wps:wsp>
+                      <wps:cNvSpPr txBox="1"/>
+                      <wps:spPr>
+                        <a:xfrm>
+                          <a:off x="0" y="0"/>
+                          <a:ext cx="317500" cy="241300"/>
+                        </a:xfrm>
+                        <a:prstGeom prst="rect">
+                          <a:avLst/>
+                        </a:prstGeom>
+                        <a:solidFill>
+                          <a:schemeClr val="lt1"/>
+                        </a:solidFill>
+                        <a:ln w="6350">
+                          <a:solidFill>
+                            <a:prstClr val="black"/>
+                          </a:solidFill>
+                        </a:ln>
+                      </wps:spPr>
+                      <wps:txbx>
+                        <w:txbxContent>
+                          <w:p>
+                            <w:r>
+                              <w:t>1</w:t>
+                            </w:r>
+                          </w:p>
+                        </w:txbxContent>
+                      </wps:txbx>
+                      <wps:bodyPr rot="0" spcFirstLastPara="0" vertOverflow="overflow" horzOverflow="overflow" vert="horz" wrap="square" lIns="91440" tIns="45720" rIns="91440" bIns="45720" numCol="1" spcCol="0" rtlCol="0" fromWordArt="0" anchor="t" anchorCtr="0" forceAA="0" compatLnSpc="1">
+                        <a:prstTxWarp prst="textNoShape">
+                          <a:avLst/>
+                        </a:prstTxWarp>
+                        <a:noAutofit/>
+                      </wps:bodyPr>
+                    </wps:wsp>
+                  </a:graphicData>
+                </a:graphic>
+                <wp14:sizeRelH relativeFrom="margin">
+                  <wp14:pctWidth>0</wp14:pctWidth>
+                </wp14:sizeRelH>
+                <wp14:sizeRelV relativeFrom="margin">
+                  <wp14:pctHeight>0</wp14:pctHeight>
+                </wp14:sizeRelV>
+              </wp:anchor>
+            </w:drawing>
+          </mc:Choice>
+          <mc:Fallback>
+            <w:pict>
+              <v:shape w14:anchorId="2CEFA5F9" id="Text Box 42" o:spid="_x0000_s1032" type="#_x0000_t202" style="position:absolute;margin-left:19.5pt;margin-top:-55.5pt;width:25pt;height:19pt;z-index:251723776;visibility:visible;mso-wrap-style:square;mso-width-percent:0;mso-height-percent:0;mso-wrap-distance-left:9pt;mso-wrap-distance-top:0;mso-wrap-distance-right:9pt;mso-wrap-distance-bottom:0;mso-position-horizontal:absolute;mso-position-horizontal-relative:text;mso-position-vertical:absolute;mso-position-vertical-relative:text;mso-width-percent:0;mso-height-percent:0;mso-width-relative:margin;mso-height-relative:margin;v-text-anchor:top" o:gfxdata="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" fillcolor="white [3201]" strokeweight=".5pt">
+                <v:textbox>
+                  <w:txbxContent>
+                    <w:p>
+                      <w:r>
+                        <w:t>1</w:t>
+                      </w:r>
+                    </w:p>
+                  </w:txbxContent>
+                </v:textbox>
+              </v:shape>
+            </w:pict>
+          </mc:Fallback>
+        </mc:AlternateContent>
+      </w:r>
+      <w:r>
+        <w:rPr>
+          <w:noProof/>
+        </w:rPr>
+        <mc:AlternateContent>
+          <mc:Choice Requires="wps">
+            <w:drawing>
+              <wp:anchor distT="0" distB="0" distL="114300" distR="114300" simplePos="0" relativeHeight="251721728" behindDoc="0" locked="0" layoutInCell="1" allowOverlap="1" wp14:anchorId="0E841390" wp14:editId="29EC2BED">
+                <wp:simplePos x="0" y="0"/>
+                <wp:positionH relativeFrom="column">
+                  <wp:posOffset>-647700</wp:posOffset>
+                </wp:positionH>
+                <wp:positionV relativeFrom="paragraph">
+                  <wp:posOffset>2832100</wp:posOffset>
+                </wp:positionV>
+                <wp:extent cx="317500" cy="241300"/>
+                <wp:effectExtent l="0" t="0" r="25400" b="25400"/>
+                <wp:wrapNone/>
+                <wp:docPr id="41" name="Text Box 41"/>
+                <wp:cNvGraphicFramePr/>
+                <a:graphic xmlns:a="http://schemas.openxmlformats.org/drawingml/2006/main">
+                  <a:graphicData uri="http://schemas.microsoft.com/office/word/2010/wordprocessingShape">
+                    <wps:wsp>
+                      <wps:cNvSpPr txBox="1"/>
+                      <wps:spPr>
+                        <a:xfrm>
+                          <a:off x="0" y="0"/>
+                          <a:ext cx="317500" cy="241300"/>
+                        </a:xfrm>
+                        <a:prstGeom prst="rect">
+                          <a:avLst/>
+                        </a:prstGeom>
+                        <a:solidFill>
+                          <a:schemeClr val="lt1"/>
+                        </a:solidFill>
+                        <a:ln w="6350">
+                          <a:solidFill>
+                            <a:prstClr val="black"/>
+                          </a:solidFill>
+                        </a:ln>
+                      </wps:spPr>
+                      <wps:txbx>
+                        <w:txbxContent>
+                          <w:p>
+                            <w:r>
+                              <w:t>8</w:t>
+                            </w:r>
+                          </w:p>
+                        </w:txbxContent>
+                      </wps:txbx>
+                      <wps:bodyPr rot="0" spcFirstLastPara="0" vertOverflow="overflow" horzOverflow="overflow" vert="horz" wrap="square" lIns="91440" tIns="45720" rIns="91440" bIns="45720" numCol="1" spcCol="0" rtlCol="0" fromWordArt="0" anchor="t" anchorCtr="0" forceAA="0" compatLnSpc="1">
+                        <a:prstTxWarp prst="textNoShape">
+                          <a:avLst/>
+                        </a:prstTxWarp>
+                        <a:noAutofit/>
+                      </wps:bodyPr>
+                    </wps:wsp>
+                  </a:graphicData>
+                </a:graphic>
+                <wp14:sizeRelH relativeFrom="margin">
+                  <wp14:pctWidth>0</wp14:pctWidth>
+                </wp14:sizeRelH>
+                <wp14:sizeRelV relativeFrom="margin">
+                  <wp14:pctHeight>0</wp14:pctHeight>
+                </wp14:sizeRelV>
+              </wp:anchor>
+            </w:drawing>
+          </mc:Choice>
+          <mc:Fallback>
+            <w:pict>
+              <v:shape w14:anchorId="0E841390" id="Text Box 41" o:spid="_x0000_s1033" type="#_x0000_t202" style="position:absolute;margin-left:-51pt;margin-top:223pt;width:25pt;height:19pt;z-index:251721728;visibility:visible;mso-wrap-style:square;mso-width-percent:0;mso-height-percent:0;mso-wrap-distance-left:9pt;mso-wrap-distance-top:0;mso-wrap-distance-right:9pt;mso-wrap-distance-bottom:0;mso-position-horizontal:absolute;mso-position-horizontal-relative:text;mso-position-vertical:absolute;mso-position-vertical-relative:text;mso-width-percent:0;mso-height-percent:0;mso-width-relative:margin;mso-height-relative:margin;v-text-anchor:top" o:gfxdata="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" fillcolor="white [3201]" strokeweight=".5pt">
+                <v:textbox>
+                  <w:txbxContent>
+                    <w:p>
+                      <w:r>
+                        <w:t>8</w:t>
+                      </w:r>
+                    </w:p>
+                  </w:txbxContent>
+                </v:textbox>
+              </v:shape>
+            </w:pict>
+          </mc:Fallback>
+        </mc:AlternateContent>
+      </w:r>
+      <w:r>
+        <w:rPr>
+          <w:noProof/>
+        </w:rPr>
+        <mc:AlternateContent>
+          <mc:Choice Requires="wps">
+            <w:drawing>
+              <wp:anchor distT="0" distB="0" distL="114300" distR="114300" simplePos="0" relativeHeight="251719680" behindDoc="0" locked="0" layoutInCell="1" allowOverlap="1" wp14:anchorId="19A383DC" wp14:editId="16E59F2A">
+                <wp:simplePos x="0" y="0"/>
+                <wp:positionH relativeFrom="column">
+                  <wp:posOffset>-647700</wp:posOffset>
+                </wp:positionH>
+                <wp:positionV relativeFrom="paragraph">
+                  <wp:posOffset>2273300</wp:posOffset>
+                </wp:positionV>
+                <wp:extent cx="317500" cy="241300"/>
+                <wp:effectExtent l="0" t="0" r="25400" b="25400"/>
+                <wp:wrapNone/>
+                <wp:docPr id="40" name="Text Box 40"/>
+                <wp:cNvGraphicFramePr/>
+                <a:graphic xmlns:a="http://schemas.openxmlformats.org/drawingml/2006/main">
+                  <a:graphicData uri="http://schemas.microsoft.com/office/word/2010/wordprocessingShape">
+                    <wps:wsp>
+                      <wps:cNvSpPr txBox="1"/>
+                      <wps:spPr>
+                        <a:xfrm>
+                          <a:off x="0" y="0"/>
+                          <a:ext cx="317500" cy="241300"/>
+                        </a:xfrm>
+                        <a:prstGeom prst="rect">
+                          <a:avLst/>
+                        </a:prstGeom>
+                        <a:solidFill>
+                          <a:schemeClr val="lt1"/>
+                        </a:solidFill>
+                        <a:ln w="6350">
+                          <a:solidFill>
+                            <a:prstClr val="black"/>
+                          </a:solidFill>
+                        </a:ln>
+                      </wps:spPr>
+                      <wps:txbx>
+                        <w:txbxContent>
+                          <w:p>
+                            <w:r>
+                              <w:t>7</w:t>
+                            </w:r>
+                          </w:p>
+                        </w:txbxContent>
+                      </wps:txbx>
+                      <wps:bodyPr rot="0" spcFirstLastPara="0" vertOverflow="overflow" horzOverflow="overflow" vert="horz" wrap="square" lIns="91440" tIns="45720" rIns="91440" bIns="45720" numCol="1" spcCol="0" rtlCol="0" fromWordArt="0" anchor="t" anchorCtr="0" forceAA="0" compatLnSpc="1">
+                        <a:prstTxWarp prst="textNoShape">
+                          <a:avLst/>
+                        </a:prstTxWarp>
+                        <a:noAutofit/>
+                      </wps:bodyPr>
+                    </wps:wsp>
+                  </a:graphicData>
+                </a:graphic>
+                <wp14:sizeRelH relativeFrom="margin">
+                  <wp14:pctWidth>0</wp14:pctWidth>
+                </wp14:sizeRelH>
+                <wp14:sizeRelV relativeFrom="margin">
+                  <wp14:pctHeight>0</wp14:pctHeight>
+                </wp14:sizeRelV>
+              </wp:anchor>
+            </w:drawing>
+          </mc:Choice>
+          <mc:Fallback>
+            <w:pict>
+              <v:shape w14:anchorId="19A383DC" id="Text Box 40" o:spid="_x0000_s1034" type="#_x0000_t202" style="position:absolute;margin-left:-51pt;margin-top:179pt;width:25pt;height:19pt;z-index:251719680;visibility:visible;mso-wrap-style:square;mso-width-percent:0;mso-height-percent:0;mso-wrap-distance-left:9pt;mso-wrap-distance-top:0;mso-wrap-distance-right:9pt;mso-wrap-distance-bottom:0;mso-position-horizontal:absolute;mso-position-horizontal-relative:text;mso-position-vertical:absolute;mso-position-vertical-relative:text;mso-width-percent:0;mso-height-percent:0;mso-width-relative:margin;mso-height-relative:margin;v-text-anchor:top" o:gfxdata="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" fillcolor="white [3201]" strokeweight=".5pt">
+                <v:textbox>
+                  <w:txbxContent>
+                    <w:p>
+                      <w:r>
+                        <w:t>7</w:t>
+                      </w:r>
+                    </w:p>
+                  </w:txbxContent>
+                </v:textbox>
+              </v:shape>
+            </w:pict>
+          </mc:Fallback>
+        </mc:AlternateContent>
+      </w:r>
+      <w:r>
+        <w:rPr>
+          <w:noProof/>
+        </w:rPr>
+        <mc:AlternateContent>
+          <mc:Choice Requires="wps">
+            <w:drawing>
+              <wp:anchor distT="0" distB="0" distL="114300" distR="114300" simplePos="0" relativeHeight="251717632" behindDoc="0" locked="0" layoutInCell="1" allowOverlap="1" wp14:anchorId="37E880C2" wp14:editId="59FDC37D">
+                <wp:simplePos x="0" y="0"/>
+                <wp:positionH relativeFrom="column">
+                  <wp:posOffset>-641350</wp:posOffset>
+                </wp:positionH>
+                <wp:positionV relativeFrom="paragraph">
+                  <wp:posOffset>1784350</wp:posOffset>
+                </wp:positionV>
+                <wp:extent cx="317500" cy="241300"/>
+                <wp:effectExtent l="0" t="0" r="25400" b="25400"/>
+                <wp:wrapNone/>
+                <wp:docPr id="39" name="Text Box 39"/>
+                <wp:cNvGraphicFramePr/>
+                <a:graphic xmlns:a="http://schemas.openxmlformats.org/drawingml/2006/main">
+                  <a:graphicData uri="http://schemas.microsoft.com/office/word/2010/wordprocessingShape">
+                    <wps:wsp>
+                      <wps:cNvSpPr txBox="1"/>
+                      <wps:spPr>
+                        <a:xfrm>
+                          <a:off x="0" y="0"/>
+                          <a:ext cx="317500" cy="241300"/>
+                        </a:xfrm>
+                        <a:prstGeom prst="rect">
+                          <a:avLst/>
+                        </a:prstGeom>
+                        <a:solidFill>
+                          <a:schemeClr val="lt1"/>
+                        </a:solidFill>
+                        <a:ln w="6350">
+                          <a:solidFill>
+                            <a:prstClr val="black"/>
+                          </a:solidFill>
+                        </a:ln>
+                      </wps:spPr>
+                      <wps:txbx>
+                        <w:txbxContent>
+                          <w:p>
+                            <w:r>
+                              <w:t>6</w:t>
+                            </w:r>
+                          </w:p>
+                        </w:txbxContent>
+                      </wps:txbx>
+                      <wps:bodyPr rot="0" spcFirstLastPara="0" vertOverflow="overflow" horzOverflow="overflow" vert="horz" wrap="square" lIns="91440" tIns="45720" rIns="91440" bIns="45720" numCol="1" spcCol="0" rtlCol="0" fromWordArt="0" anchor="t" anchorCtr="0" forceAA="0" compatLnSpc="1">
+                        <a:prstTxWarp prst="textNoShape">
+                          <a:avLst/>
+                        </a:prstTxWarp>
+                        <a:noAutofit/>
+                      </wps:bodyPr>
+                    </wps:wsp>
+                  </a:graphicData>
+                </a:graphic>
+                <wp14:sizeRelH relativeFrom="margin">
+                  <wp14:pctWidth>0</wp14:pctWidth>
+                </wp14:sizeRelH>
+                <wp14:sizeRelV relativeFrom="margin">
+                  <wp14:pctHeight>0</wp14:pctHeight>
+                </wp14:sizeRelV>
+              </wp:anchor>
+            </w:drawing>
+          </mc:Choice>
+          <mc:Fallback>
+            <w:pict>
+              <v:shape w14:anchorId="37E880C2" id="Text Box 39" o:spid="_x0000_s1035" type="#_x0000_t202" style="position:absolute;margin-left:-50.5pt;margin-top:140.5pt;width:25pt;height:19pt;z-index:251717632;visibility:visible;mso-wrap-style:square;mso-width-percent:0;mso-height-percent:0;mso-wrap-distance-left:9pt;mso-wrap-distance-top:0;mso-wrap-distance-right:9pt;mso-wrap-distance-bottom:0;mso-position-horizontal:absolute;mso-position-horizontal-relative:text;mso-position-vertical:absolute;mso-position-vertical-relative:text;mso-width-percent:0;mso-height-percent:0;mso-width-relative:margin;mso-height-relative:margin;v-text-anchor:top" o:gfxdata="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" fillcolor="white [3201]" strokeweight=".5pt">
+                <v:textbox>
+                  <w:txbxContent>
+                    <w:p>
+                      <w:r>
+                        <w:t>6</w:t>
+                      </w:r>
+                    </w:p>
+                  </w:txbxContent>
+                </v:textbox>
+              </v:shape>
+            </w:pict>
+          </mc:Fallback>
+        </mc:AlternateContent>
+      </w:r>
+      <w:r>
+        <w:rPr>
+          <w:noProof/>
+        </w:rPr>
+        <mc:AlternateContent>
+          <mc:Choice Requires="wps">
+            <w:drawing>
+              <wp:anchor distT="0" distB="0" distL="114300" distR="114300" simplePos="0" relativeHeight="251715584" behindDoc="0" locked="0" layoutInCell="1" allowOverlap="1" wp14:anchorId="5BD4DB27" wp14:editId="03AEC026">
+                <wp:simplePos x="0" y="0"/>
+                <wp:positionH relativeFrom="column">
+                  <wp:posOffset>-647700</wp:posOffset>
+                </wp:positionH>
+                <wp:positionV relativeFrom="paragraph">
+                  <wp:posOffset>1320800</wp:posOffset>
+                </wp:positionV>
+                <wp:extent cx="317500" cy="241300"/>
+                <wp:effectExtent l="0" t="0" r="25400" b="25400"/>
+                <wp:wrapNone/>
+                <wp:docPr id="38" name="Text Box 38"/>
+                <wp:cNvGraphicFramePr/>
+                <a:graphic xmlns:a="http://schemas.openxmlformats.org/drawingml/2006/main">
+                  <a:graphicData uri="http://schemas.microsoft.com/office/word/2010/wordprocessingShape">
+                    <wps:wsp>
+                      <wps:cNvSpPr txBox="1"/>
+                      <wps:spPr>
+                        <a:xfrm>
+                          <a:off x="0" y="0"/>
+                          <a:ext cx="317500" cy="241300"/>
+                        </a:xfrm>
+                        <a:prstGeom prst="rect">
+                          <a:avLst/>
+                        </a:prstGeom>
+                        <a:solidFill>
+                          <a:schemeClr val="lt1"/>
+                        </a:solidFill>
+                        <a:ln w="6350">
+                          <a:solidFill>
+                            <a:prstClr val="black"/>
+                          </a:solidFill>
+                        </a:ln>
+                      </wps:spPr>
+                      <wps:txbx>
+                        <w:txbxContent>
+                          <w:p>
+                            <w:r>
+                              <w:t>5</w:t>
+                            </w:r>
+                          </w:p>
+                        </w:txbxContent>
+                      </wps:txbx>
+                      <wps:bodyPr rot="0" spcFirstLastPara="0" vertOverflow="overflow" horzOverflow="overflow" vert="horz" wrap="square" lIns="91440" tIns="45720" rIns="91440" bIns="45720" numCol="1" spcCol="0" rtlCol="0" fromWordArt="0" anchor="t" anchorCtr="0" forceAA="0" compatLnSpc="1">
+                        <a:prstTxWarp prst="textNoShape">
+                          <a:avLst/>
+                        </a:prstTxWarp>
+                        <a:noAutofit/>
+                      </wps:bodyPr>
+                    </wps:wsp>
+                  </a:graphicData>
+                </a:graphic>
+                <wp14:sizeRelH relativeFrom="margin">
+                  <wp14:pctWidth>0</wp14:pctWidth>
+                </wp14:sizeRelH>
+                <wp14:sizeRelV relativeFrom="margin">
+                  <wp14:pctHeight>0</wp14:pctHeight>
+                </wp14:sizeRelV>
+              </wp:anchor>
+            </w:drawing>
+          </mc:Choice>
+          <mc:Fallback>
+            <w:pict>
+              <v:shape w14:anchorId="5BD4DB27" id="Text Box 38" o:spid="_x0000_s1036" type="#_x0000_t202" style="position:absolute;margin-left:-51pt;margin-top:104pt;width:25pt;height:19pt;z-index:251715584;visibility:visible;mso-wrap-style:square;mso-width-percent:0;mso-height-percent:0;mso-wrap-distance-left:9pt;mso-wrap-distance-top:0;mso-wrap-distance-right:9pt;mso-wrap-distance-bottom:0;mso-position-horizontal:absolute;mso-position-horizontal-relative:text;mso-position-vertical:absolute;mso-position-vertical-relative:text;mso-width-percent:0;mso-height-percent:0;mso-width-relative:margin;mso-height-relative:margin;v-text-anchor:top" o:gfxdata="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" fillcolor="white [3201]" strokeweight=".5pt">
+                <v:textbox>
+                  <w:txbxContent>
+                    <w:p>
+                      <w:r>
+                        <w:t>5</w:t>
+                      </w:r>
+                    </w:p>
+                  </w:txbxContent>
+                </v:textbox>
+              </v:shape>
+            </w:pict>
+          </mc:Fallback>
+        </mc:AlternateContent>
+      </w:r>
+      <w:r>
+        <w:rPr>
+          <w:noProof/>
+        </w:rPr>
+        <mc:AlternateContent>
+          <mc:Choice Requires="wps">
+            <w:drawing>
+              <wp:anchor distT="0" distB="0" distL="114300" distR="114300" simplePos="0" relativeHeight="251713536" behindDoc="0" locked="0" layoutInCell="1" allowOverlap="1" wp14:anchorId="7101CEC7" wp14:editId="44576EAE">
+                <wp:simplePos x="0" y="0"/>
+                <wp:positionH relativeFrom="column">
+                  <wp:posOffset>-647700</wp:posOffset>
+                </wp:positionH>
+                <wp:positionV relativeFrom="paragraph">
+                  <wp:posOffset>895350</wp:posOffset>
+                </wp:positionV>
+                <wp:extent cx="317500" cy="241300"/>
+                <wp:effectExtent l="0" t="0" r="25400" b="25400"/>
+                <wp:wrapNone/>
+                <wp:docPr id="37" name="Text Box 37"/>
+                <wp:cNvGraphicFramePr/>
+                <a:graphic xmlns:a="http://schemas.openxmlformats.org/drawingml/2006/main">
+                  <a:graphicData uri="http://schemas.microsoft.com/office/word/2010/wordprocessingShape">
+                    <wps:wsp>
+                      <wps:cNvSpPr txBox="1"/>
+                      <wps:spPr>
+                        <a:xfrm>
+                          <a:off x="0" y="0"/>
+                          <a:ext cx="317500" cy="241300"/>
+                        </a:xfrm>
+                        <a:prstGeom prst="rect">
+                          <a:avLst/>
+                        </a:prstGeom>
+                        <a:solidFill>
+                          <a:schemeClr val="lt1"/>
+                        </a:solidFill>
+                        <a:ln w="6350">
+                          <a:solidFill>
+                            <a:prstClr val="black"/>
+                          </a:solidFill>
+                        </a:ln>
+                      </wps:spPr>
+                      <wps:txbx>
+                        <w:txbxContent>
+                          <w:p>
+                            <w:r>
+                              <w:t>4</w:t>
+                            </w:r>
+                          </w:p>
+                        </w:txbxContent>
+                      </wps:txbx>
+                      <wps:bodyPr rot="0" spcFirstLastPara="0" vertOverflow="overflow" horzOverflow="overflow" vert="horz" wrap="square" lIns="91440" tIns="45720" rIns="91440" bIns="45720" numCol="1" spcCol="0" rtlCol="0" fromWordArt="0" anchor="t" anchorCtr="0" forceAA="0" compatLnSpc="1">
+                        <a:prstTxWarp prst="textNoShape">
+                          <a:avLst/>
+                        </a:prstTxWarp>
+                        <a:noAutofit/>
+                      </wps:bodyPr>
+                    </wps:wsp>
+                  </a:graphicData>
+                </a:graphic>
+                <wp14:sizeRelH relativeFrom="margin">
+                  <wp14:pctWidth>0</wp14:pctWidth>
+                </wp14:sizeRelH>
+                <wp14:sizeRelV relativeFrom="margin">
+                  <wp14:pctHeight>0</wp14:pctHeight>
+                </wp14:sizeRelV>
+              </wp:anchor>
+            </w:drawing>
+          </mc:Choice>
+          <mc:Fallback>
+            <w:pict>
+              <v:shape w14:anchorId="7101CEC7" id="Text Box 37" o:spid="_x0000_s1037" type="#_x0000_t202" style="position:absolute;margin-left:-51pt;margin-top:70.5pt;width:25pt;height:19pt;z-index:251713536;visibility:visible;mso-wrap-style:square;mso-width-percent:0;mso-height-percent:0;mso-wrap-distance-left:9pt;mso-wrap-distance-top:0;mso-wrap-distance-right:9pt;mso-wrap-distance-bottom:0;mso-position-horizontal:absolute;mso-position-horizontal-relative:text;mso-position-vertical:absolute;mso-position-vertical-relative:text;mso-width-percent:0;mso-height-percent:0;mso-width-relative:margin;mso-height-relative:margin;v-text-anchor:top" o:gfxdata="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" fillcolor="white [3201]" strokeweight=".5pt">
+                <v:textbox>
+                  <w:txbxContent>
+                    <w:p>
+                      <w:r>
+                        <w:t>4</w:t>
+                      </w:r>
+                    </w:p>
+                  </w:txbxContent>
+                </v:textbox>
+              </v:shape>
+            </w:pict>
+          </mc:Fallback>
+        </mc:AlternateContent>
+      </w:r>
+      <w:r>
+        <w:rPr>
+          <w:noProof/>
+        </w:rPr>
+        <mc:AlternateContent>
+          <mc:Choice Requires="wps">
+            <w:drawing>
+              <wp:anchor distT="0" distB="0" distL="114300" distR="114300" simplePos="0" relativeHeight="251711488" behindDoc="0" locked="0" layoutInCell="1" allowOverlap="1" wp14:anchorId="04CA9342" wp14:editId="24CD58E2">
+                <wp:simplePos x="0" y="0"/>
+                <wp:positionH relativeFrom="column">
+                  <wp:posOffset>-635000</wp:posOffset>
+                </wp:positionH>
+                <wp:positionV relativeFrom="paragraph">
+                  <wp:posOffset>527050</wp:posOffset>
+                </wp:positionV>
+                <wp:extent cx="317500" cy="241300"/>
+                <wp:effectExtent l="0" t="0" r="25400" b="25400"/>
+                <wp:wrapNone/>
+                <wp:docPr id="36" name="Text Box 36"/>
+                <wp:cNvGraphicFramePr/>
+                <a:graphic xmlns:a="http://schemas.openxmlformats.org/drawingml/2006/main">
+                  <a:graphicData uri="http://schemas.microsoft.com/office/word/2010/wordprocessingShape">
+                    <wps:wsp>
+                      <wps:cNvSpPr txBox="1"/>
+                      <wps:spPr>
+                        <a:xfrm>
+                          <a:off x="0" y="0"/>
+                          <a:ext cx="317500" cy="241300"/>
+                        </a:xfrm>
+                        <a:prstGeom prst="rect">
+                          <a:avLst/>
+                        </a:prstGeom>
+                        <a:solidFill>
+                          <a:schemeClr val="lt1"/>
+                        </a:solidFill>
+                        <a:ln w="6350">
+                          <a:solidFill>
+                            <a:prstClr val="black"/>
+                          </a:solidFill>
+                        </a:ln>
+                      </wps:spPr>
+                      <wps:txbx>
+                        <w:txbxContent>
+                          <w:p>
+                            <w:r>
+                              <w:t>3</w:t>
+                            </w:r>
+                          </w:p>
+                        </w:txbxContent>
+                      </wps:txbx>
+                      <wps:bodyPr rot="0" spcFirstLastPara="0" vertOverflow="overflow" horzOverflow="overflow" vert="horz" wrap="square" lIns="91440" tIns="45720" rIns="91440" bIns="45720" numCol="1" spcCol="0" rtlCol="0" fromWordArt="0" anchor="t" anchorCtr="0" forceAA="0" compatLnSpc="1">
+                        <a:prstTxWarp prst="textNoShape">
+                          <a:avLst/>
+                        </a:prstTxWarp>
+                        <a:noAutofit/>
+                      </wps:bodyPr>
+                    </wps:wsp>
+                  </a:graphicData>
+                </a:graphic>
+                <wp14:sizeRelH relativeFrom="margin">
+                  <wp14:pctWidth>0</wp14:pctWidth>
+                </wp14:sizeRelH>
+                <wp14:sizeRelV relativeFrom="margin">
+                  <wp14:pctHeight>0</wp14:pctHeight>
+                </wp14:sizeRelV>
+              </wp:anchor>
+            </w:drawing>
+          </mc:Choice>
+          <mc:Fallback>
+            <w:pict>
+              <v:shape w14:anchorId="04CA9342" id="Text Box 36" o:spid="_x0000_s1038" type="#_x0000_t202" style="position:absolute;margin-left:-50pt;margin-top:41.5pt;width:25pt;height:19pt;z-index:251711488;visibility:visible;mso-wrap-style:square;mso-width-percent:0;mso-height-percent:0;mso-wrap-distance-left:9pt;mso-wrap-distance-top:0;mso-wrap-distance-right:9pt;mso-wrap-distance-bottom:0;mso-position-horizontal:absolute;mso-position-horizontal-relative:text;mso-position-vertical:absolute;mso-position-vertical-relative:text;mso-width-percent:0;mso-height-percent:0;mso-width-relative:margin;mso-height-relative:margin;v-text-anchor:top" o:gfxdata="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" fillcolor="white [3201]" strokeweight=".5pt">
+                <v:textbox>
+                  <w:txbxContent>
+                    <w:p>
+                      <w:r>
+                        <w:t>3</w:t>
+                      </w:r>
+                    </w:p>
+                  </w:txbxContent>
+                </v:textbox>
+              </v:shape>
+            </w:pict>
+          </mc:Fallback>
+        </mc:AlternateContent>
+      </w:r>
+      <w:r>
+        <w:rPr>
+          <w:noProof/>
+        </w:rPr>
+        <mc:AlternateContent>
+          <mc:Choice Requires="wps">
+            <w:drawing>
+              <wp:anchor distT="0" distB="0" distL="114300" distR="114300" simplePos="0" relativeHeight="251709440" behindDoc="0" locked="0" layoutInCell="1" allowOverlap="1" wp14:anchorId="19A0A804" wp14:editId="019CB59C">
+                <wp:simplePos x="0" y="0"/>
+                <wp:positionH relativeFrom="column">
+                  <wp:posOffset>-622300</wp:posOffset>
+                </wp:positionH>
+                <wp:positionV relativeFrom="paragraph">
+                  <wp:posOffset>146050</wp:posOffset>
+                </wp:positionV>
+                <wp:extent cx="317500" cy="241300"/>
+                <wp:effectExtent l="0" t="0" r="25400" b="25400"/>
+                <wp:wrapNone/>
+                <wp:docPr id="35" name="Text Box 35"/>
+                <wp:cNvGraphicFramePr/>
+                <a:graphic xmlns:a="http://schemas.openxmlformats.org/drawingml/2006/main">
+                  <a:graphicData uri="http://schemas.microsoft.com/office/word/2010/wordprocessingShape">
+                    <wps:wsp>
+                      <wps:cNvSpPr txBox="1"/>
+                      <wps:spPr>
+                        <a:xfrm>
+                          <a:off x="0" y="0"/>
+                          <a:ext cx="317500" cy="241300"/>
+                        </a:xfrm>
+                        <a:prstGeom prst="rect">
+                          <a:avLst/>
+                        </a:prstGeom>
+                        <a:solidFill>
+                          <a:schemeClr val="lt1"/>
+                        </a:solidFill>
+                        <a:ln w="6350">
+                          <a:solidFill>
+                            <a:prstClr val="black"/>
+                          </a:solidFill>
+                        </a:ln>
+                      </wps:spPr>
+                      <wps:txbx>
+                        <w:txbxContent>
+                          <w:p>
+                            <w:r>
+                              <w:t>2</w:t>
+                            </w:r>
+                          </w:p>
+                        </w:txbxContent>
+                      </wps:txbx>
+                      <wps:bodyPr rot="0" spcFirstLastPara="0" vertOverflow="overflow" horzOverflow="overflow" vert="horz" wrap="square" lIns="91440" tIns="45720" rIns="91440" bIns="45720" numCol="1" spcCol="0" rtlCol="0" fromWordArt="0" anchor="t" anchorCtr="0" forceAA="0" compatLnSpc="1">
+                        <a:prstTxWarp prst="textNoShape">
+                          <a:avLst/>
+                        </a:prstTxWarp>
+                        <a:noAutofit/>
+                      </wps:bodyPr>
+                    </wps:wsp>
+                  </a:graphicData>
+                </a:graphic>
+                <wp14:sizeRelH relativeFrom="margin">
+                  <wp14:pctWidth>0</wp14:pctWidth>
+                </wp14:sizeRelH>
+                <wp14:sizeRelV relativeFrom="margin">
+                  <wp14:pctHeight>0</wp14:pctHeight>
+                </wp14:sizeRelV>
+              </wp:anchor>
+            </w:drawing>
+          </mc:Choice>
+          <mc:Fallback>
+            <w:pict>
+              <v:shape w14:anchorId="19A0A804" id="Text Box 35" o:spid="_x0000_s1039" type="#_x0000_t202" style="position:absolute;margin-left:-49pt;margin-top:11.5pt;width:25pt;height:19pt;z-index:251709440;visibility:visible;mso-wrap-style:square;mso-width-percent:0;mso-height-percent:0;mso-wrap-distance-left:9pt;mso-wrap-distance-top:0;mso-wrap-distance-right:9pt;mso-wrap-distance-bottom:0;mso-position-horizontal:absolute;mso-position-horizontal-relative:text;mso-position-vertical:absolute;mso-position-vertical-relative:text;mso-width-percent:0;mso-height-percent:0;mso-width-relative:margin;mso-height-relative:margin;v-text-anchor:top" o:gfxdata="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" fillcolor="white [3201]" strokeweight=".5pt">
+                <v:textbox>
+                  <w:txbxContent>
+                    <w:p>
+                      <w:r>
+                        <w:t>2</w:t>
+                      </w:r>
+                    </w:p>
+                  </w:txbxContent>
+                </v:textbox>
+              </v:shape>
+            </w:pict>
+          </mc:Fallback>
+        </mc:AlternateContent>
+      </w:r>
+      <w:r>
+        <w:rPr>
+          <w:noProof/>
+        </w:rPr>
+        <mc:AlternateContent>
+          <mc:Choice Requires="wps">
+            <w:drawing>
+              <wp:anchor distT="0" distB="0" distL="114300" distR="114300" simplePos="0" relativeHeight="251707392" behindDoc="0" locked="0" layoutInCell="1" allowOverlap="1" wp14:anchorId="38A1FF80" wp14:editId="27056F8A">
+                <wp:simplePos x="0" y="0"/>
+                <wp:positionH relativeFrom="column">
+                  <wp:posOffset>-609600</wp:posOffset>
+                </wp:positionH>
+                <wp:positionV relativeFrom="paragraph">
+                  <wp:posOffset>-279400</wp:posOffset>
+                </wp:positionV>
+                <wp:extent cx="317500" cy="241300"/>
+                <wp:effectExtent l="0" t="0" r="25400" b="25400"/>
+                <wp:wrapNone/>
+                <wp:docPr id="34" name="Text Box 34"/>
+                <wp:cNvGraphicFramePr/>
+                <a:graphic xmlns:a="http://schemas.openxmlformats.org/drawingml/2006/main">
+                  <a:graphicData uri="http://schemas.microsoft.com/office/word/2010/wordprocessingShape">
+                    <wps:wsp>
+                      <wps:cNvSpPr txBox="1"/>
+                      <wps:spPr>
+                        <a:xfrm>
+                          <a:off x="0" y="0"/>
+                          <a:ext cx="317500" cy="241300"/>
+                        </a:xfrm>
+                        <a:prstGeom prst="rect">
+                          <a:avLst/>
+                        </a:prstGeom>
+                        <a:solidFill>
+                          <a:schemeClr val="lt1"/>
+                        </a:solidFill>
+                        <a:ln w="6350">
+                          <a:solidFill>
+                            <a:prstClr val="black"/>
+                          </a:solidFill>
+                        </a:ln>
+                      </wps:spPr>
+                      <wps:txbx>
+                        <w:txbxContent>
+                          <w:p>
+                            <w:r>
+                              <w:t>1</w:t>
+                            </w:r>
+                          </w:p>
+                        </w:txbxContent>
+                      </wps:txbx>
+                      <wps:bodyPr rot="0" spcFirstLastPara="0" vertOverflow="overflow" horzOverflow="overflow" vert="horz" wrap="square" lIns="91440" tIns="45720" rIns="91440" bIns="45720" numCol="1" spcCol="0" rtlCol="0" fromWordArt="0" anchor="t" anchorCtr="0" forceAA="0" compatLnSpc="1">
+                        <a:prstTxWarp prst="textNoShape">
+                          <a:avLst/>
+                        </a:prstTxWarp>
+                        <a:noAutofit/>
+                      </wps:bodyPr>
+                    </wps:wsp>
+                  </a:graphicData>
+                </a:graphic>
+              </wp:anchor>
+            </w:drawing>
+          </mc:Choice>
+          <mc:Fallback>
+            <w:pict>
+              <v:shape w14:anchorId="38A1FF80" id="Text Box 34" o:spid="_x0000_s1040" type="#_x0000_t202" style="position:absolute;margin-left:-48pt;margin-top:-22pt;width:25pt;height:19pt;z-index:251707392;visibility:visible;mso-wrap-style:square;mso-wrap-distance-left:9pt;mso-wrap-distance-top:0;mso-wrap-distance-right:9pt;mso-wrap-distance-bottom:0;mso-position-horizontal:absolute;mso-position-horizontal-relative:text;mso-position-vertical:absolute;mso-position-vertical-relative:text;v-text-anchor:top" o:gfxdata="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" fillcolor="white [3201]" strokeweight=".5pt">
+                <v:textbox>
+                  <w:txbxContent>
+                    <w:p>
+                      <w:r>
+                        <w:t>1</w:t>
+                      </w:r>
+                    </w:p>
+                  </w:txbxContent>
+                </v:textbox>
+              </v:shape>
+            </w:pict>
+          </mc:Fallback>
+        </mc:AlternateContent>
+      </w:r>
+      <w:r>
+        <w:rPr>
+          <w:noProof/>
+        </w:rPr>
+        <mc:AlternateContent>
+          <mc:Choice Requires="wps">
+            <w:drawing>
+              <wp:anchor distT="0" distB="0" distL="114300" distR="114300" simplePos="0" relativeHeight="251706368" behindDoc="0" locked="0" layoutInCell="1" allowOverlap="1" wp14:anchorId="5FCD7E17" wp14:editId="404ADC12">
+                <wp:simplePos x="0" y="0"/>
+                <wp:positionH relativeFrom="column">
+                  <wp:posOffset>-215900</wp:posOffset>
+                </wp:positionH>
+                <wp:positionV relativeFrom="paragraph">
+                  <wp:posOffset>107950</wp:posOffset>
+                </wp:positionV>
+                <wp:extent cx="6540500" cy="0"/>
+                <wp:effectExtent l="0" t="0" r="0" b="0"/>
+                <wp:wrapNone/>
+                <wp:docPr id="33" name="Straight Connector 33"/>
+                <wp:cNvGraphicFramePr/>
+                <a:graphic xmlns:a="http://schemas.openxmlformats.org/drawingml/2006/main">
+                  <a:graphicData uri="http://schemas.microsoft.com/office/word/2010/wordprocessingShape">
+                    <wps:wsp>
+                      <wps:cNvCnPr/>
+                      <wps:spPr>
+                        <a:xfrm>
+                          <a:off x="0" y="0"/>
+                          <a:ext cx="6540500" cy="0"/>
+                        </a:xfrm>
+                        <a:prstGeom prst="line">
+                          <a:avLst/>
+                        </a:prstGeom>
+                      </wps:spPr>
+                      <wps:style>
+                        <a:lnRef idx="1">
+                          <a:schemeClr val="accent1"/>
+                        </a:lnRef>
+                        <a:fillRef idx="0">
+                          <a:schemeClr val="accent1"/>
+                        </a:fillRef>
+                        <a:effectRef idx="0">
+                          <a:schemeClr val="accent1"/>
+                        </a:effectRef>
+                        <a:fontRef idx="minor">
+                          <a:schemeClr val="tx1"/>
+                        </a:fontRef>
+                      </wps:style>
+                      <wps:bodyPr/>
+                    </wps:wsp>
+                  </a:graphicData>
+                </a:graphic>
+              </wp:anchor>
+            </w:drawing>
+          </mc:Choice>
+          <mc:Fallback>
+            <w:pict>
+              <v:line w14:anchorId="782D3159" id="Straight Connector 33" o:spid="_x0000_s1026" style="position:absolute;z-index:251706368;visibility:visible;mso-wrap-style:square;mso-wrap-distance-left:9pt;mso-wrap-distance-top:0;mso-wrap-distance-right:9pt;mso-wrap-distance-bottom:0;mso-position-horizontal:absolute;mso-position-horizontal-relative:text;mso-position-vertical:absolute;mso-position-vertical-relative:text" from="-17pt,8.5pt" to="498pt,8.5pt" o:gfxdata="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" strokecolor="#4472c4 [3204]" strokeweight=".5pt">
+                <v:stroke joinstyle="miter"/>
+              </v:line>
+            </w:pict>
+          </mc:Fallback>
+        </mc:AlternateContent>
+      </w:r>
+      <w:r>
+        <w:rPr>
+          <w:noProof/>
+        </w:rPr>
+        <mc:AlternateContent>
+          <mc:Choice Requires="wps">
+            <w:drawing>
+              <wp:anchor distT="0" distB="0" distL="114300" distR="114300" simplePos="0" relativeHeight="251661312" behindDoc="0" locked="0" layoutInCell="1" allowOverlap="1" wp14:anchorId="71863ADF" wp14:editId="5573B61A">
+                <wp:simplePos x="0" y="0"/>
+                <wp:positionH relativeFrom="margin">
+                  <wp:align>center</wp:align>
+                </wp:positionH>
+                <wp:positionV relativeFrom="paragraph">
+                  <wp:posOffset>-279400</wp:posOffset>
+                </wp:positionV>
+                <wp:extent cx="2749550" cy="355600"/>
+                <wp:effectExtent l="0" t="0" r="12700" b="25400"/>
+                <wp:wrapNone/>
+                <wp:docPr id="3" name="Text Box 3"/>
+                <wp:cNvGraphicFramePr/>
+                <a:graphic xmlns:a="http://schemas.openxmlformats.org/drawingml/2006/main">
+                  <a:graphicData uri="http://schemas.microsoft.com/office/word/2010/wordprocessingShape">
+                    <wps:wsp>
+                      <wps:cNvSpPr txBox="1"/>
+                      <wps:spPr>
+                        <a:xfrm>
+                          <a:off x="0" y="0"/>
+                          <a:ext cx="2749550" cy="355600"/>
+                        </a:xfrm>
+                        <a:prstGeom prst="rect">
+                          <a:avLst/>
+                        </a:prstGeom>
+                        <a:solidFill>
+                          <a:schemeClr val="lt1"/>
+                        </a:solidFill>
+                        <a:ln w="6350">
+                          <a:solidFill>
+                            <a:prstClr val="black"/>
+                          </a:solidFill>
+                        </a:ln>
+                      </wps:spPr>
+                      <wps:txbx>
+                        <w:txbxContent>
+                          <w:p>
+                            <w:r>
+                              <w:t xml:space="preserve">Title </w:t>
+                            </w:r>
+                            <w:r>
+                              <w:tab/>
+                            </w:r>
+                            <w:r>
+                              <w:t xml:space="preserve">             </w:t>
+                            </w:r>
+                            <w:r>
+                              <w:t>Date</w:t>
+                            </w:r>
+                            <w:r>
+                              <w:tab/>
+                            </w:r>
+                            <w:r>
+                              <w:t xml:space="preserve">          </w:t>
+                            </w:r>
+                            <w:r>
+                              <w:t>Profile (Future)</w:t>
+                            </w:r>
+                            <w:r>
+                              <w:tab/>
+                            </w:r>
+                          </w:p>
+                        </w:txbxContent>
+                      </wps:txbx>
+                      <wps:bodyPr rot="0" spcFirstLastPara="0" vertOverflow="overflow" horzOverflow="overflow" vert="horz" wrap="square" lIns="91440" tIns="45720" rIns="91440" bIns="45720" numCol="1" spcCol="0" rtlCol="0" fromWordArt="0" anchor="t" anchorCtr="0" forceAA="0" compatLnSpc="1">
+                        <a:prstTxWarp prst="textNoShape">
+                          <a:avLst/>
+                        </a:prstTxWarp>
+                        <a:noAutofit/>
+                      </wps:bodyPr>
+                    </wps:wsp>
+                  </a:graphicData>
+                </a:graphic>
+                <wp14:sizeRelH relativeFrom="margin">
+                  <wp14:pctWidth>0</wp14:pctWidth>
+                </wp14:sizeRelH>
+              </wp:anchor>
+            </w:drawing>
+          </mc:Choice>
+          <mc:Fallback>
+            <w:pict>
+              <v:shape w14:anchorId="71863ADF" id="Text Box 3" o:spid="_x0000_s1041" type="#_x0000_t202" style="position:absolute;margin-left:0;margin-top:-22pt;width:216.5pt;height:28pt;z-index:251661312;visibility:visible;mso-wrap-style:square;mso-width-percent:0;mso-wrap-distance-left:9pt;mso-wrap-distance-top:0;mso-wrap-distance-right:9pt;mso-wrap-distance-bottom:0;mso-position-horizontal:center;mso-position-horizontal-relative:margin;mso-position-vertical:absolute;mso-position-vertical-relative:text;mso-width-percent:0;mso-width-relative:margin;v-text-anchor:top" o:gfxdata="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" fillcolor="white [3201]" strokeweight=".5pt">
+                <v:textbox>
+                  <w:txbxContent>
+                    <w:p>
+                      <w:r>
+                        <w:t xml:space="preserve">Title </w:t>
+                      </w:r>
+                      <w:r>
+                        <w:tab/>
+                      </w:r>
+                      <w:r>
+                        <w:t xml:space="preserve">             </w:t>
+                      </w:r>
+                      <w:r>
+                        <w:t>Date</w:t>
+                      </w:r>
+                      <w:r>
+                        <w:tab/>
+                      </w:r>
+                      <w:r>
+                        <w:t xml:space="preserve">          </w:t>
+                      </w:r>
+                      <w:r>
+                        <w:t>Profile (Future)</w:t>
+                      </w:r>
+                      <w:r>
+                        <w:tab/>
+                      </w:r>
+                    </w:p>
+                  </w:txbxContent>
+                </v:textbox>
+                <w10:wrap anchorx="margin"/>
+              </v:shape>
+            </w:pict>
+          </mc:Fallback>
+        </mc:AlternateContent>
+      </w:r>
+      <w:r>
+        <w:rPr>
+          <w:noProof/>
+        </w:rPr>
+        <mc:AlternateContent>
+          <mc:Choice Requires="wps">
+            <w:drawing>
+              <wp:anchor distT="0" distB="0" distL="114300" distR="114300" simplePos="0" relativeHeight="251705344" behindDoc="0" locked="0" layoutInCell="1" allowOverlap="1" wp14:anchorId="36D73FC6" wp14:editId="2FDA994F">
+                <wp:simplePos x="0" y="0"/>
+                <wp:positionH relativeFrom="column">
+                  <wp:posOffset>-209550</wp:posOffset>
+                </wp:positionH>
+                <wp:positionV relativeFrom="paragraph">
+                  <wp:posOffset>2679700</wp:posOffset>
+                </wp:positionV>
+                <wp:extent cx="6515100" cy="12700"/>
+                <wp:effectExtent l="0" t="0" r="19050" b="25400"/>
+                <wp:wrapNone/>
+                <wp:docPr id="32" name="Straight Connector 32"/>
+                <wp:cNvGraphicFramePr/>
+                <a:graphic xmlns:a="http://schemas.openxmlformats.org/drawingml/2006/main">
+                  <a:graphicData uri="http://schemas.microsoft.com/office/word/2010/wordprocessingShape">
+                    <wps:wsp>
+                      <wps:cNvCnPr/>
+                      <wps:spPr>
+                        <a:xfrm>
+                          <a:off x="0" y="0"/>
+                          <a:ext cx="6515100" cy="12700"/>
+                        </a:xfrm>
+                        <a:prstGeom prst="line">
+                          <a:avLst/>
+                        </a:prstGeom>
+                      </wps:spPr>
+                      <wps:style>
+                        <a:lnRef idx="1">
+                          <a:schemeClr val="accent1"/>
+                        </a:lnRef>
+                        <a:fillRef idx="0">
+                          <a:schemeClr val="accent1"/>
+                        </a:fillRef>
+                        <a:effectRef idx="0">
+                          <a:schemeClr val="accent1"/>
+                        </a:effectRef>
+                        <a:fontRef idx="minor">
+                          <a:schemeClr val="tx1"/>
+                        </a:fontRef>
+                      </wps:style>
+                      <wps:bodyPr/>
+                    </wps:wsp>
+                  </a:graphicData>
+                </a:graphic>
+              </wp:anchor>
+            </w:drawing>
+          </mc:Choice>
+          <mc:Fallback>
+            <w:pict>
+              <v:line w14:anchorId="5D6F1AEE" id="Straight Connector 32" o:spid="_x0000_s1026" style="position:absolute;z-index:251705344;visibility:visible;mso-wrap-style:square;mso-wrap-distance-left:9pt;mso-wrap-distance-top:0;mso-wrap-distance-right:9pt;mso-wrap-distance-bottom:0;mso-position-horizontal:absolute;mso-position-horizontal-relative:text;mso-position-vertical:absolute;mso-position-vertical-relative:text" from="-16.5pt,211pt" to="496.5pt,212pt" o:gfxdata="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" strokecolor="#4472c4 [3204]" strokeweight=".5pt">
+                <v:stroke joinstyle="miter"/>
+              </v:line>
+            </w:pict>
+          </mc:Fallback>
+        </mc:AlternateContent>
+      </w:r>
+      <w:r>
+        <w:rPr>
+          <w:noProof/>
+        </w:rPr>
+        <mc:AlternateContent>
+          <mc:Choice Requires="wps">
+            <w:drawing>
+              <wp:anchor distT="0" distB="0" distL="114300" distR="114300" simplePos="0" relativeHeight="251704320" behindDoc="0" locked="0" layoutInCell="1" allowOverlap="1" wp14:anchorId="34214382" wp14:editId="3F85F7C9">
+                <wp:simplePos x="0" y="0"/>
+                <wp:positionH relativeFrom="column">
+                  <wp:posOffset>-165100</wp:posOffset>
+                </wp:positionH>
+                <wp:positionV relativeFrom="paragraph">
+                  <wp:posOffset>2197100</wp:posOffset>
+                </wp:positionV>
+                <wp:extent cx="6457950" cy="19050"/>
+                <wp:effectExtent l="0" t="0" r="19050" b="19050"/>
+                <wp:wrapNone/>
+                <wp:docPr id="31" name="Straight Connector 31"/>
+                <wp:cNvGraphicFramePr/>
+                <a:graphic xmlns:a="http://schemas.openxmlformats.org/drawingml/2006/main">
+                  <a:graphicData uri="http://schemas.microsoft.com/office/word/2010/wordprocessingShape">
+                    <wps:wsp>
+                      <wps:cNvCnPr/>
+                      <wps:spPr>
+                        <a:xfrm>
+                          <a:off x="0" y="0"/>
+                          <a:ext cx="6457950" cy="19050"/>
+                        </a:xfrm>
+                        <a:prstGeom prst="line">
+                          <a:avLst/>
+                        </a:prstGeom>
+                      </wps:spPr>
+                      <wps:style>
+                        <a:lnRef idx="1">
+                          <a:schemeClr val="accent1"/>
+                        </a:lnRef>
+                        <a:fillRef idx="0">
+                          <a:schemeClr val="accent1"/>
+                        </a:fillRef>
+                        <a:effectRef idx="0">
+                          <a:schemeClr val="accent1"/>
+                        </a:effectRef>
+                        <a:fontRef idx="minor">
+                          <a:schemeClr val="tx1"/>
+                        </a:fontRef>
+                      </wps:style>
+                      <wps:bodyPr/>
+                    </wps:wsp>
+                  </a:graphicData>
+                </a:graphic>
+              </wp:anchor>
+            </w:drawing>
+          </mc:Choice>
+          <mc:Fallback>
+            <w:pict>
+              <v:line w14:anchorId="421CE1AD" id="Straight Connector 31" o:spid="_x0000_s1026" style="position:absolute;z-index:251704320;visibility:visible;mso-wrap-style:square;mso-wrap-distance-left:9pt;mso-wrap-distance-top:0;mso-wrap-distance-right:9pt;mso-wrap-distance-bottom:0;mso-position-horizontal:absolute;mso-position-horizontal-relative:text;mso-position-vertical:absolute;mso-position-vertical-relative:text" from="-13pt,173pt" to="495.5pt,174.5pt" o:gfxdata="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" strokecolor="#4472c4 [3204]" strokeweight=".5pt">
+                <v:stroke joinstyle="miter"/>
+              </v:line>
+            </w:pict>
+          </mc:Fallback>
+        </mc:AlternateContent>
+      </w:r>
+      <w:r>
+        <w:rPr>
+          <w:noProof/>
+        </w:rPr>
+        <mc:AlternateContent>
+          <mc:Choice Requires="wps">
+            <w:drawing>
+              <wp:anchor distT="0" distB="0" distL="114300" distR="114300" simplePos="0" relativeHeight="251703296" behindDoc="0" locked="0" layoutInCell="1" allowOverlap="1" wp14:anchorId="74FF6DD2" wp14:editId="31F41D53">
+                <wp:simplePos x="0" y="0"/>
+                <wp:positionH relativeFrom="column">
+                  <wp:posOffset>-209550</wp:posOffset>
+                </wp:positionH>
+                <wp:positionV relativeFrom="paragraph">
+                  <wp:posOffset>1676400</wp:posOffset>
+                </wp:positionV>
+                <wp:extent cx="6591300" cy="6350"/>
+                <wp:effectExtent l="0" t="0" r="19050" b="31750"/>
+                <wp:wrapNone/>
+                <wp:docPr id="30" name="Straight Connector 30"/>
+                <wp:cNvGraphicFramePr/>
+                <a:graphic xmlns:a="http://schemas.openxmlformats.org/drawingml/2006/main">
+                  <a:graphicData uri="http://schemas.microsoft.com/office/word/2010/wordprocessingShape">
+                    <wps:wsp>
+                      <wps:cNvCnPr/>
+                      <wps:spPr>
+                        <a:xfrm flipV="1">
+                          <a:off x="0" y="0"/>
+                          <a:ext cx="6591300" cy="6350"/>
+                        </a:xfrm>
+                        <a:prstGeom prst="line">
+                          <a:avLst/>
+                        </a:prstGeom>
+                      </wps:spPr>
+                      <wps:style>
+                        <a:lnRef idx="1">
+                          <a:schemeClr val="accent1"/>
+                        </a:lnRef>
+                        <a:fillRef idx="0">
+                          <a:schemeClr val="accent1"/>
+                        </a:fillRef>
+                        <a:effectRef idx="0">
+                          <a:schemeClr val="accent1"/>
+                        </a:effectRef>
+                        <a:fontRef idx="minor">
+                          <a:schemeClr val="tx1"/>
+                        </a:fontRef>
+                      </wps:style>
+                      <wps:bodyPr/>
+                    </wps:wsp>
+                  </a:graphicData>
+                </a:graphic>
+              </wp:anchor>
+            </w:drawing>
+          </mc:Choice>
+          <mc:Fallback>
+            <w:pict>
+              <v:line w14:anchorId="2D75556B" id="Straight Connector 30" o:spid="_x0000_s1026" style="position:absolute;flip:y;z-index:251703296;visibility:visible;mso-wrap-style:square;mso-wrap-distance-left:9pt;mso-wrap-distance-top:0;mso-wrap-distance-right:9pt;mso-wrap-distance-bottom:0;mso-position-horizontal:absolute;mso-position-horizontal-relative:text;mso-position-vertical:absolute;mso-position-vertical-relative:text" from="-16.5pt,132pt" to="502.5pt,132.5pt" o:gfxdata="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" strokecolor="#4472c4 [3204]" strokeweight=".5pt">
+                <v:stroke joinstyle="miter"/>
+              </v:line>
+            </w:pict>
+          </mc:Fallback>
+        </mc:AlternateContent>
+      </w:r>
+      <w:r>
+        <w:rPr>
+          <w:noProof/>
+        </w:rPr>
+        <mc:AlternateContent>
+          <mc:Choice Requires="wps">
+            <w:drawing>
+              <wp:anchor distT="0" distB="0" distL="114300" distR="114300" simplePos="0" relativeHeight="251702272" behindDoc="0" locked="0" layoutInCell="1" allowOverlap="1" wp14:anchorId="2C1A268F" wp14:editId="1DCA5BFA">
+                <wp:simplePos x="0" y="0"/>
+                <wp:positionH relativeFrom="column">
+                  <wp:posOffset>-184150</wp:posOffset>
+                </wp:positionH>
+                <wp:positionV relativeFrom="paragraph">
+                  <wp:posOffset>1231900</wp:posOffset>
+                </wp:positionV>
+                <wp:extent cx="6502400" cy="12700"/>
+                <wp:effectExtent l="0" t="0" r="31750" b="25400"/>
+                <wp:wrapNone/>
+                <wp:docPr id="29" name="Straight Connector 29"/>
+                <wp:cNvGraphicFramePr/>
+                <a:graphic xmlns:a="http://schemas.openxmlformats.org/drawingml/2006/main">
+                  <a:graphicData uri="http://schemas.microsoft.com/office/word/2010/wordprocessingShape">
+                    <wps:wsp>
+                      <wps:cNvCnPr/>
+                      <wps:spPr>
+                        <a:xfrm flipV="1">
+                          <a:off x="0" y="0"/>
+                          <a:ext cx="6502400" cy="12700"/>
+                        </a:xfrm>
+                        <a:prstGeom prst="line">
+                          <a:avLst/>
+                        </a:prstGeom>
+                      </wps:spPr>
+                      <wps:style>
+                        <a:lnRef idx="1">
+                          <a:schemeClr val="accent1"/>
+                        </a:lnRef>
+                        <a:fillRef idx="0">
+                          <a:schemeClr val="accent1"/>
+                        </a:fillRef>
+                        <a:effectRef idx="0">
+                          <a:schemeClr val="accent1"/>
+                        </a:effectRef>
+                        <a:fontRef idx="minor">
+                          <a:schemeClr val="tx1"/>
+                        </a:fontRef>
+                      </wps:style>
+                      <wps:bodyPr/>
+                    </wps:wsp>
+                  </a:graphicData>
+                </a:graphic>
+              </wp:anchor>
+            </w:drawing>
+          </mc:Choice>
+          <mc:Fallback>
+            <w:pict>
+              <v:line w14:anchorId="2A828230" id="Straight Connector 29" o:spid="_x0000_s1026" style="position:absolute;flip:y;z-index:251702272;visibility:visible;mso-wrap-style:square;mso-wrap-distance-left:9pt;mso-wrap-distance-top:0;mso-wrap-distance-right:9pt;mso-wrap-distance-bottom:0;mso-position-horizontal:absolute;mso-position-horizontal-relative:text;mso-position-vertical:absolute;mso-position-vertical-relative:text" from="-14.5pt,97pt" to="497.5pt,98pt" o:gfxdata="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" strokecolor="#4472c4 [3204]" strokeweight=".5pt">
+                <v:stroke joinstyle="miter"/>
+              </v:line>
+            </w:pict>
+          </mc:Fallback>
+        </mc:AlternateContent>
+      </w:r>
+      <w:r>
+        <w:rPr>
+          <w:noProof/>
+        </w:rPr>
+        <mc:AlternateContent>
+          <mc:Choice Requires="wps">
+            <w:drawing>
+              <wp:anchor distT="0" distB="0" distL="114300" distR="114300" simplePos="0" relativeHeight="251701248" behindDoc="0" locked="0" layoutInCell="1" allowOverlap="1" wp14:anchorId="6B8A92E1" wp14:editId="2282F761">
+                <wp:simplePos x="0" y="0"/>
+                <wp:positionH relativeFrom="column">
+                  <wp:posOffset>-190500</wp:posOffset>
+                </wp:positionH>
+                <wp:positionV relativeFrom="paragraph">
+                  <wp:posOffset>850900</wp:posOffset>
+                </wp:positionV>
+                <wp:extent cx="6508750" cy="31750"/>
+                <wp:effectExtent l="0" t="0" r="25400" b="25400"/>
+                <wp:wrapNone/>
+                <wp:docPr id="28" name="Straight Connector 28"/>
+                <wp:cNvGraphicFramePr/>
+                <a:graphic xmlns:a="http://schemas.openxmlformats.org/drawingml/2006/main">
+                  <a:graphicData uri="http://schemas.microsoft.com/office/word/2010/wordprocessingShape">
+                    <wps:wsp>
+                      <wps:cNvCnPr/>
+                      <wps:spPr>
+                        <a:xfrm>
+                          <a:off x="0" y="0"/>
+                          <a:ext cx="6508750" cy="31750"/>
+                        </a:xfrm>
+                        <a:prstGeom prst="line">
+                          <a:avLst/>
+                        </a:prstGeom>
+                      </wps:spPr>
+                      <wps:style>
+                        <a:lnRef idx="1">
+                          <a:schemeClr val="accent1"/>
+                        </a:lnRef>
+                        <a:fillRef idx="0">
+                          <a:schemeClr val="accent1"/>
+                        </a:fillRef>
+                        <a:effectRef idx="0">
+                          <a:schemeClr val="accent1"/>
+                        </a:effectRef>
+                        <a:fontRef idx="minor">
+                          <a:schemeClr val="tx1"/>
+                        </a:fontRef>
+                      </wps:style>
+                      <wps:bodyPr/>
+                    </wps:wsp>
+                  </a:graphicData>
+                </a:graphic>
+              </wp:anchor>
+            </w:drawing>
+          </mc:Choice>
+          <mc:Fallback>
+            <w:pict>
+              <v:line w14:anchorId="040D03D4" id="Straight Connector 28" o:spid="_x0000_s1026" style="position:absolute;z-index:251701248;visibility:visible;mso-wrap-style:square;mso-wrap-distance-left:9pt;mso-wrap-distance-top:0;mso-wrap-distance-right:9pt;mso-wrap-distance-bottom:0;mso-position-horizontal:absolute;mso-position-horizontal-relative:text;mso-position-vertical:absolute;mso-position-vertical-relative:text" from="-15pt,67pt" to="497.5pt,69.5pt" o:gfxdata="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" strokecolor="#4472c4 [3204]" strokeweight=".5pt">
+                <v:stroke joinstyle="miter"/>
+              </v:line>
+            </w:pict>
+          </mc:Fallback>
+        </mc:AlternateContent>
+      </w:r>
+      <w:r>
+        <w:rPr>
+          <w:noProof/>
+        </w:rPr>
+        <mc:AlternateContent>
+          <mc:Choice Requires="wps">
+            <w:drawing>
+              <wp:anchor distT="0" distB="0" distL="114300" distR="114300" simplePos="0" relativeHeight="251665408" behindDoc="0" locked="0" layoutInCell="1" allowOverlap="1" wp14:anchorId="2A6AF6E0" wp14:editId="5CF93B2A">
+                <wp:simplePos x="0" y="0"/>
+                <wp:positionH relativeFrom="column">
+                  <wp:posOffset>3130550</wp:posOffset>
+                </wp:positionH>
+                <wp:positionV relativeFrom="paragraph">
+                  <wp:posOffset>501650</wp:posOffset>
+                </wp:positionV>
+                <wp:extent cx="1358900" cy="742950"/>
+                <wp:effectExtent l="0" t="0" r="12700" b="19050"/>
+                <wp:wrapNone/>
+                <wp:docPr id="7" name="Text Box 7"/>
+                <wp:cNvGraphicFramePr/>
+                <a:graphic xmlns:a="http://schemas.openxmlformats.org/drawingml/2006/main">
+                  <a:graphicData uri="http://schemas.microsoft.com/office/word/2010/wordprocessingShape">
+                    <wps:wsp>
+                      <wps:cNvSpPr txBox="1"/>
+                      <wps:spPr>
+                        <a:xfrm>
+                          <a:off x="0" y="0"/>
+                          <a:ext cx="1358900" cy="742950"/>
+                        </a:xfrm>
+                        <a:prstGeom prst="rect">
+                          <a:avLst/>
+                        </a:prstGeom>
+                        <a:solidFill>
+                          <a:schemeClr val="lt1"/>
+                        </a:solidFill>
+                        <a:ln w="6350">
+                          <a:solidFill>
+                            <a:prstClr val="black"/>
+                          </a:solidFill>
+                        </a:ln>
+                      </wps:spPr>
+                      <wps:txbx>
+                        <w:txbxContent>
+                          <w:p>
+                            <w:r>
+                              <w:t>Outstanding Income List</w:t>
+                            </w:r>
+                          </w:p>
+                        </w:txbxContent>
+                      </wps:txbx>
+                      <wps:bodyPr rot="0" spcFirstLastPara="0" vertOverflow="overflow" horzOverflow="overflow" vert="horz" wrap="square" lIns="91440" tIns="45720" rIns="91440" bIns="45720" numCol="1" spcCol="0" rtlCol="0" fromWordArt="0" anchor="t" anchorCtr="0" forceAA="0" compatLnSpc="1">
+                        <a:prstTxWarp prst="textNoShape">
+                          <a:avLst/>
+                        </a:prstTxWarp>
+                        <a:noAutofit/>
+                      </wps:bodyPr>
+                    </wps:wsp>
+                  </a:graphicData>
+                </a:graphic>
+                <wp14:sizeRelV relativeFrom="margin">
+                  <wp14:pctHeight>0</wp14:pctHeight>
+                </wp14:sizeRelV>
+              </wp:anchor>
+            </w:drawing>
+          </mc:Choice>
+          <mc:Fallback>
+            <w:pict>
+              <v:shape w14:anchorId="2A6AF6E0" id="Text Box 7" o:spid="_x0000_s1042" type="#_x0000_t202" style="position:absolute;margin-left:246.5pt;margin-top:39.5pt;width:107pt;height:58.5pt;z-index:251665408;visibility:visible;mso-wrap-style:square;mso-height-percent:0;mso-wrap-distance-left:9pt;mso-wrap-distance-top:0;mso-wrap-distance-right:9pt;mso-wrap-distance-bottom:0;mso-position-horizontal:absolute;mso-position-horizontal-relative:text;mso-position-vertical:absolute;mso-position-vertical-relative:text;mso-height-percent:0;mso-height-relative:margin;v-text-anchor:top" o:gfxdata="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" fillcolor="white [3201]" strokeweight=".5pt">
+                <v:textbox>
+                  <w:txbxContent>
+                    <w:p>
+                      <w:r>
+                        <w:t>Outstanding Income List</w:t>
+                      </w:r>
+                    </w:p>
+                  </w:txbxContent>
+                </v:textbox>
+              </v:shape>
+            </w:pict>
+          </mc:Fallback>
+        </mc:AlternateContent>
+      </w:r>
+      <w:r>
+        <w:rPr>
+          <w:noProof/>
+        </w:rPr>
+        <mc:AlternateContent>
+          <mc:Choice Requires="wps">
+            <w:drawing>
+              <wp:anchor distT="0" distB="0" distL="114300" distR="114300" simplePos="0" relativeHeight="251700224" behindDoc="0" locked="0" layoutInCell="1" allowOverlap="1" wp14:anchorId="56AD6E06" wp14:editId="44DF2997">
+                <wp:simplePos x="0" y="0"/>
+                <wp:positionH relativeFrom="column">
+                  <wp:posOffset>4508500</wp:posOffset>
+                </wp:positionH>
+                <wp:positionV relativeFrom="paragraph">
+                  <wp:posOffset>-381000</wp:posOffset>
+                </wp:positionV>
+                <wp:extent cx="44450" cy="3759200"/>
+                <wp:effectExtent l="0" t="0" r="31750" b="31750"/>
+                <wp:wrapNone/>
+                <wp:docPr id="27" name="Straight Connector 27"/>
+                <wp:cNvGraphicFramePr/>
+                <a:graphic xmlns:a="http://schemas.openxmlformats.org/drawingml/2006/main">
+                  <a:graphicData uri="http://schemas.microsoft.com/office/word/2010/wordprocessingShape">
+                    <wps:wsp>
+                      <wps:cNvCnPr/>
+                      <wps:spPr>
+                        <a:xfrm>
+                          <a:off x="0" y="0"/>
+                          <a:ext cx="44450" cy="3759200"/>
+                        </a:xfrm>
+                        <a:prstGeom prst="line">
+                          <a:avLst/>
+                        </a:prstGeom>
+                      </wps:spPr>
+                      <wps:style>
+                        <a:lnRef idx="1">
+                          <a:schemeClr val="accent1"/>
+                        </a:lnRef>
+                        <a:fillRef idx="0">
+                          <a:schemeClr val="accent1"/>
+                        </a:fillRef>
+                        <a:effectRef idx="0">
+                          <a:schemeClr val="accent1"/>
+                        </a:effectRef>
+                        <a:fontRef idx="minor">
+                          <a:schemeClr val="tx1"/>
+                        </a:fontRef>
+                      </wps:style>
+                      <wps:bodyPr/>
+                    </wps:wsp>
+                  </a:graphicData>
+                </a:graphic>
+              </wp:anchor>
+            </w:drawing>
+          </mc:Choice>
+          <mc:Fallback>
+            <w:pict>
+              <v:line w14:anchorId="3E8D7AD4" id="Straight Connector 27" o:spid="_x0000_s1026" style="position:absolute;z-index:251700224;visibility:visible;mso-wrap-style:square;mso-wrap-distance-left:9pt;mso-wrap-distance-top:0;mso-wrap-distance-right:9pt;mso-wrap-distance-bottom:0;mso-position-horizontal:absolute;mso-position-horizontal-relative:text;mso-position-vertical:absolute;mso-position-vertical-relative:text" from="355pt,-30pt" to="358.5pt,266pt" o:gfxdata="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" strokecolor="#4472c4 [3204]" strokeweight=".5pt">
+                <v:stroke joinstyle="miter"/>
+              </v:line>
+            </w:pict>
+          </mc:Fallback>
+        </mc:AlternateContent>
+      </w:r>
+      <w:r>
+        <w:rPr>
+          <w:noProof/>
+        </w:rPr>
+        <mc:AlternateContent>
+          <mc:Choice Requires="wps">
+            <w:drawing>
+              <wp:anchor distT="0" distB="0" distL="114300" distR="114300" simplePos="0" relativeHeight="251699200" behindDoc="0" locked="0" layoutInCell="1" allowOverlap="1" wp14:anchorId="14BCBF38" wp14:editId="79F9108A">
+                <wp:simplePos x="0" y="0"/>
+                <wp:positionH relativeFrom="column">
+                  <wp:posOffset>3079750</wp:posOffset>
+                </wp:positionH>
+                <wp:positionV relativeFrom="paragraph">
+                  <wp:posOffset>-349250</wp:posOffset>
+                </wp:positionV>
+                <wp:extent cx="6350" cy="3702050"/>
+                <wp:effectExtent l="0" t="0" r="31750" b="31750"/>
+                <wp:wrapNone/>
+                <wp:docPr id="21" name="Straight Connector 21"/>
+                <wp:cNvGraphicFramePr/>
+                <a:graphic xmlns:a="http://schemas.openxmlformats.org/drawingml/2006/main">
+                  <a:graphicData uri="http://schemas.microsoft.com/office/word/2010/wordprocessingShape">
+                    <wps:wsp>
+                      <wps:cNvCnPr/>
+                      <wps:spPr>
+                        <a:xfrm>
+                          <a:off x="0" y="0"/>
+                          <a:ext cx="6350" cy="3702050"/>
+                        </a:xfrm>
+                        <a:prstGeom prst="line">
+                          <a:avLst/>
+                        </a:prstGeom>
+                      </wps:spPr>
+                      <wps:style>
+                        <a:lnRef idx="1">
+                          <a:schemeClr val="accent1"/>
+                        </a:lnRef>
+                        <a:fillRef idx="0">
+                          <a:schemeClr val="accent1"/>
+                        </a:fillRef>
+                        <a:effectRef idx="0">
+                          <a:schemeClr val="accent1"/>
+                        </a:effectRef>
+                        <a:fontRef idx="minor">
+                          <a:schemeClr val="tx1"/>
+                        </a:fontRef>
+                      </wps:style>
+                      <wps:bodyPr/>
+                    </wps:wsp>
+                  </a:graphicData>
+                </a:graphic>
+              </wp:anchor>
+            </w:drawing>
+          </mc:Choice>
+          <mc:Fallback>
+            <w:pict>
+              <v:line w14:anchorId="07B60603" id="Straight Connector 21" o:spid="_x0000_s1026" style="position:absolute;z-index:251699200;visibility:visible;mso-wrap-style:square;mso-wrap-distance-left:9pt;mso-wrap-distance-top:0;mso-wrap-distance-right:9pt;mso-wrap-distance-bottom:0;mso-position-horizontal:absolute;mso-position-horizontal-relative:text;mso-position-vertical:absolute;mso-position-vertical-relative:text" from="242.5pt,-27.5pt" to="243pt,264pt" o:gfxdata="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" strokecolor="#4472c4 [3204]" strokeweight=".5pt">
+                <v:stroke joinstyle="miter"/>
+              </v:line>
+            </w:pict>
+          </mc:Fallback>
+        </mc:AlternateContent>
+      </w:r>
+      <w:r>
+        <w:rPr>
+          <w:noProof/>
+        </w:rPr>
+        <mc:AlternateContent>
+          <mc:Choice Requires="wps">
+            <w:drawing>
+              <wp:anchor distT="0" distB="0" distL="114300" distR="114300" simplePos="0" relativeHeight="251698176" behindDoc="0" locked="0" layoutInCell="1" allowOverlap="1" wp14:anchorId="5A0D27BD" wp14:editId="4B76BA09">
+                <wp:simplePos x="0" y="0"/>
+                <wp:positionH relativeFrom="column">
+                  <wp:posOffset>2368550</wp:posOffset>
+                </wp:positionH>
+                <wp:positionV relativeFrom="paragraph">
+                  <wp:posOffset>-361950</wp:posOffset>
+                </wp:positionV>
+                <wp:extent cx="44450" cy="3683000"/>
+                <wp:effectExtent l="0" t="0" r="31750" b="31750"/>
+                <wp:wrapNone/>
+                <wp:docPr id="16" name="Straight Connector 16"/>
+                <wp:cNvGraphicFramePr/>
+                <a:graphic xmlns:a="http://schemas.openxmlformats.org/drawingml/2006/main">
+                  <a:graphicData uri="http://schemas.microsoft.com/office/word/2010/wordprocessingShape">
+                    <wps:wsp>
+                      <wps:cNvCnPr/>
+                      <wps:spPr>
+                        <a:xfrm>
+                          <a:off x="0" y="0"/>
+                          <a:ext cx="44450" cy="3683000"/>
+                        </a:xfrm>
+                        <a:prstGeom prst="line">
+                          <a:avLst/>
+                        </a:prstGeom>
+                      </wps:spPr>
+                      <wps:style>
+                        <a:lnRef idx="1">
+                          <a:schemeClr val="accent1"/>
+                        </a:lnRef>
+                        <a:fillRef idx="0">
+                          <a:schemeClr val="accent1"/>
+                        </a:fillRef>
+                        <a:effectRef idx="0">
+                          <a:schemeClr val="accent1"/>
+                        </a:effectRef>
+                        <a:fontRef idx="minor">
+                          <a:schemeClr val="tx1"/>
+                        </a:fontRef>
+                      </wps:style>
+                      <wps:bodyPr/>
+                    </wps:wsp>
+                  </a:graphicData>
+                </a:graphic>
+              </wp:anchor>
+            </w:drawing>
+          </mc:Choice>
+          <mc:Fallback>
+            <w:pict>
+              <v:line w14:anchorId="4E4C3CBD" id="Straight Connector 16" o:spid="_x0000_s1026" style="position:absolute;z-index:251698176;visibility:visible;mso-wrap-style:square;mso-wrap-distance-left:9pt;mso-wrap-distance-top:0;mso-wrap-distance-right:9pt;mso-wrap-distance-bottom:0;mso-position-horizontal:absolute;mso-position-horizontal-relative:text;mso-position-vertical:absolute;mso-position-vertical-relative:text" from="186.5pt,-28.5pt" to="190pt,261.5pt" o:gfxdata="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" strokecolor="#4472c4 [3204]" strokeweight=".5pt">
+                <v:stroke joinstyle="miter"/>
+              </v:line>
+            </w:pict>
+          </mc:Fallback>
+        </mc:AlternateContent>
+      </w:r>
+      <w:r>
+        <w:rPr>
+          <w:noProof/>
+        </w:rPr>
+        <mc:AlternateContent>
+          <mc:Choice Requires="wps">
+            <w:drawing>
+              <wp:anchor distT="0" distB="0" distL="114300" distR="114300" simplePos="0" relativeHeight="251697152" behindDoc="0" locked="0" layoutInCell="1" allowOverlap="1" wp14:anchorId="3012FCD2" wp14:editId="2B7C9B0F">
+                <wp:simplePos x="0" y="0"/>
+                <wp:positionH relativeFrom="column">
+                  <wp:posOffset>1181100</wp:posOffset>
+                </wp:positionH>
+                <wp:positionV relativeFrom="paragraph">
+                  <wp:posOffset>-349250</wp:posOffset>
+                </wp:positionV>
+                <wp:extent cx="6350" cy="3689350"/>
+                <wp:effectExtent l="0" t="0" r="31750" b="25400"/>
+                <wp:wrapNone/>
+                <wp:docPr id="10" name="Straight Connector 10"/>
+                <wp:cNvGraphicFramePr/>
+                <a:graphic xmlns:a="http://schemas.openxmlformats.org/drawingml/2006/main">
+                  <a:graphicData uri="http://schemas.microsoft.com/office/word/2010/wordprocessingShape">
+                    <wps:wsp>
+                      <wps:cNvCnPr/>
+                      <wps:spPr>
+                        <a:xfrm>
+                          <a:off x="0" y="0"/>
+                          <a:ext cx="6350" cy="3689350"/>
+                        </a:xfrm>
+                        <a:prstGeom prst="line">
+                          <a:avLst/>
+                        </a:prstGeom>
+                      </wps:spPr>
+                      <wps:style>
+                        <a:lnRef idx="1">
+                          <a:schemeClr val="accent1"/>
+                        </a:lnRef>
+                        <a:fillRef idx="0">
+                          <a:schemeClr val="accent1"/>
+                        </a:fillRef>
+                        <a:effectRef idx="0">
+                          <a:schemeClr val="accent1"/>
+                        </a:effectRef>
+                        <a:fontRef idx="minor">
+                          <a:schemeClr val="tx1"/>
+                        </a:fontRef>
+                      </wps:style>
+                      <wps:bodyPr/>
+                    </wps:wsp>
+                  </a:graphicData>
+                </a:graphic>
+              </wp:anchor>
+            </w:drawing>
+          </mc:Choice>
+          <mc:Fallback>
+            <w:pict>
+              <v:line w14:anchorId="690BF5DC" id="Straight Connector 10" o:spid="_x0000_s1026" style="position:absolute;z-index:251697152;visibility:visible;mso-wrap-style:square;mso-wrap-distance-left:9pt;mso-wrap-distance-top:0;mso-wrap-distance-right:9pt;mso-wrap-distance-bottom:0;mso-position-horizontal:absolute;mso-position-horizontal-relative:text;mso-position-vertical:absolute;mso-position-vertical-relative:text" from="93pt,-27.5pt" to="93.5pt,263pt" o:gfxdata="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" strokecolor="#4472c4 [3204]" strokeweight=".5pt">
+                <v:stroke joinstyle="miter"/>
+              </v:line>
+            </w:pict>
+          </mc:Fallback>
+        </mc:AlternateContent>
+      </w:r>
+      <w:r>
+        <w:rPr>
+          <w:noProof/>
+        </w:rPr>
+        <mc:AlternateContent>
+          <mc:Choice Requires="wps">
+            <w:drawing>
+              <wp:anchor distT="0" distB="0" distL="114300" distR="114300" simplePos="0" relativeHeight="251696128" behindDoc="0" locked="0" layoutInCell="1" allowOverlap="1" wp14:anchorId="71930B4D" wp14:editId="580607D5">
+                <wp:simplePos x="0" y="0"/>
+                <wp:positionH relativeFrom="column">
+                  <wp:posOffset>-184150</wp:posOffset>
+                </wp:positionH>
+                <wp:positionV relativeFrom="paragraph">
+                  <wp:posOffset>431800</wp:posOffset>
+                </wp:positionV>
+                <wp:extent cx="6534150" cy="12700"/>
+                <wp:effectExtent l="0" t="0" r="19050" b="25400"/>
+                <wp:wrapNone/>
+                <wp:docPr id="8" name="Straight Connector 8"/>
+                <wp:cNvGraphicFramePr/>
+                <a:graphic xmlns:a="http://schemas.openxmlformats.org/drawingml/2006/main">
+                  <a:graphicData uri="http://schemas.microsoft.com/office/word/2010/wordprocessingShape">
+                    <wps:wsp>
+                      <wps:cNvCnPr/>
+                      <wps:spPr>
+                        <a:xfrm>
+                          <a:off x="0" y="0"/>
+                          <a:ext cx="6534150" cy="12700"/>
+                        </a:xfrm>
+                        <a:prstGeom prst="line">
+                          <a:avLst/>
+                        </a:prstGeom>
+                      </wps:spPr>
+                      <wps:style>
+                        <a:lnRef idx="1">
+                          <a:schemeClr val="accent1"/>
+                        </a:lnRef>
+                        <a:fillRef idx="0">
+                          <a:schemeClr val="accent1"/>
+                        </a:fillRef>
+                        <a:effectRef idx="0">
+                          <a:schemeClr val="accent1"/>
+                        </a:effectRef>
+                        <a:fontRef idx="minor">
+                          <a:schemeClr val="tx1"/>
+                        </a:fontRef>
+                      </wps:style>
+                      <wps:bodyPr/>
+                    </wps:wsp>
+                  </a:graphicData>
+                </a:graphic>
+              </wp:anchor>
+            </w:drawing>
+          </mc:Choice>
+          <mc:Fallback>
+            <w:pict>
+              <v:line w14:anchorId="0651B2DC" id="Straight Connector 8" o:spid="_x0000_s1026" style="position:absolute;z-index:251696128;visibility:visible;mso-wrap-style:square;mso-wrap-distance-left:9pt;mso-wrap-distance-top:0;mso-wrap-distance-right:9pt;mso-wrap-distance-bottom:0;mso-position-horizontal:absolute;mso-position-horizontal-relative:text;mso-position-vertical:absolute;mso-position-vertical-relative:text" from="-14.5pt,34pt" to="500pt,35pt" o:gfxdata="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" strokecolor="#4472c4 [3204]" strokeweight=".5pt">
+                <v:stroke joinstyle="miter"/>
+              </v:line>
+            </w:pict>
+          </mc:Fallback>
+        </mc:AlternateContent>
+      </w:r>
+      <w:r>
+        <w:rPr>
+          <w:noProof/>
+        </w:rPr>
+        <mc:AlternateContent>
+          <mc:Choice Requires="wps">
+            <w:drawing>
+              <wp:anchor distT="0" distB="0" distL="114300" distR="114300" simplePos="0" relativeHeight="251695104" behindDoc="0" locked="0" layoutInCell="1" allowOverlap="1" wp14:anchorId="658934DA" wp14:editId="67CAA516">
+                <wp:simplePos x="0" y="0"/>
+                <wp:positionH relativeFrom="column">
+                  <wp:posOffset>3492500</wp:posOffset>
+                </wp:positionH>
+                <wp:positionV relativeFrom="paragraph">
+                  <wp:posOffset>2876550</wp:posOffset>
+                </wp:positionV>
+                <wp:extent cx="622300" cy="361950"/>
+                <wp:effectExtent l="0" t="0" r="25400" b="19050"/>
+                <wp:wrapNone/>
+                <wp:docPr id="6" name="Oval 6"/>
+                <wp:cNvGraphicFramePr/>
+                <a:graphic xmlns:a="http://schemas.openxmlformats.org/drawingml/2006/main">
+                  <a:graphicData uri="http://schemas.microsoft.com/office/word/2010/wordprocessingShape">
+                    <wps:wsp>
+                      <wps:cNvSpPr/>
+                      <wps:spPr>
+                        <a:xfrm>
+                          <a:off x="0" y="0"/>
+                          <a:ext cx="622300" cy="361950"/>
+                        </a:xfrm>
+                        <a:prstGeom prst="ellipse">
+                          <a:avLst/>
+                        </a:prstGeom>
+                      </wps:spPr>
+                      <wps:style>
+                        <a:lnRef idx="2">
+                          <a:schemeClr val="accent6"/>
+                        </a:lnRef>
+                        <a:fillRef idx="1">
+                          <a:schemeClr val="lt1"/>
+                        </a:fillRef>
+                        <a:effectRef idx="0">
+                          <a:schemeClr val="accent6"/>
+                        </a:effectRef>
+                        <a:fontRef idx="minor">
+                          <a:schemeClr val="dk1"/>
+                        </a:fontRef>
+                      </wps:style>
+                      <wps:txbx>
+                        <w:txbxContent>
+                          <w:p>
+                            <w:pPr>
+                              <w:bidi/>
+                              <w:jc w:val="center"/>
+                              <w:rPr>
+                                <w:sz w:val="12"/>
+                                <w:szCs w:val="12"/>
+                              </w:rPr>
+                            </w:pPr>
+                            <w:r>
+                              <w:rPr>
+                                <w:sz w:val="12"/>
+                                <w:szCs w:val="12"/>
+                              </w:rPr>
+                              <w:t>Export</w:t>
+                            </w:r>
+                          </w:p>
+                        </w:txbxContent>
+                      </wps:txbx>
+                      <wps:bodyPr rot="0" spcFirstLastPara="0" vertOverflow="overflow" horzOverflow="overflow" vert="horz" wrap="square" lIns="91440" tIns="45720" rIns="91440" bIns="45720" numCol="1" spcCol="0" rtlCol="0" fromWordArt="0" anchor="ctr" anchorCtr="0" forceAA="0" compatLnSpc="1">
+                        <a:prstTxWarp prst="textNoShape">
+                          <a:avLst/>
+                        </a:prstTxWarp>
+                        <a:noAutofit/>
+                      </wps:bodyPr>
+                    </wps:wsp>
+                  </a:graphicData>
+                </a:graphic>
+                <wp14:sizeRelH relativeFrom="margin">
+                  <wp14:pctWidth>0</wp14:pctWidth>
+                </wp14:sizeRelH>
+                <wp14:sizeRelV relativeFrom="margin">
+                  <wp14:pctHeight>0</wp14:pctHeight>
+                </wp14:sizeRelV>
+              </wp:anchor>
+            </w:drawing>
+          </mc:Choice>
+          <mc:Fallback>
+            <w:pict>
+              <v:oval w14:anchorId="658934DA" id="Oval 6" o:spid="_x0000_s1043" style="position:absolute;margin-left:275pt;margin-top:226.5pt;width:49pt;height:28.5pt;z-index:251695104;visibility:visible;mso-wrap-style:square;mso-width-percent:0;mso-height-percent:0;mso-wrap-distance-left:9pt;mso-wrap-distance-top:0;mso-wrap-distance-right:9pt;mso-wrap-distance-bottom:0;mso-position-horizontal:absolute;mso-position-horizontal-relative:text;mso-position-vertical:absolute;mso-position-vertical-relative:text;mso-width-percent:0;mso-height-percent:0;mso-width-relative:margin;mso-height-relative:margin;v-text-anchor:middle" o:gfxdata="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" fillcolor="white [3201]" strokecolor="#70ad47 [3209]" strokeweight="1pt">
+                <v:stroke joinstyle="miter"/>
+                <v:textbox>
+                  <w:txbxContent>
+                    <w:p>
+                      <w:pPr>
+                        <w:bidi/>
+                        <w:jc w:val="center"/>
+                        <w:rPr>
+                          <w:sz w:val="12"/>
+                          <w:szCs w:val="12"/>
+                        </w:rPr>
+                      </w:pPr>
+                      <w:r>
+                        <w:rPr>
+                          <w:sz w:val="12"/>
+                          <w:szCs w:val="12"/>
+                        </w:rPr>
+                        <w:t>Export</w:t>
+                      </w:r>
+                    </w:p>
+                  </w:txbxContent>
+                </v:textbox>
+              </v:oval>
+            </w:pict>
+          </mc:Fallback>
+        </mc:AlternateContent>
+      </w:r>
       <w:r>
         <w:rPr>
           <w:noProof/>
@@ -91,7 +2530,7 @@
           </mc:Choice>
           <mc:Fallback>
             <w:pict>
-              <v:oval w14:anchorId="25CE364B" id="Oval 26" o:spid="_x0000_s1026" style="position:absolute;margin-left:441.5pt;margin-top:230pt;width:49pt;height:28.5pt;z-index:251693056;visibility:visible;mso-wrap-style:square;mso-width-percent:0;mso-height-percent:0;mso-wrap-distance-left:9pt;mso-wrap-distance-top:0;mso-wrap-distance-right:9pt;mso-wrap-distance-bottom:0;mso-position-horizontal:absolute;mso-position-horizontal-relative:text;mso-position-vertical:absolute;mso-position-vertical-relative:text;mso-width-percent:0;mso-height-percent:0;mso-width-relative:margin;mso-height-relative:margin;v-text-anchor:middle" o:gfxdata="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" fillcolor="white [3201]" strokecolor="#70ad47 [3209]" strokeweight="1pt">
+              <v:oval w14:anchorId="25CE364B" id="Oval 26" o:spid="_x0000_s1044" style="position:absolute;margin-left:441.5pt;margin-top:230pt;width:49pt;height:28.5pt;z-index:251693056;visibility:visible;mso-wrap-style:square;mso-width-percent:0;mso-height-percent:0;mso-wrap-distance-left:9pt;mso-wrap-distance-top:0;mso-wrap-distance-right:9pt;mso-wrap-distance-bottom:0;mso-position-horizontal:absolute;mso-position-horizontal-relative:text;mso-position-vertical:absolute;mso-position-vertical-relative:text;mso-width-percent:0;mso-height-percent:0;mso-width-relative:margin;mso-height-relative:margin;v-text-anchor:middle" o:gfxdata="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" fillcolor="white [3201]" strokecolor="#70ad47 [3209]" strokeweight="1pt">
                 <v:stroke joinstyle="miter"/>
                 <v:textbox>
                   <w:txbxContent>
@@ -207,7 +2646,7 @@
           </mc:Choice>
           <mc:Fallback>
             <w:pict>
-              <v:oval w14:anchorId="54625345" id="Oval 25" o:spid="_x0000_s1027" style="position:absolute;margin-left:190.5pt;margin-top:178pt;width:49pt;height:28.5pt;z-index:251691008;visibility:visible;mso-wrap-style:square;mso-width-percent:0;mso-height-percent:0;mso-wrap-distance-left:9pt;mso-wrap-distance-top:0;mso-wrap-distance-right:9pt;mso-wrap-distance-bottom:0;mso-position-horizontal:absolute;mso-position-horizontal-relative:text;mso-position-vertical:absolute;mso-position-vertical-relative:text;mso-width-percent:0;mso-height-percent:0;mso-width-relative:margin;mso-height-relative:margin;v-text-anchor:middle" o:gfxdata="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" fillcolor="white [3201]" strokecolor="#70ad47 [3209]" strokeweight="1pt">
+              <v:oval w14:anchorId="54625345" id="Oval 25" o:spid="_x0000_s1045" style="position:absolute;margin-left:190.5pt;margin-top:178pt;width:49pt;height:28.5pt;z-index:251691008;visibility:visible;mso-wrap-style:square;mso-width-percent:0;mso-height-percent:0;mso-wrap-distance-left:9pt;mso-wrap-distance-top:0;mso-wrap-distance-right:9pt;mso-wrap-distance-bottom:0;mso-position-horizontal:absolute;mso-position-horizontal-relative:text;mso-position-vertical:absolute;mso-position-vertical-relative:text;mso-width-percent:0;mso-height-percent:0;mso-width-relative:margin;mso-height-relative:margin;v-text-anchor:middle" o:gfxdata="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" fillcolor="white [3201]" strokecolor="#70ad47 [3209]" strokeweight="1pt">
                 <v:stroke joinstyle="miter"/>
                 <v:textbox>
                   <w:txbxContent>
@@ -325,7 +2764,7 @@
           </mc:Choice>
           <mc:Fallback>
             <w:pict>
-              <v:oval w14:anchorId="5C8AD9F7" id="Oval 24" o:spid="_x0000_s1028" style="position:absolute;margin-left:190pt;margin-top:142.5pt;width:49pt;height:28.5pt;z-index:251688960;visibility:visible;mso-wrap-style:square;mso-width-percent:0;mso-height-percent:0;mso-wrap-distance-left:9pt;mso-wrap-distance-top:0;mso-wrap-distance-right:9pt;mso-wrap-distance-bottom:0;mso-position-horizontal:absolute;mso-position-horizontal-relative:text;mso-position-vertical:absolute;mso-position-vertical-relative:text;mso-width-percent:0;mso-height-percent:0;mso-width-relative:margin;mso-height-relative:margin;v-text-anchor:middle" o:gfxdata="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" fillcolor="white [3201]" strokecolor="#70ad47 [3209]" strokeweight="1pt">
+              <v:oval w14:anchorId="5C8AD9F7" id="Oval 24" o:spid="_x0000_s1046" style="position:absolute;margin-left:190pt;margin-top:142.5pt;width:49pt;height:28.5pt;z-index:251688960;visibility:visible;mso-wrap-style:square;mso-width-percent:0;mso-height-percent:0;mso-wrap-distance-left:9pt;mso-wrap-distance-top:0;mso-wrap-distance-right:9pt;mso-wrap-distance-bottom:0;mso-position-horizontal:absolute;mso-position-horizontal-relative:text;mso-position-vertical:absolute;mso-position-vertical-relative:text;mso-width-percent:0;mso-height-percent:0;mso-width-relative:margin;mso-height-relative:margin;v-text-anchor:middle" o:gfxdata="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" fillcolor="white [3201]" strokecolor="#70ad47 [3209]" strokeweight="1pt">
                 <v:stroke joinstyle="miter"/>
                 <v:textbox>
                   <w:txbxContent>
@@ -434,7 +2873,7 @@
           </mc:Choice>
           <mc:Fallback>
             <w:pict>
-              <v:oval w14:anchorId="1C72F4A7" id="Oval 23" o:spid="_x0000_s1029" style="position:absolute;margin-left:189.5pt;margin-top:106.5pt;width:49pt;height:28.5pt;z-index:251686912;visibility:visible;mso-wrap-style:square;mso-width-percent:0;mso-height-percent:0;mso-wrap-distance-left:9pt;mso-wrap-distance-top:0;mso-wrap-distance-right:9pt;mso-wrap-distance-bottom:0;mso-position-horizontal:absolute;mso-position-horizontal-relative:text;mso-position-vertical:absolute;mso-position-vertical-relative:text;mso-width-percent:0;mso-height-percent:0;mso-width-relative:margin;mso-height-relative:margin;v-text-anchor:middle" o:gfxdata="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" fillcolor="white [3201]" strokecolor="#70ad47 [3209]" strokeweight="1pt">
+              <v:oval w14:anchorId="1C72F4A7" id="Oval 23" o:spid="_x0000_s1047" style="position:absolute;margin-left:189.5pt;margin-top:106.5pt;width:49pt;height:28.5pt;z-index:251686912;visibility:visible;mso-wrap-style:square;mso-width-percent:0;mso-height-percent:0;mso-wrap-distance-left:9pt;mso-wrap-distance-top:0;mso-wrap-distance-right:9pt;mso-wrap-distance-bottom:0;mso-position-horizontal:absolute;mso-position-horizontal-relative:text;mso-position-vertical:absolute;mso-position-vertical-relative:text;mso-width-percent:0;mso-height-percent:0;mso-width-relative:margin;mso-height-relative:margin;v-text-anchor:middle" o:gfxdata="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" fillcolor="white [3201]" strokecolor="#70ad47 [3209]" strokeweight="1pt">
                 <v:stroke joinstyle="miter"/>
                 <v:textbox>
                   <w:txbxContent>
@@ -540,7 +2979,7 @@
           </mc:Choice>
           <mc:Fallback>
             <w:pict>
-              <v:oval w14:anchorId="0C160AA7" id="Oval 22" o:spid="_x0000_s1030" style="position:absolute;margin-left:191pt;margin-top:1in;width:49pt;height:28.5pt;z-index:251684864;visibility:visible;mso-wrap-style:square;mso-width-percent:0;mso-height-percent:0;mso-wrap-distance-left:9pt;mso-wrap-distance-top:0;mso-wrap-distance-right:9pt;mso-wrap-distance-bottom:0;mso-position-horizontal:absolute;mso-position-horizontal-relative:text;mso-position-vertical:absolute;mso-position-vertical-relative:text;mso-width-percent:0;mso-height-percent:0;mso-width-relative:margin;mso-height-relative:margin;v-text-anchor:middle" o:gfxdata="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" fillcolor="white [3201]" strokecolor="#70ad47 [3209]" strokeweight="1pt">
+              <v:oval w14:anchorId="0C160AA7" id="Oval 22" o:spid="_x0000_s1048" style="position:absolute;margin-left:191pt;margin-top:1in;width:49pt;height:28.5pt;z-index:251684864;visibility:visible;mso-wrap-style:square;mso-width-percent:0;mso-height-percent:0;mso-wrap-distance-left:9pt;mso-wrap-distance-top:0;mso-wrap-distance-right:9pt;mso-wrap-distance-bottom:0;mso-position-horizontal:absolute;mso-position-horizontal-relative:text;mso-position-vertical:absolute;mso-position-vertical-relative:text;mso-width-percent:0;mso-height-percent:0;mso-width-relative:margin;mso-height-relative:margin;v-text-anchor:middle" o:gfxdata="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" fillcolor="white [3201]" strokecolor="#70ad47 [3209]" strokeweight="1pt">
                 <v:stroke joinstyle="miter"/>
                 <v:textbox>
                   <w:txbxContent>
@@ -654,7 +3093,7 @@
           </mc:Choice>
           <mc:Fallback>
             <w:pict>
-              <v:oval w14:anchorId="033B2EFC" id="Oval 20" o:spid="_x0000_s1031" style="position:absolute;margin-left:190.5pt;margin-top:40pt;width:49pt;height:28.5pt;z-index:251682816;visibility:visible;mso-wrap-style:square;mso-width-percent:0;mso-height-percent:0;mso-wrap-distance-left:9pt;mso-wrap-distance-top:0;mso-wrap-distance-right:9pt;mso-wrap-distance-bottom:0;mso-position-horizontal:absolute;mso-position-horizontal-relative:text;mso-position-vertical:absolute;mso-position-vertical-relative:text;mso-width-percent:0;mso-height-percent:0;mso-width-relative:margin;mso-height-relative:margin;v-text-anchor:middle" o:gfxdata="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" fillcolor="white [3201]" strokecolor="#70ad47 [3209]" strokeweight="1pt">
+              <v:oval w14:anchorId="033B2EFC" id="Oval 20" o:spid="_x0000_s1049" style="position:absolute;margin-left:190.5pt;margin-top:40pt;width:49pt;height:28.5pt;z-index:251682816;visibility:visible;mso-wrap-style:square;mso-width-percent:0;mso-height-percent:0;mso-wrap-distance-left:9pt;mso-wrap-distance-top:0;mso-wrap-distance-right:9pt;mso-wrap-distance-bottom:0;mso-position-horizontal:absolute;mso-position-horizontal-relative:text;mso-position-vertical:absolute;mso-position-vertical-relative:text;mso-width-percent:0;mso-height-percent:0;mso-width-relative:margin;mso-height-relative:margin;v-text-anchor:middle" o:gfxdata="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" fillcolor="white [3201]" strokecolor="#70ad47 [3209]" strokeweight="1pt">
                 <v:stroke joinstyle="miter"/>
                 <v:textbox>
                   <w:txbxContent>
@@ -688,7 +3127,7 @@
         <mc:AlternateContent>
           <mc:Choice Requires="wps">
             <w:drawing>
-              <wp:anchor distT="0" distB="0" distL="114300" distR="114300" simplePos="0" relativeHeight="251673600" behindDoc="0" locked="0" layoutInCell="1" allowOverlap="1" wp14:anchorId="1504B665" wp14:editId="30313CD8">
+              <wp:anchor distT="0" distB="0" distL="114300" distR="114300" simplePos="0" relativeHeight="251673600" behindDoc="0" locked="0" layoutInCell="1" allowOverlap="1" wp14:anchorId="1504B665" wp14:editId="1F3D2A35">
                 <wp:simplePos x="0" y="0"/>
                 <wp:positionH relativeFrom="margin">
                   <wp:posOffset>1257300</wp:posOffset>
@@ -785,11 +3224,7 @@
           </mc:Choice>
           <mc:Fallback>
             <w:pict>
-              <v:shapetype w14:anchorId="1504B665" id="_x0000_t202" coordsize="21600,21600" o:spt="202" path="m,l,21600r21600,l21600,xe">
-                <v:stroke joinstyle="miter"/>
-                <v:path gradientshapeok="t" o:connecttype="rect"/>
-              </v:shapetype>
-              <v:shape id="Text Box 14" o:spid="_x0000_s1032" type="#_x0000_t202" style="position:absolute;margin-left:99pt;margin-top:152pt;width:74pt;height:99pt;z-index:251673600;visibility:visible;mso-wrap-style:square;mso-height-percent:0;mso-wrap-distance-left:9pt;mso-wrap-distance-top:0;mso-wrap-distance-right:9pt;mso-wrap-distance-bottom:0;mso-position-horizontal:absolute;mso-position-horizontal-relative:margin;mso-position-vertical:absolute;mso-position-vertical-relative:text;mso-height-percent:0;mso-height-relative:margin;v-text-anchor:top" o:gfxdata="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" fillcolor="white [3201]" strokeweight=".5pt">
+              <v:shape w14:anchorId="1504B665" id="Text Box 14" o:spid="_x0000_s1050" type="#_x0000_t202" style="position:absolute;margin-left:99pt;margin-top:152pt;width:74pt;height:99pt;z-index:251673600;visibility:visible;mso-wrap-style:square;mso-height-percent:0;mso-wrap-distance-left:9pt;mso-wrap-distance-top:0;mso-wrap-distance-right:9pt;mso-wrap-distance-bottom:0;mso-position-horizontal:absolute;mso-position-horizontal-relative:margin;mso-position-vertical:absolute;mso-position-vertical-relative:text;mso-height-percent:0;mso-height-relative:margin;v-text-anchor:top" o:gfxdata="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" fillcolor="white [3201]" strokeweight=".5pt">
                 <v:textbox>
                   <w:txbxContent>
                     <w:p>
@@ -837,103 +3272,6 @@
                   </w:txbxContent>
                 </v:textbox>
                 <w10:wrap anchorx="margin"/>
-              </v:shape>
-            </w:pict>
-          </mc:Fallback>
-        </mc:AlternateContent>
-      </w:r>
-      <w:r>
-        <w:rPr>
-          <w:noProof/>
-        </w:rPr>
-        <mc:AlternateContent>
-          <mc:Choice Requires="wps">
-            <w:drawing>
-              <wp:anchor distT="0" distB="0" distL="114300" distR="114300" simplePos="0" relativeHeight="251681792" behindDoc="0" locked="0" layoutInCell="1" allowOverlap="1" wp14:anchorId="4A86E1E8" wp14:editId="728AFD52">
-                <wp:simplePos x="0" y="0"/>
-                <wp:positionH relativeFrom="column">
-                  <wp:posOffset>4718050</wp:posOffset>
-                </wp:positionH>
-                <wp:positionV relativeFrom="paragraph">
-                  <wp:posOffset>1657350</wp:posOffset>
-                </wp:positionV>
-                <wp:extent cx="1358900" cy="577850"/>
-                <wp:effectExtent l="0" t="0" r="12700" b="12700"/>
-                <wp:wrapNone/>
-                <wp:docPr id="19" name="Text Box 19"/>
-                <wp:cNvGraphicFramePr/>
-                <a:graphic xmlns:a="http://schemas.openxmlformats.org/drawingml/2006/main">
-                  <a:graphicData uri="http://schemas.microsoft.com/office/word/2010/wordprocessingShape">
-                    <wps:wsp>
-                      <wps:cNvSpPr txBox="1"/>
-                      <wps:spPr>
-                        <a:xfrm>
-                          <a:off x="0" y="0"/>
-                          <a:ext cx="1358900" cy="577850"/>
-                        </a:xfrm>
-                        <a:prstGeom prst="rect">
-                          <a:avLst/>
-                        </a:prstGeom>
-                        <a:solidFill>
-                          <a:schemeClr val="lt1"/>
-                        </a:solidFill>
-                        <a:ln w="6350">
-                          <a:solidFill>
-                            <a:prstClr val="black"/>
-                          </a:solidFill>
-                        </a:ln>
-                      </wps:spPr>
-                      <wps:txbx>
-                        <w:txbxContent>
-                          <w:p>
-                            <w:r>
-                              <w:t>Year</w:t>
-                            </w:r>
-                            <w:r>
-                              <w:t xml:space="preserve"> Graph</w:t>
-                            </w:r>
-                          </w:p>
-                          <w:p>
-                            <w:r>
-                              <w:t>Projected Vs. Actual</w:t>
-                            </w:r>
-                          </w:p>
-                          <w:p/>
-                        </w:txbxContent>
-                      </wps:txbx>
-                      <wps:bodyPr rot="0" spcFirstLastPara="0" vertOverflow="overflow" horzOverflow="overflow" vert="horz" wrap="square" lIns="91440" tIns="45720" rIns="91440" bIns="45720" numCol="1" spcCol="0" rtlCol="0" fromWordArt="0" anchor="t" anchorCtr="0" forceAA="0" compatLnSpc="1">
-                        <a:prstTxWarp prst="textNoShape">
-                          <a:avLst/>
-                        </a:prstTxWarp>
-                        <a:noAutofit/>
-                      </wps:bodyPr>
-                    </wps:wsp>
-                  </a:graphicData>
-                </a:graphic>
-              </wp:anchor>
-            </w:drawing>
-          </mc:Choice>
-          <mc:Fallback>
-            <w:pict>
-              <v:shape w14:anchorId="4A86E1E8" id="Text Box 19" o:spid="_x0000_s1033" type="#_x0000_t202" style="position:absolute;margin-left:371.5pt;margin-top:130.5pt;width:107pt;height:45.5pt;z-index:251681792;visibility:visible;mso-wrap-style:square;mso-wrap-distance-left:9pt;mso-wrap-distance-top:0;mso-wrap-distance-right:9pt;mso-wrap-distance-bottom:0;mso-position-horizontal:absolute;mso-position-horizontal-relative:text;mso-position-vertical:absolute;mso-position-vertical-relative:text;v-text-anchor:top" o:gfxdata="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" fillcolor="white [3201]" strokeweight=".5pt">
-                <v:textbox>
-                  <w:txbxContent>
-                    <w:p>
-                      <w:r>
-                        <w:t>Year</w:t>
-                      </w:r>
-                      <w:r>
-                        <w:t xml:space="preserve"> Graph</w:t>
-                      </w:r>
-                    </w:p>
-                    <w:p>
-                      <w:r>
-                        <w:t>Projected Vs. Actual</w:t>
-                      </w:r>
-                    </w:p>
-                    <w:p/>
-                  </w:txbxContent>
-                </v:textbox>
               </v:shape>
             </w:pict>
           </mc:Fallback>
@@ -1024,7 +3362,7 @@
           </mc:Choice>
           <mc:Fallback>
             <w:pict>
-              <v:shape w14:anchorId="38807478" id="Text Box 11" o:spid="_x0000_s1034" type="#_x0000_t202" style="position:absolute;margin-left:0;margin-top:152.5pt;width:74pt;height:97pt;z-index:251668480;visibility:visible;mso-wrap-style:square;mso-height-percent:0;mso-wrap-distance-left:9pt;mso-wrap-distance-top:0;mso-wrap-distance-right:9pt;mso-wrap-distance-bottom:0;mso-position-horizontal:left;mso-position-horizontal-relative:margin;mso-position-vertical:absolute;mso-position-vertical-relative:text;mso-height-percent:0;mso-height-relative:margin;v-text-anchor:top" o:gfxdata="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" fillcolor="white [3201]" strokeweight=".5pt">
+              <v:shape w14:anchorId="38807478" id="Text Box 11" o:spid="_x0000_s1051" type="#_x0000_t202" style="position:absolute;margin-left:0;margin-top:152.5pt;width:74pt;height:97pt;z-index:251668480;visibility:visible;mso-wrap-style:square;mso-height-percent:0;mso-wrap-distance-left:9pt;mso-wrap-distance-top:0;mso-wrap-distance-right:9pt;mso-wrap-distance-bottom:0;mso-position-horizontal:left;mso-position-horizontal-relative:margin;mso-position-vertical:absolute;mso-position-vertical-relative:text;mso-height-percent:0;mso-height-relative:margin;v-text-anchor:top" o:gfxdata="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" fillcolor="white [3201]" strokeweight=".5pt">
                 <v:textbox>
                   <w:txbxContent>
                     <w:p>
@@ -1138,7 +3476,7 @@
           </mc:Choice>
           <mc:Fallback>
             <w:pict>
-              <v:shape w14:anchorId="57B02246" id="Text Box 15" o:spid="_x0000_s1035" type="#_x0000_t202" style="position:absolute;margin-left:2.5pt;margin-top:101pt;width:38pt;height:23pt;z-index:251675648;visibility:visible;mso-wrap-style:square;mso-width-percent:0;mso-height-percent:0;mso-wrap-distance-left:9pt;mso-wrap-distance-top:0;mso-wrap-distance-right:9pt;mso-wrap-distance-bottom:0;mso-position-horizontal:absolute;mso-position-horizontal-relative:text;mso-position-vertical:absolute;mso-position-vertical-relative:text;mso-width-percent:0;mso-height-percent:0;mso-width-relative:margin;mso-height-relative:margin;v-text-anchor:top" o:gfxdata="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" fillcolor="white [3201]" strokeweight=".5pt">
+              <v:shape w14:anchorId="57B02246" id="Text Box 15" o:spid="_x0000_s1052" type="#_x0000_t202" style="position:absolute;margin-left:2.5pt;margin-top:101pt;width:38pt;height:23pt;z-index:251675648;visibility:visible;mso-wrap-style:square;mso-width-percent:0;mso-height-percent:0;mso-wrap-distance-left:9pt;mso-wrap-distance-top:0;mso-wrap-distance-right:9pt;mso-wrap-distance-bottom:0;mso-position-horizontal:absolute;mso-position-horizontal-relative:text;mso-position-vertical:absolute;mso-position-vertical-relative:text;mso-width-percent:0;mso-height-percent:0;mso-width-relative:margin;mso-height-relative:margin;v-text-anchor:top" o:gfxdata="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" fillcolor="white [3201]" strokeweight=".5pt">
                 <v:textbox>
                   <w:txbxContent>
                     <w:p>
@@ -1233,7 +3571,7 @@
           </mc:Choice>
           <mc:Fallback>
             <w:pict>
-              <v:shape w14:anchorId="190220F2" id="Text Box 18" o:spid="_x0000_s1036" type="#_x0000_t202" style="position:absolute;margin-left:95.5pt;margin-top:71pt;width:86.5pt;height:23pt;z-index:251679744;visibility:visible;mso-wrap-style:square;mso-width-percent:0;mso-height-percent:0;mso-wrap-distance-left:9pt;mso-wrap-distance-top:0;mso-wrap-distance-right:9pt;mso-wrap-distance-bottom:0;mso-position-horizontal:absolute;mso-position-horizontal-relative:text;mso-position-vertical:absolute;mso-position-vertical-relative:text;mso-width-percent:0;mso-height-percent:0;mso-width-relative:margin;mso-height-relative:margin;v-text-anchor:top" o:gfxdata="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" fillcolor="white [3201]" strokeweight=".5pt">
+              <v:shape w14:anchorId="190220F2" id="Text Box 18" o:spid="_x0000_s1053" type="#_x0000_t202" style="position:absolute;margin-left:95.5pt;margin-top:71pt;width:86.5pt;height:23pt;z-index:251679744;visibility:visible;mso-wrap-style:square;mso-width-percent:0;mso-height-percent:0;mso-wrap-distance-left:9pt;mso-wrap-distance-top:0;mso-wrap-distance-right:9pt;mso-wrap-distance-bottom:0;mso-position-horizontal:absolute;mso-position-horizontal-relative:text;mso-position-vertical:absolute;mso-position-vertical-relative:text;mso-width-percent:0;mso-height-percent:0;mso-width-relative:margin;mso-height-relative:margin;v-text-anchor:top" o:gfxdata="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" fillcolor="white [3201]" strokeweight=".5pt">
                 <v:textbox>
                   <w:txbxContent>
                     <w:p>
@@ -1318,7 +3656,7 @@
           </mc:Choice>
           <mc:Fallback>
             <w:pict>
-              <v:shape w14:anchorId="1953A9EE" id="Text Box 17" o:spid="_x0000_s1037" type="#_x0000_t202" style="position:absolute;margin-left:2.5pt;margin-top:71pt;width:86.5pt;height:23pt;z-index:251677696;visibility:visible;mso-wrap-style:square;mso-width-percent:0;mso-height-percent:0;mso-wrap-distance-left:9pt;mso-wrap-distance-top:0;mso-wrap-distance-right:9pt;mso-wrap-distance-bottom:0;mso-position-horizontal:absolute;mso-position-horizontal-relative:text;mso-position-vertical:absolute;mso-position-vertical-relative:text;mso-width-percent:0;mso-height-percent:0;mso-width-relative:margin;mso-height-relative:margin;v-text-anchor:top" o:gfxdata="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" fillcolor="white [3201]" strokeweight=".5pt">
+              <v:shape w14:anchorId="1953A9EE" id="Text Box 17" o:spid="_x0000_s1054" type="#_x0000_t202" style="position:absolute;margin-left:2.5pt;margin-top:71pt;width:86.5pt;height:23pt;z-index:251677696;visibility:visible;mso-wrap-style:square;mso-width-percent:0;mso-height-percent:0;mso-wrap-distance-left:9pt;mso-wrap-distance-top:0;mso-wrap-distance-right:9pt;mso-wrap-distance-bottom:0;mso-position-horizontal:absolute;mso-position-horizontal-relative:text;mso-position-vertical:absolute;mso-position-vertical-relative:text;mso-width-percent:0;mso-height-percent:0;mso-width-relative:margin;mso-height-relative:margin;v-text-anchor:top" o:gfxdata="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" fillcolor="white [3201]" strokeweight=".5pt">
                 <v:textbox>
                   <w:txbxContent>
                     <w:p>
@@ -1403,7 +3741,7 @@
           </mc:Choice>
           <mc:Fallback>
             <w:pict>
-              <v:shape w14:anchorId="442275AC" id="Text Box 13" o:spid="_x0000_s1038" type="#_x0000_t202" style="position:absolute;margin-left:96.5pt;margin-top:41pt;width:86.5pt;height:23pt;z-index:251671552;visibility:visible;mso-wrap-style:square;mso-width-percent:0;mso-height-percent:0;mso-wrap-distance-left:9pt;mso-wrap-distance-top:0;mso-wrap-distance-right:9pt;mso-wrap-distance-bottom:0;mso-position-horizontal:absolute;mso-position-horizontal-relative:text;mso-position-vertical:absolute;mso-position-vertical-relative:text;mso-width-percent:0;mso-height-percent:0;mso-width-relative:margin;mso-height-relative:margin;v-text-anchor:top" o:gfxdata="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" fillcolor="white [3201]" strokeweight=".5pt">
+              <v:shape w14:anchorId="442275AC" id="Text Box 13" o:spid="_x0000_s1055" type="#_x0000_t202" style="position:absolute;margin-left:96.5pt;margin-top:41pt;width:86.5pt;height:23pt;z-index:251671552;visibility:visible;mso-wrap-style:square;mso-width-percent:0;mso-height-percent:0;mso-wrap-distance-left:9pt;mso-wrap-distance-top:0;mso-wrap-distance-right:9pt;mso-wrap-distance-bottom:0;mso-position-horizontal:absolute;mso-position-horizontal-relative:text;mso-position-vertical:absolute;mso-position-vertical-relative:text;mso-width-percent:0;mso-height-percent:0;mso-width-relative:margin;mso-height-relative:margin;v-text-anchor:top" o:gfxdata="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" fillcolor="white [3201]" strokeweight=".5pt">
                 <v:textbox>
                   <w:txbxContent>
                     <w:p>
@@ -1425,7 +3763,7 @@
         <mc:AlternateContent>
           <mc:Choice Requires="wps">
             <w:drawing>
-              <wp:anchor distT="0" distB="0" distL="114300" distR="114300" simplePos="0" relativeHeight="251666432" behindDoc="0" locked="0" layoutInCell="1" allowOverlap="1" wp14:anchorId="44DF1CE9" wp14:editId="2DDFEDFA">
+              <wp:anchor distT="0" distB="0" distL="114300" distR="114300" simplePos="0" relativeHeight="251666432" behindDoc="0" locked="0" layoutInCell="1" allowOverlap="1" wp14:anchorId="44DF1CE9" wp14:editId="666ECC0E">
                 <wp:simplePos x="0" y="0"/>
                 <wp:positionH relativeFrom="column">
                   <wp:posOffset>19050</wp:posOffset>
@@ -1488,7 +3826,7 @@
           </mc:Choice>
           <mc:Fallback>
             <w:pict>
-              <v:shape w14:anchorId="44DF1CE9" id="Text Box 9" o:spid="_x0000_s1039" type="#_x0000_t202" style="position:absolute;margin-left:1.5pt;margin-top:41pt;width:86.5pt;height:23pt;z-index:251666432;visibility:visible;mso-wrap-style:square;mso-width-percent:0;mso-height-percent:0;mso-wrap-distance-left:9pt;mso-wrap-distance-top:0;mso-wrap-distance-right:9pt;mso-wrap-distance-bottom:0;mso-position-horizontal:absolute;mso-position-horizontal-relative:text;mso-position-vertical:absolute;mso-position-vertical-relative:text;mso-width-percent:0;mso-height-percent:0;mso-width-relative:margin;mso-height-relative:margin;v-text-anchor:top" o:gfxdata="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" fillcolor="white [3201]" strokeweight=".5pt">
+              <v:shape w14:anchorId="44DF1CE9" id="Text Box 9" o:spid="_x0000_s1056" type="#_x0000_t202" style="position:absolute;margin-left:1.5pt;margin-top:41pt;width:86.5pt;height:23pt;z-index:251666432;visibility:visible;mso-wrap-style:square;mso-width-percent:0;mso-height-percent:0;mso-wrap-distance-left:9pt;mso-wrap-distance-top:0;mso-wrap-distance-right:9pt;mso-wrap-distance-bottom:0;mso-position-horizontal:absolute;mso-position-horizontal-relative:text;mso-position-vertical:absolute;mso-position-vertical-relative:text;mso-width-percent:0;mso-height-percent:0;mso-width-relative:margin;mso-height-relative:margin;v-text-anchor:top" o:gfxdata="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" fillcolor="white [3201]" strokeweight=".5pt">
                 <v:textbox>
                   <w:txbxContent>
                     <w:p>
@@ -1510,494 +3848,7 @@
         <mc:AlternateContent>
           <mc:Choice Requires="wps">
             <w:drawing>
-              <wp:anchor distT="0" distB="0" distL="114300" distR="114300" simplePos="0" relativeHeight="251669504" behindDoc="0" locked="0" layoutInCell="1" allowOverlap="1" wp14:anchorId="5889CF40" wp14:editId="07D42FC9">
-                <wp:simplePos x="0" y="0"/>
-                <wp:positionH relativeFrom="column">
-                  <wp:posOffset>4705350</wp:posOffset>
-                </wp:positionH>
-                <wp:positionV relativeFrom="paragraph">
-                  <wp:posOffset>622300</wp:posOffset>
-                </wp:positionV>
-                <wp:extent cx="1358900" cy="577850"/>
-                <wp:effectExtent l="0" t="0" r="12700" b="12700"/>
-                <wp:wrapNone/>
-                <wp:docPr id="12" name="Text Box 12"/>
-                <wp:cNvGraphicFramePr/>
-                <a:graphic xmlns:a="http://schemas.openxmlformats.org/drawingml/2006/main">
-                  <a:graphicData uri="http://schemas.microsoft.com/office/word/2010/wordprocessingShape">
-                    <wps:wsp>
-                      <wps:cNvSpPr txBox="1"/>
-                      <wps:spPr>
-                        <a:xfrm>
-                          <a:off x="0" y="0"/>
-                          <a:ext cx="1358900" cy="577850"/>
-                        </a:xfrm>
-                        <a:prstGeom prst="rect">
-                          <a:avLst/>
-                        </a:prstGeom>
-                        <a:solidFill>
-                          <a:schemeClr val="lt1"/>
-                        </a:solidFill>
-                        <a:ln w="6350">
-                          <a:solidFill>
-                            <a:prstClr val="black"/>
-                          </a:solidFill>
-                        </a:ln>
-                      </wps:spPr>
-                      <wps:txbx>
-                        <w:txbxContent>
-                          <w:p>
-                            <w:r>
-                              <w:t>Month Graph</w:t>
-                            </w:r>
-                          </w:p>
-                          <w:p>
-                            <w:r>
-                              <w:t>Projected Vs. Actual</w:t>
-                            </w:r>
-                          </w:p>
-                          <w:p/>
-                        </w:txbxContent>
-                      </wps:txbx>
-                      <wps:bodyPr rot="0" spcFirstLastPara="0" vertOverflow="overflow" horzOverflow="overflow" vert="horz" wrap="square" lIns="91440" tIns="45720" rIns="91440" bIns="45720" numCol="1" spcCol="0" rtlCol="0" fromWordArt="0" anchor="t" anchorCtr="0" forceAA="0" compatLnSpc="1">
-                        <a:prstTxWarp prst="textNoShape">
-                          <a:avLst/>
-                        </a:prstTxWarp>
-                        <a:noAutofit/>
-                      </wps:bodyPr>
-                    </wps:wsp>
-                  </a:graphicData>
-                </a:graphic>
-              </wp:anchor>
-            </w:drawing>
-          </mc:Choice>
-          <mc:Fallback>
-            <w:pict>
-              <v:shape w14:anchorId="5889CF40" id="Text Box 12" o:spid="_x0000_s1040" type="#_x0000_t202" style="position:absolute;margin-left:370.5pt;margin-top:49pt;width:107pt;height:45.5pt;z-index:251669504;visibility:visible;mso-wrap-style:square;mso-wrap-distance-left:9pt;mso-wrap-distance-top:0;mso-wrap-distance-right:9pt;mso-wrap-distance-bottom:0;mso-position-horizontal:absolute;mso-position-horizontal-relative:text;mso-position-vertical:absolute;mso-position-vertical-relative:text;v-text-anchor:top" o:gfxdata="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" fillcolor="white [3201]" strokeweight=".5pt">
-                <v:textbox>
-                  <w:txbxContent>
-                    <w:p>
-                      <w:r>
-                        <w:t>Month Graph</w:t>
-                      </w:r>
-                    </w:p>
-                    <w:p>
-                      <w:r>
-                        <w:t>Projected Vs. Actual</w:t>
-                      </w:r>
-                    </w:p>
-                    <w:p/>
-                  </w:txbxContent>
-                </v:textbox>
-              </v:shape>
-            </w:pict>
-          </mc:Fallback>
-        </mc:AlternateContent>
-      </w:r>
-      <w:r>
-        <w:rPr>
-          <w:noProof/>
-        </w:rPr>
-        <mc:AlternateContent>
-          <mc:Choice Requires="wps">
-            <w:drawing>
-              <wp:anchor distT="0" distB="0" distL="114300" distR="114300" simplePos="0" relativeHeight="251665408" behindDoc="0" locked="0" layoutInCell="1" allowOverlap="1" wp14:anchorId="2A6AF6E0" wp14:editId="7DC9F145">
-                <wp:simplePos x="0" y="0"/>
-                <wp:positionH relativeFrom="column">
-                  <wp:posOffset>3130550</wp:posOffset>
-                </wp:positionH>
-                <wp:positionV relativeFrom="paragraph">
-                  <wp:posOffset>501650</wp:posOffset>
-                </wp:positionV>
-                <wp:extent cx="1358900" cy="920750"/>
-                <wp:effectExtent l="0" t="0" r="12700" b="12700"/>
-                <wp:wrapNone/>
-                <wp:docPr id="7" name="Text Box 7"/>
-                <wp:cNvGraphicFramePr/>
-                <a:graphic xmlns:a="http://schemas.openxmlformats.org/drawingml/2006/main">
-                  <a:graphicData uri="http://schemas.microsoft.com/office/word/2010/wordprocessingShape">
-                    <wps:wsp>
-                      <wps:cNvSpPr txBox="1"/>
-                      <wps:spPr>
-                        <a:xfrm>
-                          <a:off x="0" y="0"/>
-                          <a:ext cx="1358900" cy="920750"/>
-                        </a:xfrm>
-                        <a:prstGeom prst="rect">
-                          <a:avLst/>
-                        </a:prstGeom>
-                        <a:solidFill>
-                          <a:schemeClr val="lt1"/>
-                        </a:solidFill>
-                        <a:ln w="6350">
-                          <a:solidFill>
-                            <a:prstClr val="black"/>
-                          </a:solidFill>
-                        </a:ln>
-                      </wps:spPr>
-                      <wps:txbx>
-                        <w:txbxContent>
-                          <w:p>
-                            <w:r>
-                              <w:t>Outstanding Income List</w:t>
-                            </w:r>
-                          </w:p>
-                        </w:txbxContent>
-                      </wps:txbx>
-                      <wps:bodyPr rot="0" spcFirstLastPara="0" vertOverflow="overflow" horzOverflow="overflow" vert="horz" wrap="square" lIns="91440" tIns="45720" rIns="91440" bIns="45720" numCol="1" spcCol="0" rtlCol="0" fromWordArt="0" anchor="t" anchorCtr="0" forceAA="0" compatLnSpc="1">
-                        <a:prstTxWarp prst="textNoShape">
-                          <a:avLst/>
-                        </a:prstTxWarp>
-                        <a:noAutofit/>
-                      </wps:bodyPr>
-                    </wps:wsp>
-                  </a:graphicData>
-                </a:graphic>
-              </wp:anchor>
-            </w:drawing>
-          </mc:Choice>
-          <mc:Fallback>
-            <w:pict>
-              <v:shape w14:anchorId="2A6AF6E0" id="Text Box 7" o:spid="_x0000_s1041" type="#_x0000_t202" style="position:absolute;margin-left:246.5pt;margin-top:39.5pt;width:107pt;height:72.5pt;z-index:251665408;visibility:visible;mso-wrap-style:square;mso-wrap-distance-left:9pt;mso-wrap-distance-top:0;mso-wrap-distance-right:9pt;mso-wrap-distance-bottom:0;mso-position-horizontal:absolute;mso-position-horizontal-relative:text;mso-position-vertical:absolute;mso-position-vertical-relative:text;v-text-anchor:top" o:gfxdata="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" fillcolor="white [3201]" strokeweight=".5pt">
-                <v:textbox>
-                  <w:txbxContent>
-                    <w:p>
-                      <w:r>
-                        <w:t>Outstanding Income List</w:t>
-                      </w:r>
-                    </w:p>
-                  </w:txbxContent>
-                </v:textbox>
-              </v:shape>
-            </w:pict>
-          </mc:Fallback>
-        </mc:AlternateContent>
-      </w:r>
-      <w:r>
-        <w:rPr>
-          <w:noProof/>
-        </w:rPr>
-        <mc:AlternateContent>
-          <mc:Choice Requires="wps">
-            <w:drawing>
-              <wp:anchor distT="0" distB="0" distL="114300" distR="114300" simplePos="0" relativeHeight="251661312" behindDoc="0" locked="0" layoutInCell="1" allowOverlap="1" wp14:anchorId="71863ADF" wp14:editId="280EF79B">
-                <wp:simplePos x="0" y="0"/>
-                <wp:positionH relativeFrom="column">
-                  <wp:posOffset>1847850</wp:posOffset>
-                </wp:positionH>
-                <wp:positionV relativeFrom="paragraph">
-                  <wp:posOffset>-107950</wp:posOffset>
-                </wp:positionV>
-                <wp:extent cx="2749550" cy="355600"/>
-                <wp:effectExtent l="0" t="0" r="12700" b="25400"/>
-                <wp:wrapNone/>
-                <wp:docPr id="3" name="Text Box 3"/>
-                <wp:cNvGraphicFramePr/>
-                <a:graphic xmlns:a="http://schemas.openxmlformats.org/drawingml/2006/main">
-                  <a:graphicData uri="http://schemas.microsoft.com/office/word/2010/wordprocessingShape">
-                    <wps:wsp>
-                      <wps:cNvSpPr txBox="1"/>
-                      <wps:spPr>
-                        <a:xfrm>
-                          <a:off x="0" y="0"/>
-                          <a:ext cx="2749550" cy="355600"/>
-                        </a:xfrm>
-                        <a:prstGeom prst="rect">
-                          <a:avLst/>
-                        </a:prstGeom>
-                        <a:solidFill>
-                          <a:schemeClr val="lt1"/>
-                        </a:solidFill>
-                        <a:ln w="6350">
-                          <a:solidFill>
-                            <a:prstClr val="black"/>
-                          </a:solidFill>
-                        </a:ln>
-                      </wps:spPr>
-                      <wps:txbx>
-                        <w:txbxContent>
-                          <w:p>
-                            <w:r>
-                              <w:t xml:space="preserve">Title </w:t>
-                            </w:r>
-                            <w:r>
-                              <w:tab/>
-                            </w:r>
-                            <w:r>
-                              <w:tab/>
-                              <w:t>Date</w:t>
-                            </w:r>
-                            <w:r>
-                              <w:tab/>
-                              <w:t>Profile (Future)</w:t>
-                            </w:r>
-                            <w:r>
-                              <w:tab/>
-                            </w:r>
-                          </w:p>
-                        </w:txbxContent>
-                      </wps:txbx>
-                      <wps:bodyPr rot="0" spcFirstLastPara="0" vertOverflow="overflow" horzOverflow="overflow" vert="horz" wrap="square" lIns="91440" tIns="45720" rIns="91440" bIns="45720" numCol="1" spcCol="0" rtlCol="0" fromWordArt="0" anchor="t" anchorCtr="0" forceAA="0" compatLnSpc="1">
-                        <a:prstTxWarp prst="textNoShape">
-                          <a:avLst/>
-                        </a:prstTxWarp>
-                        <a:noAutofit/>
-                      </wps:bodyPr>
-                    </wps:wsp>
-                  </a:graphicData>
-                </a:graphic>
-                <wp14:sizeRelH relativeFrom="margin">
-                  <wp14:pctWidth>0</wp14:pctWidth>
-                </wp14:sizeRelH>
-              </wp:anchor>
-            </w:drawing>
-          </mc:Choice>
-          <mc:Fallback>
-            <w:pict>
-              <v:shape w14:anchorId="71863ADF" id="Text Box 3" o:spid="_x0000_s1042" type="#_x0000_t202" style="position:absolute;margin-left:145.5pt;margin-top:-8.5pt;width:216.5pt;height:28pt;z-index:251661312;visibility:visible;mso-wrap-style:square;mso-width-percent:0;mso-wrap-distance-left:9pt;mso-wrap-distance-top:0;mso-wrap-distance-right:9pt;mso-wrap-distance-bottom:0;mso-position-horizontal:absolute;mso-position-horizontal-relative:text;mso-position-vertical:absolute;mso-position-vertical-relative:text;mso-width-percent:0;mso-width-relative:margin;v-text-anchor:top" o:gfxdata="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" fillcolor="white [3201]" strokeweight=".5pt">
-                <v:textbox>
-                  <w:txbxContent>
-                    <w:p>
-                      <w:r>
-                        <w:t xml:space="preserve">Title </w:t>
-                      </w:r>
-                      <w:r>
-                        <w:tab/>
-                      </w:r>
-                      <w:r>
-                        <w:tab/>
-                        <w:t>Date</w:t>
-                      </w:r>
-                      <w:r>
-                        <w:tab/>
-                        <w:t>Profile (Future)</w:t>
-                      </w:r>
-                      <w:r>
-                        <w:tab/>
-                      </w:r>
-                    </w:p>
-                  </w:txbxContent>
-                </v:textbox>
-              </v:shape>
-            </w:pict>
-          </mc:Fallback>
-        </mc:AlternateContent>
-      </w:r>
-      <w:r>
-        <w:rPr>
-          <w:noProof/>
-        </w:rPr>
-        <mc:AlternateContent>
-          <mc:Choice Requires="wps">
-            <w:drawing>
-              <wp:anchor distT="0" distB="0" distL="114300" distR="114300" simplePos="0" relativeHeight="251663360" behindDoc="0" locked="0" layoutInCell="1" allowOverlap="1" wp14:anchorId="2E341D65" wp14:editId="3260C6D1">
-                <wp:simplePos x="0" y="0"/>
-                <wp:positionH relativeFrom="column">
-                  <wp:posOffset>4572000</wp:posOffset>
-                </wp:positionH>
-                <wp:positionV relativeFrom="paragraph">
-                  <wp:posOffset>1492250</wp:posOffset>
-                </wp:positionV>
-                <wp:extent cx="1631950" cy="952500"/>
-                <wp:effectExtent l="0" t="0" r="25400" b="19050"/>
-                <wp:wrapNone/>
-                <wp:docPr id="5" name="Rectangle 5"/>
-                <wp:cNvGraphicFramePr/>
-                <a:graphic xmlns:a="http://schemas.openxmlformats.org/drawingml/2006/main">
-                  <a:graphicData uri="http://schemas.microsoft.com/office/word/2010/wordprocessingShape">
-                    <wps:wsp>
-                      <wps:cNvSpPr/>
-                      <wps:spPr>
-                        <a:xfrm>
-                          <a:off x="0" y="0"/>
-                          <a:ext cx="1631950" cy="952500"/>
-                        </a:xfrm>
-                        <a:prstGeom prst="rect">
-                          <a:avLst/>
-                        </a:prstGeom>
-                      </wps:spPr>
-                      <wps:style>
-                        <a:lnRef idx="2">
-                          <a:schemeClr val="accent6"/>
-                        </a:lnRef>
-                        <a:fillRef idx="1">
-                          <a:schemeClr val="lt1"/>
-                        </a:fillRef>
-                        <a:effectRef idx="0">
-                          <a:schemeClr val="accent6"/>
-                        </a:effectRef>
-                        <a:fontRef idx="minor">
-                          <a:schemeClr val="dk1"/>
-                        </a:fontRef>
-                      </wps:style>
-                      <wps:bodyPr rot="0" spcFirstLastPara="0" vertOverflow="overflow" horzOverflow="overflow" vert="horz" wrap="square" lIns="91440" tIns="45720" rIns="91440" bIns="45720" numCol="1" spcCol="0" rtlCol="0" fromWordArt="0" anchor="ctr" anchorCtr="0" forceAA="0" compatLnSpc="1">
-                        <a:prstTxWarp prst="textNoShape">
-                          <a:avLst/>
-                        </a:prstTxWarp>
-                        <a:noAutofit/>
-                      </wps:bodyPr>
-                    </wps:wsp>
-                  </a:graphicData>
-                </a:graphic>
-                <wp14:sizeRelV relativeFrom="margin">
-                  <wp14:pctHeight>0</wp14:pctHeight>
-                </wp14:sizeRelV>
-              </wp:anchor>
-            </w:drawing>
-          </mc:Choice>
-          <mc:Fallback>
-            <w:pict>
-              <v:rect w14:anchorId="48F0962C" id="Rectangle 5" o:spid="_x0000_s1026" style="position:absolute;margin-left:5in;margin-top:117.5pt;width:128.5pt;height:75pt;z-index:251663360;visibility:visible;mso-wrap-style:square;mso-height-percent:0;mso-wrap-distance-left:9pt;mso-wrap-distance-top:0;mso-wrap-distance-right:9pt;mso-wrap-distance-bottom:0;mso-position-horizontal:absolute;mso-position-horizontal-relative:text;mso-position-vertical:absolute;mso-position-vertical-relative:text;mso-height-percent:0;mso-height-relative:margin;v-text-anchor:middle" o:gfxdata="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" fillcolor="white [3201]" strokecolor="#70ad47 [3209]" strokeweight="1pt"/>
-            </w:pict>
-          </mc:Fallback>
-        </mc:AlternateContent>
-      </w:r>
-      <w:r>
-        <w:rPr>
-          <w:noProof/>
-        </w:rPr>
-        <mc:AlternateContent>
-          <mc:Choice Requires="wps">
-            <w:drawing>
-              <wp:anchor distT="0" distB="0" distL="114300" distR="114300" simplePos="0" relativeHeight="251662336" behindDoc="0" locked="0" layoutInCell="1" allowOverlap="1" wp14:anchorId="71D3BC73" wp14:editId="2683352C">
-                <wp:simplePos x="0" y="0"/>
-                <wp:positionH relativeFrom="column">
-                  <wp:posOffset>4591050</wp:posOffset>
-                </wp:positionH>
-                <wp:positionV relativeFrom="paragraph">
-                  <wp:posOffset>508000</wp:posOffset>
-                </wp:positionV>
-                <wp:extent cx="1593850" cy="920750"/>
-                <wp:effectExtent l="0" t="0" r="25400" b="12700"/>
-                <wp:wrapNone/>
-                <wp:docPr id="4" name="Rectangle 4"/>
-                <wp:cNvGraphicFramePr/>
-                <a:graphic xmlns:a="http://schemas.openxmlformats.org/drawingml/2006/main">
-                  <a:graphicData uri="http://schemas.microsoft.com/office/word/2010/wordprocessingShape">
-                    <wps:wsp>
-                      <wps:cNvSpPr/>
-                      <wps:spPr>
-                        <a:xfrm>
-                          <a:off x="0" y="0"/>
-                          <a:ext cx="1593850" cy="920750"/>
-                        </a:xfrm>
-                        <a:prstGeom prst="rect">
-                          <a:avLst/>
-                        </a:prstGeom>
-                      </wps:spPr>
-                      <wps:style>
-                        <a:lnRef idx="2">
-                          <a:schemeClr val="accent6"/>
-                        </a:lnRef>
-                        <a:fillRef idx="1">
-                          <a:schemeClr val="lt1"/>
-                        </a:fillRef>
-                        <a:effectRef idx="0">
-                          <a:schemeClr val="accent6"/>
-                        </a:effectRef>
-                        <a:fontRef idx="minor">
-                          <a:schemeClr val="dk1"/>
-                        </a:fontRef>
-                      </wps:style>
-                      <wps:bodyPr rot="0" spcFirstLastPara="0" vertOverflow="overflow" horzOverflow="overflow" vert="horz" wrap="square" lIns="91440" tIns="45720" rIns="91440" bIns="45720" numCol="1" spcCol="0" rtlCol="0" fromWordArt="0" anchor="ctr" anchorCtr="0" forceAA="0" compatLnSpc="1">
-                        <a:prstTxWarp prst="textNoShape">
-                          <a:avLst/>
-                        </a:prstTxWarp>
-                        <a:noAutofit/>
-                      </wps:bodyPr>
-                    </wps:wsp>
-                  </a:graphicData>
-                </a:graphic>
-              </wp:anchor>
-            </w:drawing>
-          </mc:Choice>
-          <mc:Fallback>
-            <w:pict>
-              <v:rect w14:anchorId="10EC607C" id="Rectangle 4" o:spid="_x0000_s1026" style="position:absolute;margin-left:361.5pt;margin-top:40pt;width:125.5pt;height:72.5pt;z-index:251662336;visibility:visible;mso-wrap-style:square;mso-wrap-distance-left:9pt;mso-wrap-distance-top:0;mso-wrap-distance-right:9pt;mso-wrap-distance-bottom:0;mso-position-horizontal:absolute;mso-position-horizontal-relative:text;mso-position-vertical:absolute;mso-position-vertical-relative:text;v-text-anchor:middle" o:gfxdata="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" fillcolor="white [3201]" strokecolor="#70ad47 [3209]" strokeweight="1pt"/>
-            </w:pict>
-          </mc:Fallback>
-        </mc:AlternateContent>
-      </w:r>
-      <w:r>
-        <w:rPr>
-          <w:noProof/>
-        </w:rPr>
-        <mc:AlternateContent>
-          <mc:Choice Requires="wps">
-            <w:drawing>
-              <wp:anchor distT="0" distB="0" distL="114300" distR="114300" simplePos="0" relativeHeight="251660288" behindDoc="0" locked="0" layoutInCell="1" allowOverlap="1" wp14:anchorId="0563D0EE" wp14:editId="649CEE80">
-                <wp:simplePos x="0" y="0"/>
-                <wp:positionH relativeFrom="column">
-                  <wp:posOffset>1447800</wp:posOffset>
-                </wp:positionH>
-                <wp:positionV relativeFrom="paragraph">
-                  <wp:posOffset>-203200</wp:posOffset>
-                </wp:positionV>
-                <wp:extent cx="3448050" cy="584200"/>
-                <wp:effectExtent l="0" t="0" r="19050" b="25400"/>
-                <wp:wrapNone/>
-                <wp:docPr id="2" name="Rectangle 2"/>
-                <wp:cNvGraphicFramePr/>
-                <a:graphic xmlns:a="http://schemas.openxmlformats.org/drawingml/2006/main">
-                  <a:graphicData uri="http://schemas.microsoft.com/office/word/2010/wordprocessingShape">
-                    <wps:wsp>
-                      <wps:cNvSpPr/>
-                      <wps:spPr>
-                        <a:xfrm>
-                          <a:off x="0" y="0"/>
-                          <a:ext cx="3448050" cy="584200"/>
-                        </a:xfrm>
-                        <a:prstGeom prst="rect">
-                          <a:avLst/>
-                        </a:prstGeom>
-                      </wps:spPr>
-                      <wps:style>
-                        <a:lnRef idx="2">
-                          <a:schemeClr val="accent6"/>
-                        </a:lnRef>
-                        <a:fillRef idx="1">
-                          <a:schemeClr val="lt1"/>
-                        </a:fillRef>
-                        <a:effectRef idx="0">
-                          <a:schemeClr val="accent6"/>
-                        </a:effectRef>
-                        <a:fontRef idx="minor">
-                          <a:schemeClr val="dk1"/>
-                        </a:fontRef>
-                      </wps:style>
-                      <wps:bodyPr rot="0" spcFirstLastPara="0" vertOverflow="overflow" horzOverflow="overflow" vert="horz" wrap="square" lIns="91440" tIns="45720" rIns="91440" bIns="45720" numCol="1" spcCol="0" rtlCol="0" fromWordArt="0" anchor="ctr" anchorCtr="0" forceAA="0" compatLnSpc="1">
-                        <a:prstTxWarp prst="textNoShape">
-                          <a:avLst/>
-                        </a:prstTxWarp>
-                        <a:noAutofit/>
-                      </wps:bodyPr>
-                    </wps:wsp>
-                  </a:graphicData>
-                </a:graphic>
-                <wp14:sizeRelH relativeFrom="margin">
-                  <wp14:pctWidth>0</wp14:pctWidth>
-                </wp14:sizeRelH>
-                <wp14:sizeRelV relativeFrom="margin">
-                  <wp14:pctHeight>0</wp14:pctHeight>
-                </wp14:sizeRelV>
-              </wp:anchor>
-            </w:drawing>
-          </mc:Choice>
-          <mc:Fallback>
-            <w:pict>
-              <v:rect w14:anchorId="376C4435" id="Rectangle 2" o:spid="_x0000_s1026" style="position:absolute;margin-left:114pt;margin-top:-16pt;width:271.5pt;height:46pt;z-index:251660288;visibility:visible;mso-wrap-style:square;mso-width-percent:0;mso-height-percent:0;mso-wrap-distance-left:9pt;mso-wrap-distance-top:0;mso-wrap-distance-right:9pt;mso-wrap-distance-bottom:0;mso-position-horizontal:absolute;mso-position-horizontal-relative:text;mso-position-vertical:absolute;mso-position-vertical-relative:text;mso-width-percent:0;mso-height-percent:0;mso-width-relative:margin;mso-height-relative:margin;v-text-anchor:middle" o:gfxdata="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" fillcolor="white [3201]" strokecolor="#70ad47 [3209]" strokeweight="1pt"/>
-            </w:pict>
-          </mc:Fallback>
-        </mc:AlternateContent>
-      </w:r>
-      <w:r>
-        <w:rPr>
-          <w:noProof/>
-        </w:rPr>
-        <mc:AlternateContent>
-          <mc:Choice Requires="wps">
-            <w:drawing>
-              <wp:anchor distT="0" distB="0" distL="114300" distR="114300" simplePos="0" relativeHeight="251659264" behindDoc="0" locked="0" layoutInCell="1" allowOverlap="1" wp14:anchorId="59D66583" wp14:editId="6BB8D2BE">
+              <wp:anchor distT="0" distB="0" distL="114300" distR="114300" simplePos="0" relativeHeight="251659264" behindDoc="0" locked="0" layoutInCell="1" allowOverlap="1" wp14:anchorId="59D66583" wp14:editId="372D0F32">
                 <wp:simplePos x="0" y="0"/>
                 <wp:positionH relativeFrom="column">
                   <wp:posOffset>-184150</wp:posOffset>
@@ -2051,7 +3902,7 @@
           </mc:Choice>
           <mc:Fallback>
             <w:pict>
-              <v:rect w14:anchorId="31E6FA62" id="Rectangle 1" o:spid="_x0000_s1026" style="position:absolute;margin-left:-14.5pt;margin-top:-27pt;width:511pt;height:290pt;z-index:251659264;visibility:visible;mso-wrap-style:square;mso-wrap-distance-left:9pt;mso-wrap-distance-top:0;mso-wrap-distance-right:9pt;mso-wrap-distance-bottom:0;mso-position-horizontal:absolute;mso-position-horizontal-relative:text;mso-position-vertical:absolute;mso-position-vertical-relative:text;v-text-anchor:middle" o:gfxdata="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" fillcolor="white [3201]" strokecolor="#70ad47 [3209]" strokeweight="1pt"/>
+              <v:rect w14:anchorId="5FDEDB61" id="Rectangle 1" o:spid="_x0000_s1026" style="position:absolute;margin-left:-14.5pt;margin-top:-27pt;width:511pt;height:290pt;z-index:251659264;visibility:visible;mso-wrap-style:square;mso-wrap-distance-left:9pt;mso-wrap-distance-top:0;mso-wrap-distance-right:9pt;mso-wrap-distance-bottom:0;mso-position-horizontal:absolute;mso-position-horizontal-relative:text;mso-position-vertical:absolute;mso-position-vertical-relative:text;v-text-anchor:middle" o:gfxdata="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" fillcolor="white [3201]" strokecolor="#70ad47 [3209]" strokeweight="1pt"/>
             </w:pict>
           </mc:Fallback>
         </mc:AlternateContent>
@@ -2190,6 +4041,7 @@
     <w:lsdException w:name="HTML Sample" w:semiHidden="1" w:unhideWhenUsed="1"/>
     <w:lsdException w:name="HTML Typewriter" w:semiHidden="1" w:unhideWhenUsed="1"/>
     <w:lsdException w:name="HTML Variable" w:semiHidden="1" w:unhideWhenUsed="1"/>
+    <w:lsdException w:name="Normal Table" w:semiHidden="1" w:unhideWhenUsed="1"/>
     <w:lsdException w:name="annotation subject" w:semiHidden="1" w:unhideWhenUsed="1"/>
     <w:lsdException w:name="No List" w:semiHidden="1" w:unhideWhenUsed="1"/>
     <w:lsdException w:name="Outline List 1" w:semiHidden="1" w:unhideWhenUsed="1"/>
@@ -2236,8 +4088,10 @@
     <w:lsdException w:name="Table Subtle 2" w:semiHidden="1" w:unhideWhenUsed="1"/>
     <w:lsdException w:name="Table Web 1" w:semiHidden="1" w:unhideWhenUsed="1"/>
     <w:lsdException w:name="Table Web 2" w:semiHidden="1" w:unhideWhenUsed="1"/>
+    <w:lsdException w:name="Table Web 3" w:semiHidden="1" w:unhideWhenUsed="1"/>
     <w:lsdException w:name="Balloon Text" w:semiHidden="1" w:unhideWhenUsed="1"/>
     <w:lsdException w:name="Table Grid" w:uiPriority="39"/>
+    <w:lsdException w:name="Table Theme" w:semiHidden="1" w:unhideWhenUsed="1"/>
     <w:lsdException w:name="Placeholder Text" w:semiHidden="1"/>
     <w:lsdException w:name="No Spacing" w:uiPriority="1" w:qFormat="1"/>
     <w:lsdException w:name="Light Shading" w:uiPriority="60"/>
@@ -2462,7 +4316,7 @@
   <w:style w:type="paragraph" w:default="1" w:styleId="Normal">
     <w:name w:val="Normal"/>
     <w:qFormat/>
-    <w:rsid w:val="00F73A6D"/>
+    <w:rsid w:val="00084C0D"/>
   </w:style>
   <w:style w:type="character" w:default="1" w:styleId="DefaultParagraphFont">
     <w:name w:val="Default Paragraph Font"/>

</xml_diff>

<commit_message>
more gui stuff, backend start
</commit_message>
<xml_diff>
--- a/docs/guilayout_v1.docx
+++ b/docs/guilayout_v1.docx
@@ -3,6 +3,117 @@
 <w:document xmlns:wpc="http://schemas.microsoft.com/office/word/2010/wordprocessingCanvas" xmlns:cx="http://schemas.microsoft.com/office/drawing/2014/chartex" xmlns:cx1="http://schemas.microsoft.com/office/drawing/2015/9/8/chartex" xmlns:cx2="http://schemas.microsoft.com/office/drawing/2015/10/21/chartex" xmlns:cx3="http://schemas.microsoft.com/office/drawing/2016/5/9/chartex" xmlns:cx4="http://schemas.microsoft.com/office/drawing/2016/5/10/chartex" xmlns:cx5="http://schemas.microsoft.com/office/drawing/2016/5/11/chartex" xmlns:cx6="http://schemas.microsoft.com/office/drawing/2016/5/12/chartex" xmlns:cx7="http://schemas.microsoft.com/office/drawing/2016/5/13/chartex" xmlns:cx8="http://schemas.microsoft.com/office/drawing/2016/5/14/chartex" xmlns:mc="http://schemas.openxmlformats.org/markup-compatibility/2006" xmlns:aink="http://schemas.microsoft.com/office/drawing/2016/ink" xmlns:am3d="http://schemas.microsoft.com/office/drawing/2017/model3d" xmlns:o="urn:schemas-microsoft-com:office:office" xmlns:r="http://schemas.openxmlformats.org/officeDocument/2006/relationships" xmlns:m="http://schemas.openxmlformats.org/officeDocument/2006/math" xmlns:v="urn:schemas-microsoft-com:vml" xmlns:wp14="http://schemas.microsoft.com/office/word/2010/wordprocessingDrawing" xmlns:wp="http://schemas.openxmlformats.org/drawingml/2006/wordprocessingDrawing" xmlns:w10="urn:schemas-microsoft-com:office:word" xmlns:w="http://schemas.openxmlformats.org/wordprocessingml/2006/main" xmlns:w14="http://schemas.microsoft.com/office/word/2010/wordml" xmlns:w15="http://schemas.microsoft.com/office/word/2012/wordml" xmlns:w16cex="http://schemas.microsoft.com/office/word/2018/wordml/cex" xmlns:w16cid="http://schemas.microsoft.com/office/word/2016/wordml/cid" xmlns:w16="http://schemas.microsoft.com/office/word/2018/wordml" xmlns:w16se="http://schemas.microsoft.com/office/word/2015/wordml/symex" xmlns:wpg="http://schemas.microsoft.com/office/word/2010/wordprocessingGroup" xmlns:wpi="http://schemas.microsoft.com/office/word/2010/wordprocessingInk" xmlns:wne="http://schemas.microsoft.com/office/word/2006/wordml" xmlns:wps="http://schemas.microsoft.com/office/word/2010/wordprocessingShape" mc:Ignorable="w14 w15 w16se w16cid w16 w16cex wp14">
   <w:body>
     <w:p>
+      <w:r>
+        <w:rPr>
+          <w:noProof/>
+        </w:rPr>
+        <mc:AlternateContent>
+          <mc:Choice Requires="wps">
+            <w:drawing>
+              <wp:anchor distT="0" distB="0" distL="114300" distR="114300" simplePos="0" relativeHeight="251732992" behindDoc="0" locked="0" layoutInCell="1" allowOverlap="1" wp14:anchorId="00E916F4" wp14:editId="0454FA46">
+                <wp:simplePos x="0" y="0"/>
+                <wp:positionH relativeFrom="column">
+                  <wp:posOffset>3409950</wp:posOffset>
+                </wp:positionH>
+                <wp:positionV relativeFrom="paragraph">
+                  <wp:posOffset>1765300</wp:posOffset>
+                </wp:positionV>
+                <wp:extent cx="755650" cy="374650"/>
+                <wp:effectExtent l="0" t="0" r="25400" b="25400"/>
+                <wp:wrapNone/>
+                <wp:docPr id="2" name="Oval 2"/>
+                <wp:cNvGraphicFramePr/>
+                <a:graphic xmlns:a="http://schemas.openxmlformats.org/drawingml/2006/main">
+                  <a:graphicData uri="http://schemas.microsoft.com/office/word/2010/wordprocessingShape">
+                    <wps:wsp>
+                      <wps:cNvSpPr/>
+                      <wps:spPr>
+                        <a:xfrm>
+                          <a:off x="0" y="0"/>
+                          <a:ext cx="755650" cy="374650"/>
+                        </a:xfrm>
+                        <a:prstGeom prst="ellipse">
+                          <a:avLst/>
+                        </a:prstGeom>
+                      </wps:spPr>
+                      <wps:style>
+                        <a:lnRef idx="2">
+                          <a:schemeClr val="accent6"/>
+                        </a:lnRef>
+                        <a:fillRef idx="1">
+                          <a:schemeClr val="lt1"/>
+                        </a:fillRef>
+                        <a:effectRef idx="0">
+                          <a:schemeClr val="accent6"/>
+                        </a:effectRef>
+                        <a:fontRef idx="minor">
+                          <a:schemeClr val="dk1"/>
+                        </a:fontRef>
+                      </wps:style>
+                      <wps:txbx>
+                        <w:txbxContent>
+                          <w:p>
+                            <w:pPr>
+                              <w:jc w:val="center"/>
+                              <w:rPr>
+                                <w:sz w:val="10"/>
+                                <w:szCs w:val="10"/>
+                              </w:rPr>
+                            </w:pPr>
+                            <w:r>
+                              <w:rPr>
+                                <w:sz w:val="10"/>
+                                <w:szCs w:val="10"/>
+                              </w:rPr>
+                              <w:t>Update graphs</w:t>
+                            </w:r>
+                          </w:p>
+                        </w:txbxContent>
+                      </wps:txbx>
+                      <wps:bodyPr rot="0" spcFirstLastPara="0" vertOverflow="overflow" horzOverflow="overflow" vert="horz" wrap="square" lIns="91440" tIns="45720" rIns="91440" bIns="45720" numCol="1" spcCol="0" rtlCol="0" fromWordArt="0" anchor="ctr" anchorCtr="0" forceAA="0" compatLnSpc="1">
+                        <a:prstTxWarp prst="textNoShape">
+                          <a:avLst/>
+                        </a:prstTxWarp>
+                        <a:noAutofit/>
+                      </wps:bodyPr>
+                    </wps:wsp>
+                  </a:graphicData>
+                </a:graphic>
+                <wp14:sizeRelH relativeFrom="margin">
+                  <wp14:pctWidth>0</wp14:pctWidth>
+                </wp14:sizeRelH>
+              </wp:anchor>
+            </w:drawing>
+          </mc:Choice>
+          <mc:Fallback>
+            <w:pict>
+              <v:oval w14:anchorId="00E916F4" id="Oval 2" o:spid="_x0000_s1026" style="position:absolute;margin-left:268.5pt;margin-top:139pt;width:59.5pt;height:29.5pt;z-index:251732992;visibility:visible;mso-wrap-style:square;mso-width-percent:0;mso-wrap-distance-left:9pt;mso-wrap-distance-top:0;mso-wrap-distance-right:9pt;mso-wrap-distance-bottom:0;mso-position-horizontal:absolute;mso-position-horizontal-relative:text;mso-position-vertical:absolute;mso-position-vertical-relative:text;mso-width-percent:0;mso-width-relative:margin;v-text-anchor:middle" o:gfxdata="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" fillcolor="white [3201]" strokecolor="#70ad47 [3209]" strokeweight="1pt">
+                <v:stroke joinstyle="miter"/>
+                <v:textbox>
+                  <w:txbxContent>
+                    <w:p>
+                      <w:pPr>
+                        <w:jc w:val="center"/>
+                        <w:rPr>
+                          <w:sz w:val="10"/>
+                          <w:szCs w:val="10"/>
+                        </w:rPr>
+                      </w:pPr>
+                      <w:r>
+                        <w:rPr>
+                          <w:sz w:val="10"/>
+                          <w:szCs w:val="10"/>
+                        </w:rPr>
+                        <w:t>Update graphs</w:t>
+                      </w:r>
+                    </w:p>
+                  </w:txbxContent>
+                </v:textbox>
+              </v:oval>
+            </w:pict>
+          </mc:Fallback>
+        </mc:AlternateContent>
+      </w:r>
       <w:r>
         <w:rPr>
           <w:noProof/>
@@ -146,7 +257,7 @@
                 <v:stroke joinstyle="miter"/>
                 <v:path gradientshapeok="t" o:connecttype="rect"/>
               </v:shapetype>
-              <v:shape id="Text Box 19" o:spid="_x0000_s1026" type="#_x0000_t202" style="position:absolute;margin-left:372pt;margin-top:116pt;width:107pt;height:45.5pt;z-index:251681792;visibility:visible;mso-wrap-style:square;mso-wrap-distance-left:9pt;mso-wrap-distance-top:0;mso-wrap-distance-right:9pt;mso-wrap-distance-bottom:0;mso-position-horizontal:absolute;mso-position-horizontal-relative:text;mso-position-vertical:absolute;mso-position-vertical-relative:text;v-text-anchor:top" o:gfxdata="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" fillcolor="white [3201]" strokeweight=".5pt">
+              <v:shape id="Text Box 19" o:spid="_x0000_s1027" type="#_x0000_t202" style="position:absolute;margin-left:372pt;margin-top:116pt;width:107pt;height:45.5pt;z-index:251681792;visibility:visible;mso-wrap-style:square;mso-wrap-distance-left:9pt;mso-wrap-distance-top:0;mso-wrap-distance-right:9pt;mso-wrap-distance-bottom:0;mso-position-horizontal:absolute;mso-position-horizontal-relative:text;mso-position-vertical:absolute;mso-position-vertical-relative:text;v-text-anchor:top" o:gfxdata="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" fillcolor="white [3201]" strokeweight=".5pt">
                 <v:textbox>
                   <w:txbxContent>
                     <w:p>
@@ -306,7 +417,7 @@
           </mc:Choice>
           <mc:Fallback>
             <w:pict>
-              <v:shape w14:anchorId="5889CF40" id="Text Box 12" o:spid="_x0000_s1027" type="#_x0000_t202" style="position:absolute;margin-left:372pt;margin-top:21pt;width:107pt;height:45.5pt;z-index:251669504;visibility:visible;mso-wrap-style:square;mso-wrap-distance-left:9pt;mso-wrap-distance-top:0;mso-wrap-distance-right:9pt;mso-wrap-distance-bottom:0;mso-position-horizontal:absolute;mso-position-horizontal-relative:text;mso-position-vertical:absolute;mso-position-vertical-relative:text;v-text-anchor:top" o:gfxdata="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" fillcolor="white [3201]" strokeweight=".5pt">
+              <v:shape w14:anchorId="5889CF40" id="Text Box 12" o:spid="_x0000_s1028" type="#_x0000_t202" style="position:absolute;margin-left:372pt;margin-top:21pt;width:107pt;height:45.5pt;z-index:251669504;visibility:visible;mso-wrap-style:square;mso-wrap-distance-left:9pt;mso-wrap-distance-top:0;mso-wrap-distance-right:9pt;mso-wrap-distance-bottom:0;mso-position-horizontal:absolute;mso-position-horizontal-relative:text;mso-position-vertical:absolute;mso-position-vertical-relative:text;v-text-anchor:top" o:gfxdata="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" fillcolor="white [3201]" strokeweight=".5pt">
                 <v:textbox>
                   <w:txbxContent>
                     <w:p>
@@ -397,7 +508,7 @@
           </mc:Choice>
           <mc:Fallback>
             <w:pict>
-              <v:shape w14:anchorId="7CCE9EE2" id="Text Box 46" o:spid="_x0000_s1028" type="#_x0000_t202" style="position:absolute;margin-left:414pt;margin-top:-56pt;width:25pt;height:19pt;z-index:251731968;visibility:visible;mso-wrap-style:square;mso-width-percent:0;mso-height-percent:0;mso-wrap-distance-left:9pt;mso-wrap-distance-top:0;mso-wrap-distance-right:9pt;mso-wrap-distance-bottom:0;mso-position-horizontal:absolute;mso-position-horizontal-relative:text;mso-position-vertical:absolute;mso-position-vertical-relative:text;mso-width-percent:0;mso-height-percent:0;mso-width-relative:margin;mso-height-relative:margin;v-text-anchor:top" o:gfxdata="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" fillcolor="white [3201]" strokeweight=".5pt">
+              <v:shape w14:anchorId="7CCE9EE2" id="Text Box 46" o:spid="_x0000_s1029" type="#_x0000_t202" style="position:absolute;margin-left:414pt;margin-top:-56pt;width:25pt;height:19pt;z-index:251731968;visibility:visible;mso-wrap-style:square;mso-width-percent:0;mso-height-percent:0;mso-wrap-distance-left:9pt;mso-wrap-distance-top:0;mso-wrap-distance-right:9pt;mso-wrap-distance-bottom:0;mso-position-horizontal:absolute;mso-position-horizontal-relative:text;mso-position-vertical:absolute;mso-position-vertical-relative:text;mso-width-percent:0;mso-height-percent:0;mso-width-relative:margin;mso-height-relative:margin;v-text-anchor:top" o:gfxdata="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" fillcolor="white [3201]" strokeweight=".5pt">
                 <v:textbox>
                   <w:txbxContent>
                     <w:p>
@@ -482,7 +593,7 @@
           </mc:Choice>
           <mc:Fallback>
             <w:pict>
-              <v:shape w14:anchorId="5EE976A1" id="Text Box 45" o:spid="_x0000_s1029" type="#_x0000_t202" style="position:absolute;margin-left:284pt;margin-top:-56pt;width:25pt;height:19pt;z-index:251729920;visibility:visible;mso-wrap-style:square;mso-width-percent:0;mso-height-percent:0;mso-wrap-distance-left:9pt;mso-wrap-distance-top:0;mso-wrap-distance-right:9pt;mso-wrap-distance-bottom:0;mso-position-horizontal:absolute;mso-position-horizontal-relative:text;mso-position-vertical:absolute;mso-position-vertical-relative:text;mso-width-percent:0;mso-height-percent:0;mso-width-relative:margin;mso-height-relative:margin;v-text-anchor:top" o:gfxdata="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" fillcolor="white [3201]" strokeweight=".5pt">
+              <v:shape w14:anchorId="5EE976A1" id="Text Box 45" o:spid="_x0000_s1030" type="#_x0000_t202" style="position:absolute;margin-left:284pt;margin-top:-56pt;width:25pt;height:19pt;z-index:251729920;visibility:visible;mso-wrap-style:square;mso-width-percent:0;mso-height-percent:0;mso-wrap-distance-left:9pt;mso-wrap-distance-top:0;mso-wrap-distance-right:9pt;mso-wrap-distance-bottom:0;mso-position-horizontal:absolute;mso-position-horizontal-relative:text;mso-position-vertical:absolute;mso-position-vertical-relative:text;mso-width-percent:0;mso-height-percent:0;mso-width-relative:margin;mso-height-relative:margin;v-text-anchor:top" o:gfxdata="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" fillcolor="white [3201]" strokeweight=".5pt">
                 <v:textbox>
                   <w:txbxContent>
                     <w:p>
@@ -567,7 +678,7 @@
           </mc:Choice>
           <mc:Fallback>
             <w:pict>
-              <v:shape w14:anchorId="4A42C342" id="Text Box 44" o:spid="_x0000_s1030" type="#_x0000_t202" style="position:absolute;margin-left:203pt;margin-top:-56pt;width:25pt;height:19pt;z-index:251727872;visibility:visible;mso-wrap-style:square;mso-width-percent:0;mso-height-percent:0;mso-wrap-distance-left:9pt;mso-wrap-distance-top:0;mso-wrap-distance-right:9pt;mso-wrap-distance-bottom:0;mso-position-horizontal:absolute;mso-position-horizontal-relative:text;mso-position-vertical:absolute;mso-position-vertical-relative:text;mso-width-percent:0;mso-height-percent:0;mso-width-relative:margin;mso-height-relative:margin;v-text-anchor:top" o:gfxdata="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" fillcolor="white [3201]" strokeweight=".5pt">
+              <v:shape w14:anchorId="4A42C342" id="Text Box 44" o:spid="_x0000_s1031" type="#_x0000_t202" style="position:absolute;margin-left:203pt;margin-top:-56pt;width:25pt;height:19pt;z-index:251727872;visibility:visible;mso-wrap-style:square;mso-width-percent:0;mso-height-percent:0;mso-wrap-distance-left:9pt;mso-wrap-distance-top:0;mso-wrap-distance-right:9pt;mso-wrap-distance-bottom:0;mso-position-horizontal:absolute;mso-position-horizontal-relative:text;mso-position-vertical:absolute;mso-position-vertical-relative:text;mso-width-percent:0;mso-height-percent:0;mso-width-relative:margin;mso-height-relative:margin;v-text-anchor:top" o:gfxdata="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" fillcolor="white [3201]" strokeweight=".5pt">
                 <v:textbox>
                   <w:txbxContent>
                     <w:p>
@@ -652,7 +763,7 @@
           </mc:Choice>
           <mc:Fallback>
             <w:pict>
-              <v:shape w14:anchorId="4FB8DFC3" id="Text Box 43" o:spid="_x0000_s1031" type="#_x0000_t202" style="position:absolute;margin-left:125.5pt;margin-top:-56pt;width:25pt;height:19pt;z-index:251725824;visibility:visible;mso-wrap-style:square;mso-width-percent:0;mso-height-percent:0;mso-wrap-distance-left:9pt;mso-wrap-distance-top:0;mso-wrap-distance-right:9pt;mso-wrap-distance-bottom:0;mso-position-horizontal:absolute;mso-position-horizontal-relative:text;mso-position-vertical:absolute;mso-position-vertical-relative:text;mso-width-percent:0;mso-height-percent:0;mso-width-relative:margin;mso-height-relative:margin;v-text-anchor:top" o:gfxdata="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" fillcolor="white [3201]" strokeweight=".5pt">
+              <v:shape w14:anchorId="4FB8DFC3" id="Text Box 43" o:spid="_x0000_s1032" type="#_x0000_t202" style="position:absolute;margin-left:125.5pt;margin-top:-56pt;width:25pt;height:19pt;z-index:251725824;visibility:visible;mso-wrap-style:square;mso-width-percent:0;mso-height-percent:0;mso-wrap-distance-left:9pt;mso-wrap-distance-top:0;mso-wrap-distance-right:9pt;mso-wrap-distance-bottom:0;mso-position-horizontal:absolute;mso-position-horizontal-relative:text;mso-position-vertical:absolute;mso-position-vertical-relative:text;mso-width-percent:0;mso-height-percent:0;mso-width-relative:margin;mso-height-relative:margin;v-text-anchor:top" o:gfxdata="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" fillcolor="white [3201]" strokeweight=".5pt">
                 <v:textbox>
                   <w:txbxContent>
                     <w:p>
@@ -737,7 +848,7 @@
           </mc:Choice>
           <mc:Fallback>
             <w:pict>
-              <v:shape w14:anchorId="2CEFA5F9" id="Text Box 42" o:spid="_x0000_s1032" type="#_x0000_t202" style="position:absolute;margin-left:19.5pt;margin-top:-55.5pt;width:25pt;height:19pt;z-index:251723776;visibility:visible;mso-wrap-style:square;mso-width-percent:0;mso-height-percent:0;mso-wrap-distance-left:9pt;mso-wrap-distance-top:0;mso-wrap-distance-right:9pt;mso-wrap-distance-bottom:0;mso-position-horizontal:absolute;mso-position-horizontal-relative:text;mso-position-vertical:absolute;mso-position-vertical-relative:text;mso-width-percent:0;mso-height-percent:0;mso-width-relative:margin;mso-height-relative:margin;v-text-anchor:top" o:gfxdata="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" fillcolor="white [3201]" strokeweight=".5pt">
+              <v:shape w14:anchorId="2CEFA5F9" id="Text Box 42" o:spid="_x0000_s1033" type="#_x0000_t202" style="position:absolute;margin-left:19.5pt;margin-top:-55.5pt;width:25pt;height:19pt;z-index:251723776;visibility:visible;mso-wrap-style:square;mso-width-percent:0;mso-height-percent:0;mso-wrap-distance-left:9pt;mso-wrap-distance-top:0;mso-wrap-distance-right:9pt;mso-wrap-distance-bottom:0;mso-position-horizontal:absolute;mso-position-horizontal-relative:text;mso-position-vertical:absolute;mso-position-vertical-relative:text;mso-width-percent:0;mso-height-percent:0;mso-width-relative:margin;mso-height-relative:margin;v-text-anchor:top" o:gfxdata="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" fillcolor="white [3201]" strokeweight=".5pt">
                 <v:textbox>
                   <w:txbxContent>
                     <w:p>
@@ -822,7 +933,7 @@
           </mc:Choice>
           <mc:Fallback>
             <w:pict>
-              <v:shape w14:anchorId="0E841390" id="Text Box 41" o:spid="_x0000_s1033" type="#_x0000_t202" style="position:absolute;margin-left:-51pt;margin-top:223pt;width:25pt;height:19pt;z-index:251721728;visibility:visible;mso-wrap-style:square;mso-width-percent:0;mso-height-percent:0;mso-wrap-distance-left:9pt;mso-wrap-distance-top:0;mso-wrap-distance-right:9pt;mso-wrap-distance-bottom:0;mso-position-horizontal:absolute;mso-position-horizontal-relative:text;mso-position-vertical:absolute;mso-position-vertical-relative:text;mso-width-percent:0;mso-height-percent:0;mso-width-relative:margin;mso-height-relative:margin;v-text-anchor:top" o:gfxdata="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" fillcolor="white [3201]" strokeweight=".5pt">
+              <v:shape w14:anchorId="0E841390" id="Text Box 41" o:spid="_x0000_s1034" type="#_x0000_t202" style="position:absolute;margin-left:-51pt;margin-top:223pt;width:25pt;height:19pt;z-index:251721728;visibility:visible;mso-wrap-style:square;mso-width-percent:0;mso-height-percent:0;mso-wrap-distance-left:9pt;mso-wrap-distance-top:0;mso-wrap-distance-right:9pt;mso-wrap-distance-bottom:0;mso-position-horizontal:absolute;mso-position-horizontal-relative:text;mso-position-vertical:absolute;mso-position-vertical-relative:text;mso-width-percent:0;mso-height-percent:0;mso-width-relative:margin;mso-height-relative:margin;v-text-anchor:top" o:gfxdata="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" fillcolor="white [3201]" strokeweight=".5pt">
                 <v:textbox>
                   <w:txbxContent>
                     <w:p>
@@ -907,7 +1018,7 @@
           </mc:Choice>
           <mc:Fallback>
             <w:pict>
-              <v:shape w14:anchorId="19A383DC" id="Text Box 40" o:spid="_x0000_s1034" type="#_x0000_t202" style="position:absolute;margin-left:-51pt;margin-top:179pt;width:25pt;height:19pt;z-index:251719680;visibility:visible;mso-wrap-style:square;mso-width-percent:0;mso-height-percent:0;mso-wrap-distance-left:9pt;mso-wrap-distance-top:0;mso-wrap-distance-right:9pt;mso-wrap-distance-bottom:0;mso-position-horizontal:absolute;mso-position-horizontal-relative:text;mso-position-vertical:absolute;mso-position-vertical-relative:text;mso-width-percent:0;mso-height-percent:0;mso-width-relative:margin;mso-height-relative:margin;v-text-anchor:top" o:gfxdata="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" fillcolor="white [3201]" strokeweight=".5pt">
+              <v:shape w14:anchorId="19A383DC" id="Text Box 40" o:spid="_x0000_s1035" type="#_x0000_t202" style="position:absolute;margin-left:-51pt;margin-top:179pt;width:25pt;height:19pt;z-index:251719680;visibility:visible;mso-wrap-style:square;mso-width-percent:0;mso-height-percent:0;mso-wrap-distance-left:9pt;mso-wrap-distance-top:0;mso-wrap-distance-right:9pt;mso-wrap-distance-bottom:0;mso-position-horizontal:absolute;mso-position-horizontal-relative:text;mso-position-vertical:absolute;mso-position-vertical-relative:text;mso-width-percent:0;mso-height-percent:0;mso-width-relative:margin;mso-height-relative:margin;v-text-anchor:top" o:gfxdata="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" fillcolor="white [3201]" strokeweight=".5pt">
                 <v:textbox>
                   <w:txbxContent>
                     <w:p>
@@ -992,7 +1103,7 @@
           </mc:Choice>
           <mc:Fallback>
             <w:pict>
-              <v:shape w14:anchorId="37E880C2" id="Text Box 39" o:spid="_x0000_s1035" type="#_x0000_t202" style="position:absolute;margin-left:-50.5pt;margin-top:140.5pt;width:25pt;height:19pt;z-index:251717632;visibility:visible;mso-wrap-style:square;mso-width-percent:0;mso-height-percent:0;mso-wrap-distance-left:9pt;mso-wrap-distance-top:0;mso-wrap-distance-right:9pt;mso-wrap-distance-bottom:0;mso-position-horizontal:absolute;mso-position-horizontal-relative:text;mso-position-vertical:absolute;mso-position-vertical-relative:text;mso-width-percent:0;mso-height-percent:0;mso-width-relative:margin;mso-height-relative:margin;v-text-anchor:top" o:gfxdata="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" fillcolor="white [3201]" strokeweight=".5pt">
+              <v:shape w14:anchorId="37E880C2" id="Text Box 39" o:spid="_x0000_s1036" type="#_x0000_t202" style="position:absolute;margin-left:-50.5pt;margin-top:140.5pt;width:25pt;height:19pt;z-index:251717632;visibility:visible;mso-wrap-style:square;mso-width-percent:0;mso-height-percent:0;mso-wrap-distance-left:9pt;mso-wrap-distance-top:0;mso-wrap-distance-right:9pt;mso-wrap-distance-bottom:0;mso-position-horizontal:absolute;mso-position-horizontal-relative:text;mso-position-vertical:absolute;mso-position-vertical-relative:text;mso-width-percent:0;mso-height-percent:0;mso-width-relative:margin;mso-height-relative:margin;v-text-anchor:top" o:gfxdata="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" fillcolor="white [3201]" strokeweight=".5pt">
                 <v:textbox>
                   <w:txbxContent>
                     <w:p>
@@ -1077,7 +1188,7 @@
           </mc:Choice>
           <mc:Fallback>
             <w:pict>
-              <v:shape w14:anchorId="5BD4DB27" id="Text Box 38" o:spid="_x0000_s1036" type="#_x0000_t202" style="position:absolute;margin-left:-51pt;margin-top:104pt;width:25pt;height:19pt;z-index:251715584;visibility:visible;mso-wrap-style:square;mso-width-percent:0;mso-height-percent:0;mso-wrap-distance-left:9pt;mso-wrap-distance-top:0;mso-wrap-distance-right:9pt;mso-wrap-distance-bottom:0;mso-position-horizontal:absolute;mso-position-horizontal-relative:text;mso-position-vertical:absolute;mso-position-vertical-relative:text;mso-width-percent:0;mso-height-percent:0;mso-width-relative:margin;mso-height-relative:margin;v-text-anchor:top" o:gfxdata="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" fillcolor="white [3201]" strokeweight=".5pt">
+              <v:shape w14:anchorId="5BD4DB27" id="Text Box 38" o:spid="_x0000_s1037" type="#_x0000_t202" style="position:absolute;margin-left:-51pt;margin-top:104pt;width:25pt;height:19pt;z-index:251715584;visibility:visible;mso-wrap-style:square;mso-width-percent:0;mso-height-percent:0;mso-wrap-distance-left:9pt;mso-wrap-distance-top:0;mso-wrap-distance-right:9pt;mso-wrap-distance-bottom:0;mso-position-horizontal:absolute;mso-position-horizontal-relative:text;mso-position-vertical:absolute;mso-position-vertical-relative:text;mso-width-percent:0;mso-height-percent:0;mso-width-relative:margin;mso-height-relative:margin;v-text-anchor:top" o:gfxdata="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" fillcolor="white [3201]" strokeweight=".5pt">
                 <v:textbox>
                   <w:txbxContent>
                     <w:p>
@@ -1162,7 +1273,7 @@
           </mc:Choice>
           <mc:Fallback>
             <w:pict>
-              <v:shape w14:anchorId="7101CEC7" id="Text Box 37" o:spid="_x0000_s1037" type="#_x0000_t202" style="position:absolute;margin-left:-51pt;margin-top:70.5pt;width:25pt;height:19pt;z-index:251713536;visibility:visible;mso-wrap-style:square;mso-width-percent:0;mso-height-percent:0;mso-wrap-distance-left:9pt;mso-wrap-distance-top:0;mso-wrap-distance-right:9pt;mso-wrap-distance-bottom:0;mso-position-horizontal:absolute;mso-position-horizontal-relative:text;mso-position-vertical:absolute;mso-position-vertical-relative:text;mso-width-percent:0;mso-height-percent:0;mso-width-relative:margin;mso-height-relative:margin;v-text-anchor:top" o:gfxdata="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" fillcolor="white [3201]" strokeweight=".5pt">
+              <v:shape w14:anchorId="7101CEC7" id="Text Box 37" o:spid="_x0000_s1038" type="#_x0000_t202" style="position:absolute;margin-left:-51pt;margin-top:70.5pt;width:25pt;height:19pt;z-index:251713536;visibility:visible;mso-wrap-style:square;mso-width-percent:0;mso-height-percent:0;mso-wrap-distance-left:9pt;mso-wrap-distance-top:0;mso-wrap-distance-right:9pt;mso-wrap-distance-bottom:0;mso-position-horizontal:absolute;mso-position-horizontal-relative:text;mso-position-vertical:absolute;mso-position-vertical-relative:text;mso-width-percent:0;mso-height-percent:0;mso-width-relative:margin;mso-height-relative:margin;v-text-anchor:top" o:gfxdata="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" fillcolor="white [3201]" strokeweight=".5pt">
                 <v:textbox>
                   <w:txbxContent>
                     <w:p>
@@ -1247,7 +1358,7 @@
           </mc:Choice>
           <mc:Fallback>
             <w:pict>
-              <v:shape w14:anchorId="04CA9342" id="Text Box 36" o:spid="_x0000_s1038" type="#_x0000_t202" style="position:absolute;margin-left:-50pt;margin-top:41.5pt;width:25pt;height:19pt;z-index:251711488;visibility:visible;mso-wrap-style:square;mso-width-percent:0;mso-height-percent:0;mso-wrap-distance-left:9pt;mso-wrap-distance-top:0;mso-wrap-distance-right:9pt;mso-wrap-distance-bottom:0;mso-position-horizontal:absolute;mso-position-horizontal-relative:text;mso-position-vertical:absolute;mso-position-vertical-relative:text;mso-width-percent:0;mso-height-percent:0;mso-width-relative:margin;mso-height-relative:margin;v-text-anchor:top" o:gfxdata="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" fillcolor="white [3201]" strokeweight=".5pt">
+              <v:shape w14:anchorId="04CA9342" id="Text Box 36" o:spid="_x0000_s1039" type="#_x0000_t202" style="position:absolute;margin-left:-50pt;margin-top:41.5pt;width:25pt;height:19pt;z-index:251711488;visibility:visible;mso-wrap-style:square;mso-width-percent:0;mso-height-percent:0;mso-wrap-distance-left:9pt;mso-wrap-distance-top:0;mso-wrap-distance-right:9pt;mso-wrap-distance-bottom:0;mso-position-horizontal:absolute;mso-position-horizontal-relative:text;mso-position-vertical:absolute;mso-position-vertical-relative:text;mso-width-percent:0;mso-height-percent:0;mso-width-relative:margin;mso-height-relative:margin;v-text-anchor:top" o:gfxdata="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" fillcolor="white [3201]" strokeweight=".5pt">
                 <v:textbox>
                   <w:txbxContent>
                     <w:p>
@@ -1332,7 +1443,7 @@
           </mc:Choice>
           <mc:Fallback>
             <w:pict>
-              <v:shape w14:anchorId="19A0A804" id="Text Box 35" o:spid="_x0000_s1039" type="#_x0000_t202" style="position:absolute;margin-left:-49pt;margin-top:11.5pt;width:25pt;height:19pt;z-index:251709440;visibility:visible;mso-wrap-style:square;mso-width-percent:0;mso-height-percent:0;mso-wrap-distance-left:9pt;mso-wrap-distance-top:0;mso-wrap-distance-right:9pt;mso-wrap-distance-bottom:0;mso-position-horizontal:absolute;mso-position-horizontal-relative:text;mso-position-vertical:absolute;mso-position-vertical-relative:text;mso-width-percent:0;mso-height-percent:0;mso-width-relative:margin;mso-height-relative:margin;v-text-anchor:top" o:gfxdata="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" fillcolor="white [3201]" strokeweight=".5pt">
+              <v:shape w14:anchorId="19A0A804" id="Text Box 35" o:spid="_x0000_s1040" type="#_x0000_t202" style="position:absolute;margin-left:-49pt;margin-top:11.5pt;width:25pt;height:19pt;z-index:251709440;visibility:visible;mso-wrap-style:square;mso-width-percent:0;mso-height-percent:0;mso-wrap-distance-left:9pt;mso-wrap-distance-top:0;mso-wrap-distance-right:9pt;mso-wrap-distance-bottom:0;mso-position-horizontal:absolute;mso-position-horizontal-relative:text;mso-position-vertical:absolute;mso-position-vertical-relative:text;mso-width-percent:0;mso-height-percent:0;mso-width-relative:margin;mso-height-relative:margin;v-text-anchor:top" o:gfxdata="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" fillcolor="white [3201]" strokeweight=".5pt">
                 <v:textbox>
                   <w:txbxContent>
                     <w:p>
@@ -1411,7 +1522,7 @@
           </mc:Choice>
           <mc:Fallback>
             <w:pict>
-              <v:shape w14:anchorId="38A1FF80" id="Text Box 34" o:spid="_x0000_s1040" type="#_x0000_t202" style="position:absolute;margin-left:-48pt;margin-top:-22pt;width:25pt;height:19pt;z-index:251707392;visibility:visible;mso-wrap-style:square;mso-wrap-distance-left:9pt;mso-wrap-distance-top:0;mso-wrap-distance-right:9pt;mso-wrap-distance-bottom:0;mso-position-horizontal:absolute;mso-position-horizontal-relative:text;mso-position-vertical:absolute;mso-position-vertical-relative:text;v-text-anchor:top" o:gfxdata="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" fillcolor="white [3201]" strokeweight=".5pt">
+              <v:shape w14:anchorId="38A1FF80" id="Text Box 34" o:spid="_x0000_s1041" type="#_x0000_t202" style="position:absolute;margin-left:-48pt;margin-top:-22pt;width:25pt;height:19pt;z-index:251707392;visibility:visible;mso-wrap-style:square;mso-wrap-distance-left:9pt;mso-wrap-distance-top:0;mso-wrap-distance-right:9pt;mso-wrap-distance-bottom:0;mso-position-horizontal:absolute;mso-position-horizontal-relative:text;mso-position-vertical:absolute;mso-position-vertical-relative:text;v-text-anchor:top" o:gfxdata="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" fillcolor="white [3201]" strokeweight=".5pt">
                 <v:textbox>
                   <w:txbxContent>
                     <w:p>
@@ -1577,7 +1688,7 @@
           </mc:Choice>
           <mc:Fallback>
             <w:pict>
-              <v:shape w14:anchorId="71863ADF" id="Text Box 3" o:spid="_x0000_s1041" type="#_x0000_t202" style="position:absolute;margin-left:0;margin-top:-22pt;width:216.5pt;height:28pt;z-index:251661312;visibility:visible;mso-wrap-style:square;mso-width-percent:0;mso-wrap-distance-left:9pt;mso-wrap-distance-top:0;mso-wrap-distance-right:9pt;mso-wrap-distance-bottom:0;mso-position-horizontal:center;mso-position-horizontal-relative:margin;mso-position-vertical:absolute;mso-position-vertical-relative:text;mso-width-percent:0;mso-width-relative:margin;v-text-anchor:top" o:gfxdata="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" fillcolor="white [3201]" strokeweight=".5pt">
+              <v:shape w14:anchorId="71863ADF" id="Text Box 3" o:spid="_x0000_s1042" type="#_x0000_t202" style="position:absolute;margin-left:0;margin-top:-22pt;width:216.5pt;height:28pt;z-index:251661312;visibility:visible;mso-wrap-style:square;mso-width-percent:0;mso-wrap-distance-left:9pt;mso-wrap-distance-top:0;mso-wrap-distance-right:9pt;mso-wrap-distance-bottom:0;mso-position-horizontal:center;mso-position-horizontal-relative:margin;mso-position-vertical:absolute;mso-position-vertical-relative:text;mso-width-percent:0;mso-width-relative:margin;v-text-anchor:top" o:gfxdata="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" fillcolor="white [3201]" strokeweight=".5pt">
                 <v:textbox>
                   <w:txbxContent>
                     <w:p>
@@ -1996,7 +2107,7 @@
           </mc:Choice>
           <mc:Fallback>
             <w:pict>
-              <v:shape w14:anchorId="2A6AF6E0" id="Text Box 7" o:spid="_x0000_s1042" type="#_x0000_t202" style="position:absolute;margin-left:246.5pt;margin-top:39.5pt;width:107pt;height:58.5pt;z-index:251665408;visibility:visible;mso-wrap-style:square;mso-height-percent:0;mso-wrap-distance-left:9pt;mso-wrap-distance-top:0;mso-wrap-distance-right:9pt;mso-wrap-distance-bottom:0;mso-position-horizontal:absolute;mso-position-horizontal-relative:text;mso-position-vertical:absolute;mso-position-vertical-relative:text;mso-height-percent:0;mso-height-relative:margin;v-text-anchor:top" o:gfxdata="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" fillcolor="white [3201]" strokeweight=".5pt">
+              <v:shape w14:anchorId="2A6AF6E0" id="Text Box 7" o:spid="_x0000_s1043" type="#_x0000_t202" style="position:absolute;margin-left:246.5pt;margin-top:39.5pt;width:107pt;height:58.5pt;z-index:251665408;visibility:visible;mso-wrap-style:square;mso-height-percent:0;mso-wrap-distance-left:9pt;mso-wrap-distance-top:0;mso-wrap-distance-right:9pt;mso-wrap-distance-bottom:0;mso-position-horizontal:absolute;mso-position-horizontal-relative:text;mso-position-vertical:absolute;mso-position-vertical-relative:text;mso-height-percent:0;mso-height-relative:margin;v-text-anchor:top" o:gfxdata="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" fillcolor="white [3201]" strokeweight=".5pt">
                 <v:textbox>
                   <w:txbxContent>
                     <w:p>
@@ -2414,7 +2525,7 @@
           </mc:Choice>
           <mc:Fallback>
             <w:pict>
-              <v:oval w14:anchorId="658934DA" id="Oval 6" o:spid="_x0000_s1043" style="position:absolute;margin-left:275pt;margin-top:226.5pt;width:49pt;height:28.5pt;z-index:251695104;visibility:visible;mso-wrap-style:square;mso-width-percent:0;mso-height-percent:0;mso-wrap-distance-left:9pt;mso-wrap-distance-top:0;mso-wrap-distance-right:9pt;mso-wrap-distance-bottom:0;mso-position-horizontal:absolute;mso-position-horizontal-relative:text;mso-position-vertical:absolute;mso-position-vertical-relative:text;mso-width-percent:0;mso-height-percent:0;mso-width-relative:margin;mso-height-relative:margin;v-text-anchor:middle" o:gfxdata="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" fillcolor="white [3201]" strokecolor="#70ad47 [3209]" strokeweight="1pt">
+              <v:oval w14:anchorId="658934DA" id="Oval 6" o:spid="_x0000_s1044" style="position:absolute;margin-left:275pt;margin-top:226.5pt;width:49pt;height:28.5pt;z-index:251695104;visibility:visible;mso-wrap-style:square;mso-width-percent:0;mso-height-percent:0;mso-wrap-distance-left:9pt;mso-wrap-distance-top:0;mso-wrap-distance-right:9pt;mso-wrap-distance-bottom:0;mso-position-horizontal:absolute;mso-position-horizontal-relative:text;mso-position-vertical:absolute;mso-position-vertical-relative:text;mso-width-percent:0;mso-height-percent:0;mso-width-relative:margin;mso-height-relative:margin;v-text-anchor:middle" o:gfxdata="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" fillcolor="white [3201]" strokecolor="#70ad47 [3209]" strokeweight="1pt">
                 <v:stroke joinstyle="miter"/>
                 <v:textbox>
                   <w:txbxContent>
@@ -2530,7 +2641,7 @@
           </mc:Choice>
           <mc:Fallback>
             <w:pict>
-              <v:oval w14:anchorId="25CE364B" id="Oval 26" o:spid="_x0000_s1044" style="position:absolute;margin-left:441.5pt;margin-top:230pt;width:49pt;height:28.5pt;z-index:251693056;visibility:visible;mso-wrap-style:square;mso-width-percent:0;mso-height-percent:0;mso-wrap-distance-left:9pt;mso-wrap-distance-top:0;mso-wrap-distance-right:9pt;mso-wrap-distance-bottom:0;mso-position-horizontal:absolute;mso-position-horizontal-relative:text;mso-position-vertical:absolute;mso-position-vertical-relative:text;mso-width-percent:0;mso-height-percent:0;mso-width-relative:margin;mso-height-relative:margin;v-text-anchor:middle" o:gfxdata="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" fillcolor="white [3201]" strokecolor="#70ad47 [3209]" strokeweight="1pt">
+              <v:oval w14:anchorId="25CE364B" id="Oval 26" o:spid="_x0000_s1045" style="position:absolute;margin-left:441.5pt;margin-top:230pt;width:49pt;height:28.5pt;z-index:251693056;visibility:visible;mso-wrap-style:square;mso-width-percent:0;mso-height-percent:0;mso-wrap-distance-left:9pt;mso-wrap-distance-top:0;mso-wrap-distance-right:9pt;mso-wrap-distance-bottom:0;mso-position-horizontal:absolute;mso-position-horizontal-relative:text;mso-position-vertical:absolute;mso-position-vertical-relative:text;mso-width-percent:0;mso-height-percent:0;mso-width-relative:margin;mso-height-relative:margin;v-text-anchor:middle" o:gfxdata="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" fillcolor="white [3201]" strokecolor="#70ad47 [3209]" strokeweight="1pt">
                 <v:stroke joinstyle="miter"/>
                 <v:textbox>
                   <w:txbxContent>
@@ -2646,7 +2757,7 @@
           </mc:Choice>
           <mc:Fallback>
             <w:pict>
-              <v:oval w14:anchorId="54625345" id="Oval 25" o:spid="_x0000_s1045" style="position:absolute;margin-left:190.5pt;margin-top:178pt;width:49pt;height:28.5pt;z-index:251691008;visibility:visible;mso-wrap-style:square;mso-width-percent:0;mso-height-percent:0;mso-wrap-distance-left:9pt;mso-wrap-distance-top:0;mso-wrap-distance-right:9pt;mso-wrap-distance-bottom:0;mso-position-horizontal:absolute;mso-position-horizontal-relative:text;mso-position-vertical:absolute;mso-position-vertical-relative:text;mso-width-percent:0;mso-height-percent:0;mso-width-relative:margin;mso-height-relative:margin;v-text-anchor:middle" o:gfxdata="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" fillcolor="white [3201]" strokecolor="#70ad47 [3209]" strokeweight="1pt">
+              <v:oval w14:anchorId="54625345" id="Oval 25" o:spid="_x0000_s1046" style="position:absolute;margin-left:190.5pt;margin-top:178pt;width:49pt;height:28.5pt;z-index:251691008;visibility:visible;mso-wrap-style:square;mso-width-percent:0;mso-height-percent:0;mso-wrap-distance-left:9pt;mso-wrap-distance-top:0;mso-wrap-distance-right:9pt;mso-wrap-distance-bottom:0;mso-position-horizontal:absolute;mso-position-horizontal-relative:text;mso-position-vertical:absolute;mso-position-vertical-relative:text;mso-width-percent:0;mso-height-percent:0;mso-width-relative:margin;mso-height-relative:margin;v-text-anchor:middle" o:gfxdata="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" fillcolor="white [3201]" strokecolor="#70ad47 [3209]" strokeweight="1pt">
                 <v:stroke joinstyle="miter"/>
                 <v:textbox>
                   <w:txbxContent>
@@ -2764,7 +2875,7 @@
           </mc:Choice>
           <mc:Fallback>
             <w:pict>
-              <v:oval w14:anchorId="5C8AD9F7" id="Oval 24" o:spid="_x0000_s1046" style="position:absolute;margin-left:190pt;margin-top:142.5pt;width:49pt;height:28.5pt;z-index:251688960;visibility:visible;mso-wrap-style:square;mso-width-percent:0;mso-height-percent:0;mso-wrap-distance-left:9pt;mso-wrap-distance-top:0;mso-wrap-distance-right:9pt;mso-wrap-distance-bottom:0;mso-position-horizontal:absolute;mso-position-horizontal-relative:text;mso-position-vertical:absolute;mso-position-vertical-relative:text;mso-width-percent:0;mso-height-percent:0;mso-width-relative:margin;mso-height-relative:margin;v-text-anchor:middle" o:gfxdata="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" fillcolor="white [3201]" strokecolor="#70ad47 [3209]" strokeweight="1pt">
+              <v:oval w14:anchorId="5C8AD9F7" id="Oval 24" o:spid="_x0000_s1047" style="position:absolute;margin-left:190pt;margin-top:142.5pt;width:49pt;height:28.5pt;z-index:251688960;visibility:visible;mso-wrap-style:square;mso-width-percent:0;mso-height-percent:0;mso-wrap-distance-left:9pt;mso-wrap-distance-top:0;mso-wrap-distance-right:9pt;mso-wrap-distance-bottom:0;mso-position-horizontal:absolute;mso-position-horizontal-relative:text;mso-position-vertical:absolute;mso-position-vertical-relative:text;mso-width-percent:0;mso-height-percent:0;mso-width-relative:margin;mso-height-relative:margin;v-text-anchor:middle" o:gfxdata="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" fillcolor="white [3201]" strokecolor="#70ad47 [3209]" strokeweight="1pt">
                 <v:stroke joinstyle="miter"/>
                 <v:textbox>
                   <w:txbxContent>
@@ -2873,7 +2984,7 @@
           </mc:Choice>
           <mc:Fallback>
             <w:pict>
-              <v:oval w14:anchorId="1C72F4A7" id="Oval 23" o:spid="_x0000_s1047" style="position:absolute;margin-left:189.5pt;margin-top:106.5pt;width:49pt;height:28.5pt;z-index:251686912;visibility:visible;mso-wrap-style:square;mso-width-percent:0;mso-height-percent:0;mso-wrap-distance-left:9pt;mso-wrap-distance-top:0;mso-wrap-distance-right:9pt;mso-wrap-distance-bottom:0;mso-position-horizontal:absolute;mso-position-horizontal-relative:text;mso-position-vertical:absolute;mso-position-vertical-relative:text;mso-width-percent:0;mso-height-percent:0;mso-width-relative:margin;mso-height-relative:margin;v-text-anchor:middle" o:gfxdata="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" fillcolor="white [3201]" strokecolor="#70ad47 [3209]" strokeweight="1pt">
+              <v:oval w14:anchorId="1C72F4A7" id="Oval 23" o:spid="_x0000_s1048" style="position:absolute;margin-left:189.5pt;margin-top:106.5pt;width:49pt;height:28.5pt;z-index:251686912;visibility:visible;mso-wrap-style:square;mso-width-percent:0;mso-height-percent:0;mso-wrap-distance-left:9pt;mso-wrap-distance-top:0;mso-wrap-distance-right:9pt;mso-wrap-distance-bottom:0;mso-position-horizontal:absolute;mso-position-horizontal-relative:text;mso-position-vertical:absolute;mso-position-vertical-relative:text;mso-width-percent:0;mso-height-percent:0;mso-width-relative:margin;mso-height-relative:margin;v-text-anchor:middle" o:gfxdata="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" fillcolor="white [3201]" strokecolor="#70ad47 [3209]" strokeweight="1pt">
                 <v:stroke joinstyle="miter"/>
                 <v:textbox>
                   <w:txbxContent>
@@ -2979,7 +3090,7 @@
           </mc:Choice>
           <mc:Fallback>
             <w:pict>
-              <v:oval w14:anchorId="0C160AA7" id="Oval 22" o:spid="_x0000_s1048" style="position:absolute;margin-left:191pt;margin-top:1in;width:49pt;height:28.5pt;z-index:251684864;visibility:visible;mso-wrap-style:square;mso-width-percent:0;mso-height-percent:0;mso-wrap-distance-left:9pt;mso-wrap-distance-top:0;mso-wrap-distance-right:9pt;mso-wrap-distance-bottom:0;mso-position-horizontal:absolute;mso-position-horizontal-relative:text;mso-position-vertical:absolute;mso-position-vertical-relative:text;mso-width-percent:0;mso-height-percent:0;mso-width-relative:margin;mso-height-relative:margin;v-text-anchor:middle" o:gfxdata="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" fillcolor="white [3201]" strokecolor="#70ad47 [3209]" strokeweight="1pt">
+              <v:oval w14:anchorId="0C160AA7" id="Oval 22" o:spid="_x0000_s1049" style="position:absolute;margin-left:191pt;margin-top:1in;width:49pt;height:28.5pt;z-index:251684864;visibility:visible;mso-wrap-style:square;mso-width-percent:0;mso-height-percent:0;mso-wrap-distance-left:9pt;mso-wrap-distance-top:0;mso-wrap-distance-right:9pt;mso-wrap-distance-bottom:0;mso-position-horizontal:absolute;mso-position-horizontal-relative:text;mso-position-vertical:absolute;mso-position-vertical-relative:text;mso-width-percent:0;mso-height-percent:0;mso-width-relative:margin;mso-height-relative:margin;v-text-anchor:middle" o:gfxdata="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" fillcolor="white [3201]" strokecolor="#70ad47 [3209]" strokeweight="1pt">
                 <v:stroke joinstyle="miter"/>
                 <v:textbox>
                   <w:txbxContent>
@@ -3093,7 +3204,7 @@
           </mc:Choice>
           <mc:Fallback>
             <w:pict>
-              <v:oval w14:anchorId="033B2EFC" id="Oval 20" o:spid="_x0000_s1049" style="position:absolute;margin-left:190.5pt;margin-top:40pt;width:49pt;height:28.5pt;z-index:251682816;visibility:visible;mso-wrap-style:square;mso-width-percent:0;mso-height-percent:0;mso-wrap-distance-left:9pt;mso-wrap-distance-top:0;mso-wrap-distance-right:9pt;mso-wrap-distance-bottom:0;mso-position-horizontal:absolute;mso-position-horizontal-relative:text;mso-position-vertical:absolute;mso-position-vertical-relative:text;mso-width-percent:0;mso-height-percent:0;mso-width-relative:margin;mso-height-relative:margin;v-text-anchor:middle" o:gfxdata="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" fillcolor="white [3201]" strokecolor="#70ad47 [3209]" strokeweight="1pt">
+              <v:oval w14:anchorId="033B2EFC" id="Oval 20" o:spid="_x0000_s1050" style="position:absolute;margin-left:190.5pt;margin-top:40pt;width:49pt;height:28.5pt;z-index:251682816;visibility:visible;mso-wrap-style:square;mso-width-percent:0;mso-height-percent:0;mso-wrap-distance-left:9pt;mso-wrap-distance-top:0;mso-wrap-distance-right:9pt;mso-wrap-distance-bottom:0;mso-position-horizontal:absolute;mso-position-horizontal-relative:text;mso-position-vertical:absolute;mso-position-vertical-relative:text;mso-width-percent:0;mso-height-percent:0;mso-width-relative:margin;mso-height-relative:margin;v-text-anchor:middle" o:gfxdata="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" fillcolor="white [3201]" strokecolor="#70ad47 [3209]" strokeweight="1pt">
                 <v:stroke joinstyle="miter"/>
                 <v:textbox>
                   <w:txbxContent>
@@ -3224,7 +3335,7 @@
           </mc:Choice>
           <mc:Fallback>
             <w:pict>
-              <v:shape w14:anchorId="1504B665" id="Text Box 14" o:spid="_x0000_s1050" type="#_x0000_t202" style="position:absolute;margin-left:99pt;margin-top:152pt;width:74pt;height:99pt;z-index:251673600;visibility:visible;mso-wrap-style:square;mso-height-percent:0;mso-wrap-distance-left:9pt;mso-wrap-distance-top:0;mso-wrap-distance-right:9pt;mso-wrap-distance-bottom:0;mso-position-horizontal:absolute;mso-position-horizontal-relative:margin;mso-position-vertical:absolute;mso-position-vertical-relative:text;mso-height-percent:0;mso-height-relative:margin;v-text-anchor:top" o:gfxdata="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" fillcolor="white [3201]" strokeweight=".5pt">
+              <v:shape w14:anchorId="1504B665" id="Text Box 14" o:spid="_x0000_s1051" type="#_x0000_t202" style="position:absolute;margin-left:99pt;margin-top:152pt;width:74pt;height:99pt;z-index:251673600;visibility:visible;mso-wrap-style:square;mso-height-percent:0;mso-wrap-distance-left:9pt;mso-wrap-distance-top:0;mso-wrap-distance-right:9pt;mso-wrap-distance-bottom:0;mso-position-horizontal:absolute;mso-position-horizontal-relative:margin;mso-position-vertical:absolute;mso-position-vertical-relative:text;mso-height-percent:0;mso-height-relative:margin;v-text-anchor:top" o:gfxdata="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" fillcolor="white [3201]" strokeweight=".5pt">
                 <v:textbox>
                   <w:txbxContent>
                     <w:p>
@@ -3362,7 +3473,7 @@
           </mc:Choice>
           <mc:Fallback>
             <w:pict>
-              <v:shape w14:anchorId="38807478" id="Text Box 11" o:spid="_x0000_s1051" type="#_x0000_t202" style="position:absolute;margin-left:0;margin-top:152.5pt;width:74pt;height:97pt;z-index:251668480;visibility:visible;mso-wrap-style:square;mso-height-percent:0;mso-wrap-distance-left:9pt;mso-wrap-distance-top:0;mso-wrap-distance-right:9pt;mso-wrap-distance-bottom:0;mso-position-horizontal:left;mso-position-horizontal-relative:margin;mso-position-vertical:absolute;mso-position-vertical-relative:text;mso-height-percent:0;mso-height-relative:margin;v-text-anchor:top" o:gfxdata="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" fillcolor="white [3201]" strokeweight=".5pt">
+              <v:shape w14:anchorId="38807478" id="Text Box 11" o:spid="_x0000_s1052" type="#_x0000_t202" style="position:absolute;margin-left:0;margin-top:152.5pt;width:74pt;height:97pt;z-index:251668480;visibility:visible;mso-wrap-style:square;mso-height-percent:0;mso-wrap-distance-left:9pt;mso-wrap-distance-top:0;mso-wrap-distance-right:9pt;mso-wrap-distance-bottom:0;mso-position-horizontal:left;mso-position-horizontal-relative:margin;mso-position-vertical:absolute;mso-position-vertical-relative:text;mso-height-percent:0;mso-height-relative:margin;v-text-anchor:top" o:gfxdata="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" fillcolor="white [3201]" strokeweight=".5pt">
                 <v:textbox>
                   <w:txbxContent>
                     <w:p>
@@ -3476,7 +3587,7 @@
           </mc:Choice>
           <mc:Fallback>
             <w:pict>
-              <v:shape w14:anchorId="57B02246" id="Text Box 15" o:spid="_x0000_s1052" type="#_x0000_t202" style="position:absolute;margin-left:2.5pt;margin-top:101pt;width:38pt;height:23pt;z-index:251675648;visibility:visible;mso-wrap-style:square;mso-width-percent:0;mso-height-percent:0;mso-wrap-distance-left:9pt;mso-wrap-distance-top:0;mso-wrap-distance-right:9pt;mso-wrap-distance-bottom:0;mso-position-horizontal:absolute;mso-position-horizontal-relative:text;mso-position-vertical:absolute;mso-position-vertical-relative:text;mso-width-percent:0;mso-height-percent:0;mso-width-relative:margin;mso-height-relative:margin;v-text-anchor:top" o:gfxdata="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" fillcolor="white [3201]" strokeweight=".5pt">
+              <v:shape w14:anchorId="57B02246" id="Text Box 15" o:spid="_x0000_s1053" type="#_x0000_t202" style="position:absolute;margin-left:2.5pt;margin-top:101pt;width:38pt;height:23pt;z-index:251675648;visibility:visible;mso-wrap-style:square;mso-width-percent:0;mso-height-percent:0;mso-wrap-distance-left:9pt;mso-wrap-distance-top:0;mso-wrap-distance-right:9pt;mso-wrap-distance-bottom:0;mso-position-horizontal:absolute;mso-position-horizontal-relative:text;mso-position-vertical:absolute;mso-position-vertical-relative:text;mso-width-percent:0;mso-height-percent:0;mso-width-relative:margin;mso-height-relative:margin;v-text-anchor:top" o:gfxdata="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" fillcolor="white [3201]" strokeweight=".5pt">
                 <v:textbox>
                   <w:txbxContent>
                     <w:p>
@@ -3571,7 +3682,7 @@
           </mc:Choice>
           <mc:Fallback>
             <w:pict>
-              <v:shape w14:anchorId="190220F2" id="Text Box 18" o:spid="_x0000_s1053" type="#_x0000_t202" style="position:absolute;margin-left:95.5pt;margin-top:71pt;width:86.5pt;height:23pt;z-index:251679744;visibility:visible;mso-wrap-style:square;mso-width-percent:0;mso-height-percent:0;mso-wrap-distance-left:9pt;mso-wrap-distance-top:0;mso-wrap-distance-right:9pt;mso-wrap-distance-bottom:0;mso-position-horizontal:absolute;mso-position-horizontal-relative:text;mso-position-vertical:absolute;mso-position-vertical-relative:text;mso-width-percent:0;mso-height-percent:0;mso-width-relative:margin;mso-height-relative:margin;v-text-anchor:top" o:gfxdata="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" fillcolor="white [3201]" strokeweight=".5pt">
+              <v:shape w14:anchorId="190220F2" id="Text Box 18" o:spid="_x0000_s1054" type="#_x0000_t202" style="position:absolute;margin-left:95.5pt;margin-top:71pt;width:86.5pt;height:23pt;z-index:251679744;visibility:visible;mso-wrap-style:square;mso-width-percent:0;mso-height-percent:0;mso-wrap-distance-left:9pt;mso-wrap-distance-top:0;mso-wrap-distance-right:9pt;mso-wrap-distance-bottom:0;mso-position-horizontal:absolute;mso-position-horizontal-relative:text;mso-position-vertical:absolute;mso-position-vertical-relative:text;mso-width-percent:0;mso-height-percent:0;mso-width-relative:margin;mso-height-relative:margin;v-text-anchor:top" o:gfxdata="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" fillcolor="white [3201]" strokeweight=".5pt">
                 <v:textbox>
                   <w:txbxContent>
                     <w:p>
@@ -3656,7 +3767,7 @@
           </mc:Choice>
           <mc:Fallback>
             <w:pict>
-              <v:shape w14:anchorId="1953A9EE" id="Text Box 17" o:spid="_x0000_s1054" type="#_x0000_t202" style="position:absolute;margin-left:2.5pt;margin-top:71pt;width:86.5pt;height:23pt;z-index:251677696;visibility:visible;mso-wrap-style:square;mso-width-percent:0;mso-height-percent:0;mso-wrap-distance-left:9pt;mso-wrap-distance-top:0;mso-wrap-distance-right:9pt;mso-wrap-distance-bottom:0;mso-position-horizontal:absolute;mso-position-horizontal-relative:text;mso-position-vertical:absolute;mso-position-vertical-relative:text;mso-width-percent:0;mso-height-percent:0;mso-width-relative:margin;mso-height-relative:margin;v-text-anchor:top" o:gfxdata="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" fillcolor="white [3201]" strokeweight=".5pt">
+              <v:shape w14:anchorId="1953A9EE" id="Text Box 17" o:spid="_x0000_s1055" type="#_x0000_t202" style="position:absolute;margin-left:2.5pt;margin-top:71pt;width:86.5pt;height:23pt;z-index:251677696;visibility:visible;mso-wrap-style:square;mso-width-percent:0;mso-height-percent:0;mso-wrap-distance-left:9pt;mso-wrap-distance-top:0;mso-wrap-distance-right:9pt;mso-wrap-distance-bottom:0;mso-position-horizontal:absolute;mso-position-horizontal-relative:text;mso-position-vertical:absolute;mso-position-vertical-relative:text;mso-width-percent:0;mso-height-percent:0;mso-width-relative:margin;mso-height-relative:margin;v-text-anchor:top" o:gfxdata="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" fillcolor="white [3201]" strokeweight=".5pt">
                 <v:textbox>
                   <w:txbxContent>
                     <w:p>
@@ -3741,7 +3852,7 @@
           </mc:Choice>
           <mc:Fallback>
             <w:pict>
-              <v:shape w14:anchorId="442275AC" id="Text Box 13" o:spid="_x0000_s1055" type="#_x0000_t202" style="position:absolute;margin-left:96.5pt;margin-top:41pt;width:86.5pt;height:23pt;z-index:251671552;visibility:visible;mso-wrap-style:square;mso-width-percent:0;mso-height-percent:0;mso-wrap-distance-left:9pt;mso-wrap-distance-top:0;mso-wrap-distance-right:9pt;mso-wrap-distance-bottom:0;mso-position-horizontal:absolute;mso-position-horizontal-relative:text;mso-position-vertical:absolute;mso-position-vertical-relative:text;mso-width-percent:0;mso-height-percent:0;mso-width-relative:margin;mso-height-relative:margin;v-text-anchor:top" o:gfxdata="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" fillcolor="white [3201]" strokeweight=".5pt">
+              <v:shape w14:anchorId="442275AC" id="Text Box 13" o:spid="_x0000_s1056" type="#_x0000_t202" style="position:absolute;margin-left:96.5pt;margin-top:41pt;width:86.5pt;height:23pt;z-index:251671552;visibility:visible;mso-wrap-style:square;mso-width-percent:0;mso-height-percent:0;mso-wrap-distance-left:9pt;mso-wrap-distance-top:0;mso-wrap-distance-right:9pt;mso-wrap-distance-bottom:0;mso-position-horizontal:absolute;mso-position-horizontal-relative:text;mso-position-vertical:absolute;mso-position-vertical-relative:text;mso-width-percent:0;mso-height-percent:0;mso-width-relative:margin;mso-height-relative:margin;v-text-anchor:top" o:gfxdata="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" fillcolor="white [3201]" strokeweight=".5pt">
                 <v:textbox>
                   <w:txbxContent>
                     <w:p>
@@ -3826,7 +3937,7 @@
           </mc:Choice>
           <mc:Fallback>
             <w:pict>
-              <v:shape w14:anchorId="44DF1CE9" id="Text Box 9" o:spid="_x0000_s1056" type="#_x0000_t202" style="position:absolute;margin-left:1.5pt;margin-top:41pt;width:86.5pt;height:23pt;z-index:251666432;visibility:visible;mso-wrap-style:square;mso-width-percent:0;mso-height-percent:0;mso-wrap-distance-left:9pt;mso-wrap-distance-top:0;mso-wrap-distance-right:9pt;mso-wrap-distance-bottom:0;mso-position-horizontal:absolute;mso-position-horizontal-relative:text;mso-position-vertical:absolute;mso-position-vertical-relative:text;mso-width-percent:0;mso-height-percent:0;mso-width-relative:margin;mso-height-relative:margin;v-text-anchor:top" o:gfxdata="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" fillcolor="white [3201]" strokeweight=".5pt">
+              <v:shape w14:anchorId="44DF1CE9" id="Text Box 9" o:spid="_x0000_s1057" type="#_x0000_t202" style="position:absolute;margin-left:1.5pt;margin-top:41pt;width:86.5pt;height:23pt;z-index:251666432;visibility:visible;mso-wrap-style:square;mso-width-percent:0;mso-height-percent:0;mso-wrap-distance-left:9pt;mso-wrap-distance-top:0;mso-wrap-distance-right:9pt;mso-wrap-distance-bottom:0;mso-position-horizontal:absolute;mso-position-horizontal-relative:text;mso-position-vertical:absolute;mso-position-vertical-relative:text;mso-width-percent:0;mso-height-percent:0;mso-width-relative:margin;mso-height-relative:margin;v-text-anchor:top" o:gfxdata="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" fillcolor="white [3201]" strokeweight=".5pt">
                 <v:textbox>
                   <w:txbxContent>
                     <w:p>

</xml_diff>